<commit_message>
update de la doc
</commit_message>
<xml_diff>
--- a/Documentation/doc_GJE_MSS_todo.docx
+++ b/Documentation/doc_GJE_MSS_todo.docx
@@ -1,12 +1,20 @@
 
 <file path=word/document.xml><?xml version="1.0" encoding="utf-8"?>
-<w:document xmlns:wpc="http://schemas.microsoft.com/office/word/2010/wordprocessingCanvas" xmlns:cx="http://schemas.microsoft.com/office/drawing/2014/chartex" xmlns:cx1="http://schemas.microsoft.com/office/drawing/2015/9/8/chartex" xmlns:cx2="http://schemas.microsoft.com/office/drawing/2015/10/21/chartex" xmlns:cx3="http://schemas.microsoft.com/office/drawing/2016/5/9/chartex" xmlns:cx4="http://schemas.microsoft.com/office/drawing/2016/5/10/chartex" xmlns:cx5="http://schemas.microsoft.com/office/drawing/2016/5/11/chartex" xmlns:cx6="http://schemas.microsoft.com/office/drawing/2016/5/12/chartex" xmlns:cx7="http://schemas.microsoft.com/office/drawing/2016/5/13/chartex" xmlns:cx8="http://schemas.microsoft.com/office/drawing/2016/5/14/chartex" xmlns:mc="http://schemas.openxmlformats.org/markup-compatibility/2006" xmlns:aink="http://schemas.microsoft.com/office/drawing/2016/ink" xmlns:am3d="http://schemas.microsoft.com/office/drawing/2017/model3d" xmlns:o="urn:schemas-microsoft-com:office:office" xmlns:r="http://schemas.openxmlformats.org/officeDocument/2006/relationships" xmlns:m="http://schemas.openxmlformats.org/officeDocument/2006/math" xmlns:v="urn:schemas-microsoft-com:vml" xmlns:wp14="http://schemas.microsoft.com/office/word/2010/wordprocessingDrawing" xmlns:wp="http://schemas.openxmlformats.org/drawingml/2006/wordprocessingDrawing" xmlns:w10="urn:schemas-microsoft-com:office:word" xmlns:w="http://schemas.openxmlformats.org/wordprocessingml/2006/main" xmlns:w14="http://schemas.microsoft.com/office/word/2010/wordml" xmlns:w15="http://schemas.microsoft.com/office/word/2012/wordml" xmlns:w16cid="http://schemas.microsoft.com/office/word/2016/wordml/cid" xmlns:w16se="http://schemas.microsoft.com/office/word/2015/wordml/symex" xmlns:wpg="http://schemas.microsoft.com/office/word/2010/wordprocessingGroup" xmlns:wpi="http://schemas.microsoft.com/office/word/2010/wordprocessingInk" xmlns:wne="http://schemas.microsoft.com/office/word/2006/wordml" xmlns:wps="http://schemas.microsoft.com/office/word/2010/wordprocessingShape" mc:Ignorable="w14 w15 w16se w16cid wp14">
+<w:document xmlns:wpc="http://schemas.microsoft.com/office/word/2010/wordprocessingCanvas" xmlns:cx="http://schemas.microsoft.com/office/drawing/2014/chartex" xmlns:cx1="http://schemas.microsoft.com/office/drawing/2015/9/8/chartex" xmlns:cx2="http://schemas.microsoft.com/office/drawing/2015/10/21/chartex" xmlns:cx3="http://schemas.microsoft.com/office/drawing/2016/5/9/chartex" xmlns:cx4="http://schemas.microsoft.com/office/drawing/2016/5/10/chartex" xmlns:cx5="http://schemas.microsoft.com/office/drawing/2016/5/11/chartex" xmlns:cx6="http://schemas.microsoft.com/office/drawing/2016/5/12/chartex" xmlns:cx7="http://schemas.microsoft.com/office/drawing/2016/5/13/chartex" xmlns:cx8="http://schemas.microsoft.com/office/drawing/2016/5/14/chartex" xmlns:mc="http://schemas.openxmlformats.org/markup-compatibility/2006" xmlns:aink="http://schemas.microsoft.com/office/drawing/2016/ink" xmlns:am3d="http://schemas.microsoft.com/office/drawing/2017/model3d" xmlns:o="urn:schemas-microsoft-com:office:office" xmlns:r="http://schemas.openxmlformats.org/officeDocument/2006/relationships" xmlns:m="http://schemas.openxmlformats.org/officeDocument/2006/math" xmlns:v="urn:schemas-microsoft-com:vml" xmlns:wp14="http://schemas.microsoft.com/office/word/2010/wordprocessingDrawing" xmlns:wp="http://schemas.openxmlformats.org/drawingml/2006/wordprocessingDrawing" xmlns:w10="urn:schemas-microsoft-com:office:word" xmlns:w="http://schemas.openxmlformats.org/wordprocessingml/2006/main" xmlns:w14="http://schemas.microsoft.com/office/word/2010/wordml" xmlns:w15="http://schemas.microsoft.com/office/word/2012/wordml" xmlns:w16cex="http://schemas.microsoft.com/office/word/2018/wordml/cex" xmlns:w16cid="http://schemas.microsoft.com/office/word/2016/wordml/cid" xmlns:w16="http://schemas.microsoft.com/office/word/2018/wordml" xmlns:w16se="http://schemas.microsoft.com/office/word/2015/wordml/symex" xmlns:wpg="http://schemas.microsoft.com/office/word/2010/wordprocessingGroup" xmlns:wpi="http://schemas.microsoft.com/office/word/2010/wordprocessingInk" xmlns:wne="http://schemas.microsoft.com/office/word/2006/wordml" xmlns:wps="http://schemas.microsoft.com/office/word/2010/wordprocessingShape" mc:Ignorable="w14 w15 w16se w16cid w16 w16cex wp14">
   <w:body>
     <w:p>
       <w:pPr>
         <w:pStyle w:val="TM1"/>
-      </w:pPr>
-      <w:r>
+        <w:rPr>
+          <w:rFonts w:cs="Arial"/>
+          <w:color w:val="000000" w:themeColor="text1"/>
+        </w:rPr>
+      </w:pPr>
+      <w:r>
+        <w:rPr>
+          <w:rFonts w:cs="Arial"/>
+          <w:color w:val="000000" w:themeColor="text1"/>
+        </w:rPr>
         <w:drawing>
           <wp:anchor distT="0" distB="0" distL="114300" distR="114300" simplePos="0" relativeHeight="251656192" behindDoc="0" locked="0" layoutInCell="0" allowOverlap="1" wp14:anchorId="4D78BAE4" wp14:editId="2BA691A6">
             <wp:simplePos x="0" y="0"/>
@@ -74,6 +82,10 @@
     <w:p>
       <w:pPr>
         <w:pStyle w:val="TM1"/>
+        <w:rPr>
+          <w:rFonts w:cs="Arial"/>
+          <w:color w:val="000000" w:themeColor="text1"/>
+        </w:rPr>
       </w:pPr>
     </w:p>
     <w:tbl>
@@ -106,12 +118,16 @@
               <w:pStyle w:val="Help"/>
               <w:jc w:val="center"/>
               <w:rPr>
+                <w:rFonts w:cs="Arial"/>
+                <w:color w:val="000000" w:themeColor="text1"/>
                 <w:sz w:val="96"/>
                 <w:szCs w:val="96"/>
               </w:rPr>
             </w:pPr>
             <w:r>
               <w:rPr>
+                <w:rFonts w:cs="Arial"/>
+                <w:color w:val="000000" w:themeColor="text1"/>
                 <w:sz w:val="96"/>
                 <w:szCs w:val="96"/>
               </w:rPr>
@@ -119,6 +135,8 @@
             </w:r>
             <w:r>
               <w:rPr>
+                <w:rFonts w:cs="Arial"/>
+                <w:color w:val="000000" w:themeColor="text1"/>
                 <w:sz w:val="96"/>
                 <w:szCs w:val="96"/>
               </w:rPr>
@@ -131,56 +149,80 @@
     <w:p>
       <w:pPr>
         <w:rPr>
+          <w:rFonts w:cs="Arial"/>
+          <w:color w:val="000000" w:themeColor="text1"/>
           <w:sz w:val="52"/>
         </w:rPr>
-      </w:pPr>
-    </w:p>
-    <w:p/>
-    <w:p>
-      <w:pPr>
-        <w:jc w:val="center"/>
       </w:pPr>
     </w:p>
     <w:p>
       <w:pPr>
-        <w:jc w:val="center"/>
+        <w:rPr>
+          <w:rFonts w:cs="Arial"/>
+          <w:color w:val="000000" w:themeColor="text1"/>
+        </w:rPr>
       </w:pPr>
     </w:p>
     <w:p>
       <w:pPr>
         <w:jc w:val="center"/>
+        <w:rPr>
+          <w:rFonts w:cs="Arial"/>
+          <w:color w:val="000000" w:themeColor="text1"/>
+        </w:rPr>
       </w:pPr>
     </w:p>
     <w:p>
       <w:pPr>
         <w:jc w:val="center"/>
+        <w:rPr>
+          <w:rFonts w:cs="Arial"/>
+          <w:color w:val="000000" w:themeColor="text1"/>
+        </w:rPr>
       </w:pPr>
     </w:p>
     <w:p>
       <w:pPr>
         <w:jc w:val="center"/>
+        <w:rPr>
+          <w:rFonts w:cs="Arial"/>
+          <w:color w:val="000000" w:themeColor="text1"/>
+        </w:rPr>
       </w:pPr>
     </w:p>
     <w:p>
       <w:pPr>
         <w:jc w:val="center"/>
+        <w:rPr>
+          <w:rFonts w:cs="Arial"/>
+          <w:color w:val="000000" w:themeColor="text1"/>
+        </w:rPr>
       </w:pPr>
     </w:p>
     <w:p>
       <w:pPr>
         <w:jc w:val="center"/>
+        <w:rPr>
+          <w:rFonts w:cs="Arial"/>
+          <w:color w:val="000000" w:themeColor="text1"/>
+        </w:rPr>
       </w:pPr>
     </w:p>
     <w:p>
       <w:pPr>
         <w:jc w:val="center"/>
+        <w:rPr>
+          <w:rFonts w:cs="Arial"/>
+          <w:color w:val="000000" w:themeColor="text1"/>
+        </w:rPr>
       </w:pPr>
     </w:p>
     <w:p>
       <w:pPr>
         <w:jc w:val="center"/>
         <w:rPr>
-          <w:i/>
+          <w:rFonts w:cs="Arial"/>
+          <w:color w:val="000000" w:themeColor="text1"/>
         </w:rPr>
       </w:pPr>
     </w:p>
@@ -188,7 +230,8 @@
       <w:pPr>
         <w:jc w:val="center"/>
         <w:rPr>
-          <w:i/>
+          <w:rFonts w:cs="Arial"/>
+          <w:color w:val="000000" w:themeColor="text1"/>
         </w:rPr>
       </w:pPr>
     </w:p>
@@ -196,7 +239,9 @@
       <w:pPr>
         <w:jc w:val="center"/>
         <w:rPr>
+          <w:rFonts w:cs="Arial"/>
           <w:i/>
+          <w:color w:val="000000" w:themeColor="text1"/>
         </w:rPr>
       </w:pPr>
     </w:p>
@@ -204,7 +249,9 @@
       <w:pPr>
         <w:jc w:val="center"/>
         <w:rPr>
+          <w:rFonts w:cs="Arial"/>
           <w:i/>
+          <w:color w:val="000000" w:themeColor="text1"/>
         </w:rPr>
       </w:pPr>
     </w:p>
@@ -212,7 +259,9 @@
       <w:pPr>
         <w:jc w:val="center"/>
         <w:rPr>
+          <w:rFonts w:cs="Arial"/>
           <w:i/>
+          <w:color w:val="000000" w:themeColor="text1"/>
         </w:rPr>
       </w:pPr>
     </w:p>
@@ -220,7 +269,9 @@
       <w:pPr>
         <w:jc w:val="center"/>
         <w:rPr>
+          <w:rFonts w:cs="Arial"/>
           <w:i/>
+          <w:color w:val="000000" w:themeColor="text1"/>
         </w:rPr>
       </w:pPr>
     </w:p>
@@ -228,7 +279,9 @@
       <w:pPr>
         <w:jc w:val="center"/>
         <w:rPr>
+          <w:rFonts w:cs="Arial"/>
           <w:i/>
+          <w:color w:val="000000" w:themeColor="text1"/>
         </w:rPr>
       </w:pPr>
     </w:p>
@@ -236,7 +289,9 @@
       <w:pPr>
         <w:jc w:val="center"/>
         <w:rPr>
+          <w:rFonts w:cs="Arial"/>
           <w:i/>
+          <w:color w:val="000000" w:themeColor="text1"/>
         </w:rPr>
       </w:pPr>
     </w:p>
@@ -244,12 +299,36 @@
       <w:pPr>
         <w:jc w:val="center"/>
         <w:rPr>
+          <w:rFonts w:cs="Arial"/>
           <w:i/>
-        </w:rPr>
-      </w:pPr>
-      <w:r>
-        <w:rPr>
+          <w:color w:val="000000" w:themeColor="text1"/>
+        </w:rPr>
+      </w:pPr>
+    </w:p>
+    <w:p>
+      <w:pPr>
+        <w:jc w:val="center"/>
+        <w:rPr>
+          <w:rFonts w:cs="Arial"/>
+          <w:i/>
+          <w:color w:val="000000" w:themeColor="text1"/>
+        </w:rPr>
+      </w:pPr>
+    </w:p>
+    <w:p>
+      <w:pPr>
+        <w:jc w:val="center"/>
+        <w:rPr>
+          <w:rFonts w:cs="Arial"/>
+          <w:i/>
+          <w:color w:val="000000" w:themeColor="text1"/>
+        </w:rPr>
+      </w:pPr>
+      <w:r>
+        <w:rPr>
+          <w:rFonts w:cs="Arial"/>
           <w:noProof/>
+          <w:color w:val="000000" w:themeColor="text1"/>
         </w:rPr>
         <mc:AlternateContent>
           <mc:Choice Requires="wps">
@@ -313,23 +392,27 @@
                             <w:pPr>
                               <w:pStyle w:val="Help"/>
                               <w:rPr>
+                                <w:color w:val="000000" w:themeColor="text1"/>
                                 <w:lang w:val="en-US"/>
                               </w:rPr>
                             </w:pPr>
                             <w:r>
                               <w:rPr>
+                                <w:color w:val="000000" w:themeColor="text1"/>
                                 <w:lang w:val="en-US"/>
                               </w:rPr>
                               <w:t>Jayme</w:t>
                             </w:r>
                             <w:r>
                               <w:rPr>
+                                <w:color w:val="000000" w:themeColor="text1"/>
                                 <w:lang w:val="en-US"/>
                               </w:rPr>
                               <w:t xml:space="preserve">, </w:t>
                             </w:r>
                             <w:r>
                               <w:rPr>
+                                <w:color w:val="000000" w:themeColor="text1"/>
                                 <w:lang w:val="en-US"/>
                               </w:rPr>
                               <w:t>Gatien</w:t>
@@ -339,11 +422,13 @@
                             <w:pPr>
                               <w:pStyle w:val="Help"/>
                               <w:rPr>
+                                <w:color w:val="000000" w:themeColor="text1"/>
                                 <w:lang w:val="en-US"/>
                               </w:rPr>
                             </w:pPr>
                             <w:r>
                               <w:rPr>
+                                <w:color w:val="000000" w:themeColor="text1"/>
                                 <w:lang w:val="en-US"/>
                               </w:rPr>
                               <w:t>Soares, Miguel</w:t>
@@ -353,11 +438,13 @@
                             <w:pPr>
                               <w:pStyle w:val="Help"/>
                               <w:rPr>
+                                <w:color w:val="000000" w:themeColor="text1"/>
                                 <w:lang w:val="en-US"/>
                               </w:rPr>
                             </w:pPr>
                             <w:r>
                               <w:rPr>
+                                <w:color w:val="000000" w:themeColor="text1"/>
                                 <w:lang w:val="en-US"/>
                               </w:rPr>
                               <w:t>Gatien.jayme@cpnv.ch</w:t>
@@ -367,11 +454,13 @@
                             <w:pPr>
                               <w:pStyle w:val="Help"/>
                               <w:rPr>
+                                <w:color w:val="000000" w:themeColor="text1"/>
                                 <w:lang w:val="en-US"/>
                               </w:rPr>
                             </w:pPr>
                             <w:r>
                               <w:rPr>
+                                <w:color w:val="000000" w:themeColor="text1"/>
                                 <w:lang w:val="en-US"/>
                               </w:rPr>
                               <w:t>Miguel.Soares@cpnv.ch</w:t>
@@ -407,23 +496,27 @@
                       <w:pPr>
                         <w:pStyle w:val="Help"/>
                         <w:rPr>
+                          <w:color w:val="000000" w:themeColor="text1"/>
                           <w:lang w:val="en-US"/>
                         </w:rPr>
                       </w:pPr>
                       <w:r>
                         <w:rPr>
+                          <w:color w:val="000000" w:themeColor="text1"/>
                           <w:lang w:val="en-US"/>
                         </w:rPr>
                         <w:t>Jayme</w:t>
                       </w:r>
                       <w:r>
                         <w:rPr>
+                          <w:color w:val="000000" w:themeColor="text1"/>
                           <w:lang w:val="en-US"/>
                         </w:rPr>
                         <w:t xml:space="preserve">, </w:t>
                       </w:r>
                       <w:r>
                         <w:rPr>
+                          <w:color w:val="000000" w:themeColor="text1"/>
                           <w:lang w:val="en-US"/>
                         </w:rPr>
                         <w:t>Gatien</w:t>
@@ -433,11 +526,13 @@
                       <w:pPr>
                         <w:pStyle w:val="Help"/>
                         <w:rPr>
+                          <w:color w:val="000000" w:themeColor="text1"/>
                           <w:lang w:val="en-US"/>
                         </w:rPr>
                       </w:pPr>
                       <w:r>
                         <w:rPr>
+                          <w:color w:val="000000" w:themeColor="text1"/>
                           <w:lang w:val="en-US"/>
                         </w:rPr>
                         <w:t>Soares, Miguel</w:t>
@@ -447,11 +542,13 @@
                       <w:pPr>
                         <w:pStyle w:val="Help"/>
                         <w:rPr>
+                          <w:color w:val="000000" w:themeColor="text1"/>
                           <w:lang w:val="en-US"/>
                         </w:rPr>
                       </w:pPr>
                       <w:r>
                         <w:rPr>
+                          <w:color w:val="000000" w:themeColor="text1"/>
                           <w:lang w:val="en-US"/>
                         </w:rPr>
                         <w:t>Gatien.jayme@cpnv.ch</w:t>
@@ -461,11 +558,13 @@
                       <w:pPr>
                         <w:pStyle w:val="Help"/>
                         <w:rPr>
+                          <w:color w:val="000000" w:themeColor="text1"/>
                           <w:lang w:val="en-US"/>
                         </w:rPr>
                       </w:pPr>
                       <w:r>
                         <w:rPr>
+                          <w:color w:val="000000" w:themeColor="text1"/>
                           <w:lang w:val="en-US"/>
                         </w:rPr>
                         <w:t>Miguel.Soares@cpnv.ch</w:t>
@@ -483,7 +582,9 @@
       <w:pPr>
         <w:jc w:val="center"/>
         <w:rPr>
+          <w:rFonts w:cs="Arial"/>
           <w:i/>
+          <w:color w:val="000000" w:themeColor="text1"/>
         </w:rPr>
       </w:pPr>
     </w:p>
@@ -491,7 +592,9 @@
       <w:pPr>
         <w:jc w:val="center"/>
         <w:rPr>
+          <w:rFonts w:cs="Arial"/>
           <w:i/>
+          <w:color w:val="000000" w:themeColor="text1"/>
         </w:rPr>
       </w:pPr>
     </w:p>
@@ -499,7 +602,9 @@
       <w:pPr>
         <w:jc w:val="center"/>
         <w:rPr>
+          <w:rFonts w:cs="Arial"/>
           <w:i/>
+          <w:color w:val="000000" w:themeColor="text1"/>
         </w:rPr>
       </w:pPr>
     </w:p>
@@ -507,7 +612,9 @@
       <w:pPr>
         <w:jc w:val="center"/>
         <w:rPr>
+          <w:rFonts w:cs="Arial"/>
           <w:i/>
+          <w:color w:val="000000" w:themeColor="text1"/>
         </w:rPr>
       </w:pPr>
     </w:p>
@@ -515,7 +622,9 @@
       <w:pPr>
         <w:jc w:val="center"/>
         <w:rPr>
+          <w:rFonts w:cs="Arial"/>
           <w:i/>
+          <w:color w:val="000000" w:themeColor="text1"/>
         </w:rPr>
       </w:pPr>
     </w:p>
@@ -523,7 +632,9 @@
       <w:pPr>
         <w:jc w:val="center"/>
         <w:rPr>
+          <w:rFonts w:cs="Arial"/>
           <w:i/>
+          <w:color w:val="000000" w:themeColor="text1"/>
         </w:rPr>
       </w:pPr>
     </w:p>
@@ -531,7 +642,9 @@
       <w:pPr>
         <w:jc w:val="center"/>
         <w:rPr>
+          <w:rFonts w:cs="Arial"/>
           <w:i/>
+          <w:color w:val="000000" w:themeColor="text1"/>
         </w:rPr>
       </w:pPr>
     </w:p>
@@ -539,6 +652,8 @@
       <w:pPr>
         <w:jc w:val="center"/>
         <w:rPr>
+          <w:rFonts w:cs="Arial"/>
+          <w:color w:val="000000" w:themeColor="text1"/>
           <w:u w:val="single"/>
         </w:rPr>
       </w:pPr>
@@ -547,12 +662,16 @@
       <w:pPr>
         <w:jc w:val="center"/>
         <w:rPr>
+          <w:rFonts w:cs="Arial"/>
+          <w:color w:val="000000" w:themeColor="text1"/>
           <w:u w:val="single"/>
         </w:rPr>
       </w:pPr>
       <w:r>
         <w:rPr>
+          <w:rFonts w:cs="Arial"/>
           <w:noProof/>
+          <w:color w:val="000000" w:themeColor="text1"/>
         </w:rPr>
         <w:drawing>
           <wp:anchor distT="0" distB="0" distL="114300" distR="114300" simplePos="0" relativeHeight="251659264" behindDoc="0" locked="0" layoutInCell="0" allowOverlap="1" wp14:anchorId="2C1BC75B" wp14:editId="40BBBFA8">
@@ -618,12 +737,34 @@
         </w:drawing>
       </w:r>
     </w:p>
-    <w:p/>
-    <w:p/>
     <w:p>
-      <w:r>
-        <w:rPr>
+      <w:pPr>
+        <w:rPr>
+          <w:rFonts w:cs="Arial"/>
+          <w:color w:val="000000" w:themeColor="text1"/>
+        </w:rPr>
+      </w:pPr>
+    </w:p>
+    <w:p>
+      <w:pPr>
+        <w:rPr>
+          <w:rFonts w:cs="Arial"/>
+          <w:color w:val="000000" w:themeColor="text1"/>
+        </w:rPr>
+      </w:pPr>
+    </w:p>
+    <w:p>
+      <w:pPr>
+        <w:rPr>
+          <w:rFonts w:cs="Arial"/>
+          <w:color w:val="000000" w:themeColor="text1"/>
+        </w:rPr>
+      </w:pPr>
+      <w:r>
+        <w:rPr>
+          <w:rFonts w:cs="Arial"/>
           <w:noProof/>
+          <w:color w:val="000000" w:themeColor="text1"/>
         </w:rPr>
         <mc:AlternateContent>
           <mc:Choice Requires="wps">
@@ -687,8 +828,14 @@
                             <w:pPr>
                               <w:pStyle w:val="Help"/>
                               <w:jc w:val="center"/>
+                              <w:rPr>
+                                <w:color w:val="000000" w:themeColor="text1"/>
+                              </w:rPr>
                             </w:pPr>
                             <w:r>
+                              <w:rPr>
+                                <w:color w:val="000000" w:themeColor="text1"/>
+                              </w:rPr>
                               <w:t>Si-CMI2a</w:t>
                             </w:r>
                           </w:p>
@@ -696,29 +843,48 @@
                             <w:pPr>
                               <w:pStyle w:val="Help"/>
                               <w:jc w:val="center"/>
+                              <w:rPr>
+                                <w:color w:val="000000" w:themeColor="text1"/>
+                              </w:rPr>
                             </w:pPr>
                           </w:p>
                           <w:p>
                             <w:pPr>
                               <w:pStyle w:val="Help"/>
                               <w:jc w:val="center"/>
+                              <w:rPr>
+                                <w:color w:val="000000" w:themeColor="text1"/>
+                              </w:rPr>
                             </w:pPr>
                             <w:r>
+                              <w:rPr>
+                                <w:color w:val="000000" w:themeColor="text1"/>
+                              </w:rPr>
                               <w:fldChar w:fldCharType="begin"/>
                             </w:r>
                             <w:r>
+                              <w:rPr>
+                                <w:color w:val="000000" w:themeColor="text1"/>
+                              </w:rPr>
                               <w:instrText xml:space="preserve"> TIME \@ "dddd d MMMM yyyy" </w:instrText>
                             </w:r>
                             <w:r>
+                              <w:rPr>
+                                <w:color w:val="000000" w:themeColor="text1"/>
+                              </w:rPr>
                               <w:fldChar w:fldCharType="separate"/>
                             </w:r>
                             <w:r>
                               <w:rPr>
                                 <w:noProof/>
+                                <w:color w:val="000000" w:themeColor="text1"/>
                               </w:rPr>
                               <w:t>mardi 14 avril 2020</w:t>
                             </w:r>
                             <w:r>
+                              <w:rPr>
+                                <w:color w:val="000000" w:themeColor="text1"/>
+                              </w:rPr>
                               <w:fldChar w:fldCharType="end"/>
                             </w:r>
                           </w:p>
@@ -748,8 +914,14 @@
                       <w:pPr>
                         <w:pStyle w:val="Help"/>
                         <w:jc w:val="center"/>
+                        <w:rPr>
+                          <w:color w:val="000000" w:themeColor="text1"/>
+                        </w:rPr>
                       </w:pPr>
                       <w:r>
+                        <w:rPr>
+                          <w:color w:val="000000" w:themeColor="text1"/>
+                        </w:rPr>
                         <w:t>Si-CMI2a</w:t>
                       </w:r>
                     </w:p>
@@ -757,29 +929,48 @@
                       <w:pPr>
                         <w:pStyle w:val="Help"/>
                         <w:jc w:val="center"/>
+                        <w:rPr>
+                          <w:color w:val="000000" w:themeColor="text1"/>
+                        </w:rPr>
                       </w:pPr>
                     </w:p>
                     <w:p>
                       <w:pPr>
                         <w:pStyle w:val="Help"/>
                         <w:jc w:val="center"/>
+                        <w:rPr>
+                          <w:color w:val="000000" w:themeColor="text1"/>
+                        </w:rPr>
                       </w:pPr>
                       <w:r>
+                        <w:rPr>
+                          <w:color w:val="000000" w:themeColor="text1"/>
+                        </w:rPr>
                         <w:fldChar w:fldCharType="begin"/>
                       </w:r>
                       <w:r>
+                        <w:rPr>
+                          <w:color w:val="000000" w:themeColor="text1"/>
+                        </w:rPr>
                         <w:instrText xml:space="preserve"> TIME \@ "dddd d MMMM yyyy" </w:instrText>
                       </w:r>
                       <w:r>
+                        <w:rPr>
+                          <w:color w:val="000000" w:themeColor="text1"/>
+                        </w:rPr>
                         <w:fldChar w:fldCharType="separate"/>
                       </w:r>
                       <w:r>
                         <w:rPr>
                           <w:noProof/>
+                          <w:color w:val="000000" w:themeColor="text1"/>
                         </w:rPr>
                         <w:t>mardi 14 avril 2020</w:t>
                       </w:r>
                       <w:r>
+                        <w:rPr>
+                          <w:color w:val="000000" w:themeColor="text1"/>
+                        </w:rPr>
                         <w:fldChar w:fldCharType="end"/>
                       </w:r>
                     </w:p>
@@ -791,14 +982,40 @@
         </mc:AlternateContent>
       </w:r>
     </w:p>
-    <w:p/>
-    <w:p/>
     <w:p>
-      <w:r>
+      <w:pPr>
+        <w:rPr>
+          <w:rFonts w:cs="Arial"/>
+          <w:color w:val="000000" w:themeColor="text1"/>
+        </w:rPr>
+      </w:pPr>
+    </w:p>
+    <w:p>
+      <w:pPr>
+        <w:rPr>
+          <w:rFonts w:cs="Arial"/>
+          <w:color w:val="000000" w:themeColor="text1"/>
+        </w:rPr>
+      </w:pPr>
+    </w:p>
+    <w:p>
+      <w:pPr>
+        <w:rPr>
+          <w:rFonts w:cs="Arial"/>
+          <w:color w:val="000000" w:themeColor="text1"/>
+        </w:rPr>
+      </w:pPr>
+      <w:r>
+        <w:rPr>
+          <w:rFonts w:cs="Arial"/>
+          <w:color w:val="000000" w:themeColor="text1"/>
+        </w:rPr>
         <w:br w:type="page"/>
       </w:r>
       <w:r>
         <w:rPr>
+          <w:rFonts w:cs="Arial"/>
+          <w:color w:val="000000" w:themeColor="text1"/>
           <w:u w:val="single"/>
         </w:rPr>
         <w:lastRenderedPageBreak/>
@@ -809,37 +1026,61 @@
       <w:pPr>
         <w:pStyle w:val="TM1"/>
         <w:rPr>
-          <w:rFonts w:asciiTheme="minorHAnsi" w:eastAsiaTheme="minorEastAsia" w:hAnsiTheme="minorHAnsi" w:cstheme="minorBidi"/>
+          <w:rFonts w:eastAsiaTheme="minorEastAsia" w:cs="Arial"/>
+          <w:color w:val="000000" w:themeColor="text1"/>
           <w:sz w:val="22"/>
           <w:szCs w:val="22"/>
           <w:lang w:val="fr-CH" w:eastAsia="fr-CH"/>
         </w:rPr>
       </w:pPr>
       <w:r>
+        <w:rPr>
+          <w:rFonts w:cs="Arial"/>
+          <w:color w:val="000000" w:themeColor="text1"/>
+        </w:rPr>
         <w:fldChar w:fldCharType="begin"/>
       </w:r>
       <w:r>
+        <w:rPr>
+          <w:rFonts w:cs="Arial"/>
+          <w:color w:val="000000" w:themeColor="text1"/>
+        </w:rPr>
         <w:instrText xml:space="preserve"> </w:instrText>
       </w:r>
       <w:r>
+        <w:rPr>
+          <w:rFonts w:cs="Arial"/>
+          <w:color w:val="000000" w:themeColor="text1"/>
+        </w:rPr>
         <w:instrText>TOC</w:instrText>
       </w:r>
       <w:r>
+        <w:rPr>
+          <w:rFonts w:cs="Arial"/>
+          <w:color w:val="000000" w:themeColor="text1"/>
+        </w:rPr>
         <w:instrText xml:space="preserve"> \o "1-3" \h \z \u </w:instrText>
       </w:r>
       <w:r>
+        <w:rPr>
+          <w:rFonts w:cs="Arial"/>
+          <w:color w:val="000000" w:themeColor="text1"/>
+        </w:rPr>
         <w:fldChar w:fldCharType="separate"/>
       </w:r>
       <w:hyperlink w:anchor="_Toc37757325" w:history="1">
         <w:r>
           <w:rPr>
             <w:rStyle w:val="Lienhypertexte"/>
+            <w:rFonts w:cs="Arial"/>
+            <w:color w:val="000000" w:themeColor="text1"/>
           </w:rPr>
           <w:t>1</w:t>
         </w:r>
         <w:r>
           <w:rPr>
-            <w:rFonts w:asciiTheme="minorHAnsi" w:eastAsiaTheme="minorEastAsia" w:hAnsiTheme="minorHAnsi" w:cstheme="minorBidi"/>
+            <w:rFonts w:eastAsiaTheme="minorEastAsia" w:cs="Arial"/>
+            <w:color w:val="000000" w:themeColor="text1"/>
             <w:sz w:val="22"/>
             <w:szCs w:val="22"/>
             <w:lang w:val="fr-CH" w:eastAsia="fr-CH"/>
@@ -849,47 +1090,63 @@
         <w:r>
           <w:rPr>
             <w:rStyle w:val="Lienhypertexte"/>
+            <w:rFonts w:cs="Arial"/>
+            <w:color w:val="000000" w:themeColor="text1"/>
           </w:rPr>
           <w:t>Introduction</w:t>
         </w:r>
         <w:r>
           <w:rPr>
-            <w:webHidden/>
+            <w:rFonts w:cs="Arial"/>
+            <w:webHidden/>
+            <w:color w:val="000000" w:themeColor="text1"/>
           </w:rPr>
           <w:tab/>
         </w:r>
         <w:r>
           <w:rPr>
-            <w:webHidden/>
+            <w:rFonts w:cs="Arial"/>
+            <w:webHidden/>
+            <w:color w:val="000000" w:themeColor="text1"/>
           </w:rPr>
           <w:fldChar w:fldCharType="begin"/>
         </w:r>
         <w:r>
           <w:rPr>
-            <w:webHidden/>
+            <w:rFonts w:cs="Arial"/>
+            <w:webHidden/>
+            <w:color w:val="000000" w:themeColor="text1"/>
           </w:rPr>
           <w:instrText xml:space="preserve"> PAGEREF _Toc37757325 \h </w:instrText>
         </w:r>
         <w:r>
           <w:rPr>
-            <w:webHidden/>
-          </w:rPr>
-        </w:r>
-        <w:r>
-          <w:rPr>
-            <w:webHidden/>
+            <w:rFonts w:cs="Arial"/>
+            <w:webHidden/>
+            <w:color w:val="000000" w:themeColor="text1"/>
+          </w:rPr>
+        </w:r>
+        <w:r>
+          <w:rPr>
+            <w:rFonts w:cs="Arial"/>
+            <w:webHidden/>
+            <w:color w:val="000000" w:themeColor="text1"/>
           </w:rPr>
           <w:fldChar w:fldCharType="separate"/>
         </w:r>
         <w:r>
           <w:rPr>
-            <w:webHidden/>
+            <w:rFonts w:cs="Arial"/>
+            <w:webHidden/>
+            <w:color w:val="000000" w:themeColor="text1"/>
           </w:rPr>
           <w:t>3</w:t>
         </w:r>
         <w:r>
           <w:rPr>
-            <w:webHidden/>
+            <w:rFonts w:cs="Arial"/>
+            <w:webHidden/>
+            <w:color w:val="000000" w:themeColor="text1"/>
           </w:rPr>
           <w:fldChar w:fldCharType="end"/>
         </w:r>
@@ -903,8 +1160,9 @@
           <w:tab w:val="right" w:leader="dot" w:pos="9060"/>
         </w:tabs>
         <w:rPr>
-          <w:rFonts w:asciiTheme="minorHAnsi" w:eastAsiaTheme="minorEastAsia" w:hAnsiTheme="minorHAnsi" w:cstheme="minorBidi"/>
+          <w:rFonts w:eastAsiaTheme="minorEastAsia" w:cs="Arial"/>
           <w:noProof/>
+          <w:color w:val="000000" w:themeColor="text1"/>
           <w:sz w:val="22"/>
           <w:szCs w:val="22"/>
           <w:lang w:val="fr-CH" w:eastAsia="fr-CH"/>
@@ -914,15 +1172,18 @@
         <w:r>
           <w:rPr>
             <w:rStyle w:val="Lienhypertexte"/>
+            <w:rFonts w:cs="Arial"/>
             <w:iCs/>
             <w:noProof/>
+            <w:color w:val="000000" w:themeColor="text1"/>
           </w:rPr>
           <w:t>1.1</w:t>
         </w:r>
         <w:r>
           <w:rPr>
-            <w:rFonts w:asciiTheme="minorHAnsi" w:eastAsiaTheme="minorEastAsia" w:hAnsiTheme="minorHAnsi" w:cstheme="minorBidi"/>
-            <w:noProof/>
+            <w:rFonts w:eastAsiaTheme="minorEastAsia" w:cs="Arial"/>
+            <w:noProof/>
+            <w:color w:val="000000" w:themeColor="text1"/>
             <w:sz w:val="22"/>
             <w:szCs w:val="22"/>
             <w:lang w:val="fr-CH" w:eastAsia="fr-CH"/>
@@ -932,56 +1193,72 @@
         <w:r>
           <w:rPr>
             <w:rStyle w:val="Lienhypertexte"/>
+            <w:rFonts w:cs="Arial"/>
             <w:iCs/>
             <w:noProof/>
+            <w:color w:val="000000" w:themeColor="text1"/>
           </w:rPr>
           <w:t>Cadre, description et motivation</w:t>
         </w:r>
         <w:r>
           <w:rPr>
-            <w:noProof/>
-            <w:webHidden/>
+            <w:rFonts w:cs="Arial"/>
+            <w:noProof/>
+            <w:webHidden/>
+            <w:color w:val="000000" w:themeColor="text1"/>
           </w:rPr>
           <w:tab/>
         </w:r>
         <w:r>
           <w:rPr>
-            <w:noProof/>
-            <w:webHidden/>
+            <w:rFonts w:cs="Arial"/>
+            <w:noProof/>
+            <w:webHidden/>
+            <w:color w:val="000000" w:themeColor="text1"/>
           </w:rPr>
           <w:fldChar w:fldCharType="begin"/>
         </w:r>
         <w:r>
           <w:rPr>
-            <w:noProof/>
-            <w:webHidden/>
+            <w:rFonts w:cs="Arial"/>
+            <w:noProof/>
+            <w:webHidden/>
+            <w:color w:val="000000" w:themeColor="text1"/>
           </w:rPr>
           <w:instrText xml:space="preserve"> PAGEREF _Toc37757326 \h </w:instrText>
         </w:r>
         <w:r>
           <w:rPr>
-            <w:noProof/>
-            <w:webHidden/>
-          </w:rPr>
-        </w:r>
-        <w:r>
-          <w:rPr>
-            <w:noProof/>
-            <w:webHidden/>
+            <w:rFonts w:cs="Arial"/>
+            <w:noProof/>
+            <w:webHidden/>
+            <w:color w:val="000000" w:themeColor="text1"/>
+          </w:rPr>
+        </w:r>
+        <w:r>
+          <w:rPr>
+            <w:rFonts w:cs="Arial"/>
+            <w:noProof/>
+            <w:webHidden/>
+            <w:color w:val="000000" w:themeColor="text1"/>
           </w:rPr>
           <w:fldChar w:fldCharType="separate"/>
         </w:r>
         <w:r>
           <w:rPr>
-            <w:noProof/>
-            <w:webHidden/>
+            <w:rFonts w:cs="Arial"/>
+            <w:noProof/>
+            <w:webHidden/>
+            <w:color w:val="000000" w:themeColor="text1"/>
           </w:rPr>
           <w:t>3</w:t>
         </w:r>
         <w:r>
           <w:rPr>
-            <w:noProof/>
-            <w:webHidden/>
+            <w:rFonts w:cs="Arial"/>
+            <w:noProof/>
+            <w:webHidden/>
+            <w:color w:val="000000" w:themeColor="text1"/>
           </w:rPr>
           <w:fldChar w:fldCharType="end"/>
         </w:r>
@@ -995,8 +1272,9 @@
           <w:tab w:val="right" w:leader="dot" w:pos="9060"/>
         </w:tabs>
         <w:rPr>
-          <w:rFonts w:asciiTheme="minorHAnsi" w:eastAsiaTheme="minorEastAsia" w:hAnsiTheme="minorHAnsi" w:cstheme="minorBidi"/>
+          <w:rFonts w:eastAsiaTheme="minorEastAsia" w:cs="Arial"/>
           <w:noProof/>
+          <w:color w:val="000000" w:themeColor="text1"/>
           <w:sz w:val="22"/>
           <w:szCs w:val="22"/>
           <w:lang w:val="fr-CH" w:eastAsia="fr-CH"/>
@@ -1006,15 +1284,18 @@
         <w:r>
           <w:rPr>
             <w:rStyle w:val="Lienhypertexte"/>
+            <w:rFonts w:cs="Arial"/>
             <w:iCs/>
             <w:noProof/>
+            <w:color w:val="000000" w:themeColor="text1"/>
           </w:rPr>
           <w:t>1.2</w:t>
         </w:r>
         <w:r>
           <w:rPr>
-            <w:rFonts w:asciiTheme="minorHAnsi" w:eastAsiaTheme="minorEastAsia" w:hAnsiTheme="minorHAnsi" w:cstheme="minorBidi"/>
-            <w:noProof/>
+            <w:rFonts w:eastAsiaTheme="minorEastAsia" w:cs="Arial"/>
+            <w:noProof/>
+            <w:color w:val="000000" w:themeColor="text1"/>
             <w:sz w:val="22"/>
             <w:szCs w:val="22"/>
             <w:lang w:val="fr-CH" w:eastAsia="fr-CH"/>
@@ -1024,56 +1305,72 @@
         <w:r>
           <w:rPr>
             <w:rStyle w:val="Lienhypertexte"/>
+            <w:rFonts w:cs="Arial"/>
             <w:iCs/>
             <w:noProof/>
+            <w:color w:val="000000" w:themeColor="text1"/>
           </w:rPr>
           <w:t>Organisation</w:t>
         </w:r>
         <w:r>
           <w:rPr>
-            <w:noProof/>
-            <w:webHidden/>
+            <w:rFonts w:cs="Arial"/>
+            <w:noProof/>
+            <w:webHidden/>
+            <w:color w:val="000000" w:themeColor="text1"/>
           </w:rPr>
           <w:tab/>
         </w:r>
         <w:r>
           <w:rPr>
-            <w:noProof/>
-            <w:webHidden/>
+            <w:rFonts w:cs="Arial"/>
+            <w:noProof/>
+            <w:webHidden/>
+            <w:color w:val="000000" w:themeColor="text1"/>
           </w:rPr>
           <w:fldChar w:fldCharType="begin"/>
         </w:r>
         <w:r>
           <w:rPr>
-            <w:noProof/>
-            <w:webHidden/>
+            <w:rFonts w:cs="Arial"/>
+            <w:noProof/>
+            <w:webHidden/>
+            <w:color w:val="000000" w:themeColor="text1"/>
           </w:rPr>
           <w:instrText xml:space="preserve"> PAGEREF _Toc37757327 \h </w:instrText>
         </w:r>
         <w:r>
           <w:rPr>
-            <w:noProof/>
-            <w:webHidden/>
-          </w:rPr>
-        </w:r>
-        <w:r>
-          <w:rPr>
-            <w:noProof/>
-            <w:webHidden/>
+            <w:rFonts w:cs="Arial"/>
+            <w:noProof/>
+            <w:webHidden/>
+            <w:color w:val="000000" w:themeColor="text1"/>
+          </w:rPr>
+        </w:r>
+        <w:r>
+          <w:rPr>
+            <w:rFonts w:cs="Arial"/>
+            <w:noProof/>
+            <w:webHidden/>
+            <w:color w:val="000000" w:themeColor="text1"/>
           </w:rPr>
           <w:fldChar w:fldCharType="separate"/>
         </w:r>
         <w:r>
           <w:rPr>
-            <w:noProof/>
-            <w:webHidden/>
+            <w:rFonts w:cs="Arial"/>
+            <w:noProof/>
+            <w:webHidden/>
+            <w:color w:val="000000" w:themeColor="text1"/>
           </w:rPr>
           <w:t>3</w:t>
         </w:r>
         <w:r>
           <w:rPr>
-            <w:noProof/>
-            <w:webHidden/>
+            <w:rFonts w:cs="Arial"/>
+            <w:noProof/>
+            <w:webHidden/>
+            <w:color w:val="000000" w:themeColor="text1"/>
           </w:rPr>
           <w:fldChar w:fldCharType="end"/>
         </w:r>
@@ -1087,8 +1384,9 @@
           <w:tab w:val="right" w:leader="dot" w:pos="9060"/>
         </w:tabs>
         <w:rPr>
-          <w:rFonts w:asciiTheme="minorHAnsi" w:eastAsiaTheme="minorEastAsia" w:hAnsiTheme="minorHAnsi" w:cstheme="minorBidi"/>
+          <w:rFonts w:eastAsiaTheme="minorEastAsia" w:cs="Arial"/>
           <w:noProof/>
+          <w:color w:val="000000" w:themeColor="text1"/>
           <w:sz w:val="22"/>
           <w:szCs w:val="22"/>
           <w:lang w:val="fr-CH" w:eastAsia="fr-CH"/>
@@ -1098,15 +1396,18 @@
         <w:r>
           <w:rPr>
             <w:rStyle w:val="Lienhypertexte"/>
+            <w:rFonts w:cs="Arial"/>
             <w:iCs/>
             <w:noProof/>
+            <w:color w:val="000000" w:themeColor="text1"/>
           </w:rPr>
           <w:t>1.3</w:t>
         </w:r>
         <w:r>
           <w:rPr>
-            <w:rFonts w:asciiTheme="minorHAnsi" w:eastAsiaTheme="minorEastAsia" w:hAnsiTheme="minorHAnsi" w:cstheme="minorBidi"/>
-            <w:noProof/>
+            <w:rFonts w:eastAsiaTheme="minorEastAsia" w:cs="Arial"/>
+            <w:noProof/>
+            <w:color w:val="000000" w:themeColor="text1"/>
             <w:sz w:val="22"/>
             <w:szCs w:val="22"/>
             <w:lang w:val="fr-CH" w:eastAsia="fr-CH"/>
@@ -1116,56 +1417,72 @@
         <w:r>
           <w:rPr>
             <w:rStyle w:val="Lienhypertexte"/>
+            <w:rFonts w:cs="Arial"/>
             <w:iCs/>
             <w:noProof/>
+            <w:color w:val="000000" w:themeColor="text1"/>
           </w:rPr>
           <w:t>Objectifs</w:t>
         </w:r>
         <w:r>
           <w:rPr>
-            <w:noProof/>
-            <w:webHidden/>
+            <w:rFonts w:cs="Arial"/>
+            <w:noProof/>
+            <w:webHidden/>
+            <w:color w:val="000000" w:themeColor="text1"/>
           </w:rPr>
           <w:tab/>
         </w:r>
         <w:r>
           <w:rPr>
-            <w:noProof/>
-            <w:webHidden/>
+            <w:rFonts w:cs="Arial"/>
+            <w:noProof/>
+            <w:webHidden/>
+            <w:color w:val="000000" w:themeColor="text1"/>
           </w:rPr>
           <w:fldChar w:fldCharType="begin"/>
         </w:r>
         <w:r>
           <w:rPr>
-            <w:noProof/>
-            <w:webHidden/>
+            <w:rFonts w:cs="Arial"/>
+            <w:noProof/>
+            <w:webHidden/>
+            <w:color w:val="000000" w:themeColor="text1"/>
           </w:rPr>
           <w:instrText xml:space="preserve"> PAGEREF _Toc37757328 \h </w:instrText>
         </w:r>
         <w:r>
           <w:rPr>
-            <w:noProof/>
-            <w:webHidden/>
-          </w:rPr>
-        </w:r>
-        <w:r>
-          <w:rPr>
-            <w:noProof/>
-            <w:webHidden/>
+            <w:rFonts w:cs="Arial"/>
+            <w:noProof/>
+            <w:webHidden/>
+            <w:color w:val="000000" w:themeColor="text1"/>
+          </w:rPr>
+        </w:r>
+        <w:r>
+          <w:rPr>
+            <w:rFonts w:cs="Arial"/>
+            <w:noProof/>
+            <w:webHidden/>
+            <w:color w:val="000000" w:themeColor="text1"/>
           </w:rPr>
           <w:fldChar w:fldCharType="separate"/>
         </w:r>
         <w:r>
           <w:rPr>
-            <w:noProof/>
-            <w:webHidden/>
+            <w:rFonts w:cs="Arial"/>
+            <w:noProof/>
+            <w:webHidden/>
+            <w:color w:val="000000" w:themeColor="text1"/>
           </w:rPr>
           <w:t>3</w:t>
         </w:r>
         <w:r>
           <w:rPr>
-            <w:noProof/>
-            <w:webHidden/>
+            <w:rFonts w:cs="Arial"/>
+            <w:noProof/>
+            <w:webHidden/>
+            <w:color w:val="000000" w:themeColor="text1"/>
           </w:rPr>
           <w:fldChar w:fldCharType="end"/>
         </w:r>
@@ -1175,7 +1492,8 @@
       <w:pPr>
         <w:pStyle w:val="TM1"/>
         <w:rPr>
-          <w:rFonts w:asciiTheme="minorHAnsi" w:eastAsiaTheme="minorEastAsia" w:hAnsiTheme="minorHAnsi" w:cstheme="minorBidi"/>
+          <w:rFonts w:eastAsiaTheme="minorEastAsia" w:cs="Arial"/>
+          <w:color w:val="000000" w:themeColor="text1"/>
           <w:sz w:val="22"/>
           <w:szCs w:val="22"/>
           <w:lang w:val="fr-CH" w:eastAsia="fr-CH"/>
@@ -1185,12 +1503,15 @@
         <w:r>
           <w:rPr>
             <w:rStyle w:val="Lienhypertexte"/>
+            <w:rFonts w:cs="Arial"/>
+            <w:color w:val="000000" w:themeColor="text1"/>
           </w:rPr>
           <w:t>2</w:t>
         </w:r>
         <w:r>
           <w:rPr>
-            <w:rFonts w:asciiTheme="minorHAnsi" w:eastAsiaTheme="minorEastAsia" w:hAnsiTheme="minorHAnsi" w:cstheme="minorBidi"/>
+            <w:rFonts w:eastAsiaTheme="minorEastAsia" w:cs="Arial"/>
+            <w:color w:val="000000" w:themeColor="text1"/>
             <w:sz w:val="22"/>
             <w:szCs w:val="22"/>
             <w:lang w:val="fr-CH" w:eastAsia="fr-CH"/>
@@ -1200,47 +1521,63 @@
         <w:r>
           <w:rPr>
             <w:rStyle w:val="Lienhypertexte"/>
+            <w:rFonts w:cs="Arial"/>
+            <w:color w:val="000000" w:themeColor="text1"/>
           </w:rPr>
           <w:t>Analyse</w:t>
         </w:r>
         <w:r>
           <w:rPr>
-            <w:webHidden/>
+            <w:rFonts w:cs="Arial"/>
+            <w:webHidden/>
+            <w:color w:val="000000" w:themeColor="text1"/>
           </w:rPr>
           <w:tab/>
         </w:r>
         <w:r>
           <w:rPr>
-            <w:webHidden/>
+            <w:rFonts w:cs="Arial"/>
+            <w:webHidden/>
+            <w:color w:val="000000" w:themeColor="text1"/>
           </w:rPr>
           <w:fldChar w:fldCharType="begin"/>
         </w:r>
         <w:r>
           <w:rPr>
-            <w:webHidden/>
+            <w:rFonts w:cs="Arial"/>
+            <w:webHidden/>
+            <w:color w:val="000000" w:themeColor="text1"/>
           </w:rPr>
           <w:instrText xml:space="preserve"> PAGEREF _Toc37757329 \h </w:instrText>
         </w:r>
         <w:r>
           <w:rPr>
-            <w:webHidden/>
-          </w:rPr>
-        </w:r>
-        <w:r>
-          <w:rPr>
-            <w:webHidden/>
+            <w:rFonts w:cs="Arial"/>
+            <w:webHidden/>
+            <w:color w:val="000000" w:themeColor="text1"/>
+          </w:rPr>
+        </w:r>
+        <w:r>
+          <w:rPr>
+            <w:rFonts w:cs="Arial"/>
+            <w:webHidden/>
+            <w:color w:val="000000" w:themeColor="text1"/>
           </w:rPr>
           <w:fldChar w:fldCharType="separate"/>
         </w:r>
         <w:r>
           <w:rPr>
-            <w:webHidden/>
+            <w:rFonts w:cs="Arial"/>
+            <w:webHidden/>
+            <w:color w:val="000000" w:themeColor="text1"/>
           </w:rPr>
           <w:t>3</w:t>
         </w:r>
         <w:r>
           <w:rPr>
-            <w:webHidden/>
+            <w:rFonts w:cs="Arial"/>
+            <w:webHidden/>
+            <w:color w:val="000000" w:themeColor="text1"/>
           </w:rPr>
           <w:fldChar w:fldCharType="end"/>
         </w:r>
@@ -1254,8 +1591,9 @@
           <w:tab w:val="right" w:leader="dot" w:pos="9060"/>
         </w:tabs>
         <w:rPr>
-          <w:rFonts w:asciiTheme="minorHAnsi" w:eastAsiaTheme="minorEastAsia" w:hAnsiTheme="minorHAnsi" w:cstheme="minorBidi"/>
+          <w:rFonts w:eastAsiaTheme="minorEastAsia" w:cs="Arial"/>
           <w:noProof/>
+          <w:color w:val="000000" w:themeColor="text1"/>
           <w:sz w:val="22"/>
           <w:szCs w:val="22"/>
           <w:lang w:val="fr-CH" w:eastAsia="fr-CH"/>
@@ -1265,15 +1603,18 @@
         <w:r>
           <w:rPr>
             <w:rStyle w:val="Lienhypertexte"/>
+            <w:rFonts w:cs="Arial"/>
             <w:iCs/>
             <w:noProof/>
+            <w:color w:val="000000" w:themeColor="text1"/>
           </w:rPr>
           <w:t>2.1</w:t>
         </w:r>
         <w:r>
           <w:rPr>
-            <w:rFonts w:asciiTheme="minorHAnsi" w:eastAsiaTheme="minorEastAsia" w:hAnsiTheme="minorHAnsi" w:cstheme="minorBidi"/>
-            <w:noProof/>
+            <w:rFonts w:eastAsiaTheme="minorEastAsia" w:cs="Arial"/>
+            <w:noProof/>
+            <w:color w:val="000000" w:themeColor="text1"/>
             <w:sz w:val="22"/>
             <w:szCs w:val="22"/>
             <w:lang w:val="fr-CH" w:eastAsia="fr-CH"/>
@@ -1283,56 +1624,72 @@
         <w:r>
           <w:rPr>
             <w:rStyle w:val="Lienhypertexte"/>
+            <w:rFonts w:cs="Arial"/>
             <w:iCs/>
             <w:noProof/>
+            <w:color w:val="000000" w:themeColor="text1"/>
           </w:rPr>
           <w:t>Stratégie de test</w:t>
         </w:r>
         <w:r>
           <w:rPr>
-            <w:noProof/>
-            <w:webHidden/>
+            <w:rFonts w:cs="Arial"/>
+            <w:noProof/>
+            <w:webHidden/>
+            <w:color w:val="000000" w:themeColor="text1"/>
           </w:rPr>
           <w:tab/>
         </w:r>
         <w:r>
           <w:rPr>
-            <w:noProof/>
-            <w:webHidden/>
+            <w:rFonts w:cs="Arial"/>
+            <w:noProof/>
+            <w:webHidden/>
+            <w:color w:val="000000" w:themeColor="text1"/>
           </w:rPr>
           <w:fldChar w:fldCharType="begin"/>
         </w:r>
         <w:r>
           <w:rPr>
-            <w:noProof/>
-            <w:webHidden/>
+            <w:rFonts w:cs="Arial"/>
+            <w:noProof/>
+            <w:webHidden/>
+            <w:color w:val="000000" w:themeColor="text1"/>
           </w:rPr>
           <w:instrText xml:space="preserve"> PAGEREF _Toc37757330 \h </w:instrText>
         </w:r>
         <w:r>
           <w:rPr>
-            <w:noProof/>
-            <w:webHidden/>
-          </w:rPr>
-        </w:r>
-        <w:r>
-          <w:rPr>
-            <w:noProof/>
-            <w:webHidden/>
+            <w:rFonts w:cs="Arial"/>
+            <w:noProof/>
+            <w:webHidden/>
+            <w:color w:val="000000" w:themeColor="text1"/>
+          </w:rPr>
+        </w:r>
+        <w:r>
+          <w:rPr>
+            <w:rFonts w:cs="Arial"/>
+            <w:noProof/>
+            <w:webHidden/>
+            <w:color w:val="000000" w:themeColor="text1"/>
           </w:rPr>
           <w:fldChar w:fldCharType="separate"/>
         </w:r>
         <w:r>
           <w:rPr>
-            <w:noProof/>
-            <w:webHidden/>
+            <w:rFonts w:cs="Arial"/>
+            <w:noProof/>
+            <w:webHidden/>
+            <w:color w:val="000000" w:themeColor="text1"/>
           </w:rPr>
           <w:t>3</w:t>
         </w:r>
         <w:r>
           <w:rPr>
-            <w:noProof/>
-            <w:webHidden/>
+            <w:rFonts w:cs="Arial"/>
+            <w:noProof/>
+            <w:webHidden/>
+            <w:color w:val="000000" w:themeColor="text1"/>
           </w:rPr>
           <w:fldChar w:fldCharType="end"/>
         </w:r>
@@ -1342,7 +1699,8 @@
       <w:pPr>
         <w:pStyle w:val="TM1"/>
         <w:rPr>
-          <w:rFonts w:asciiTheme="minorHAnsi" w:eastAsiaTheme="minorEastAsia" w:hAnsiTheme="minorHAnsi" w:cstheme="minorBidi"/>
+          <w:rFonts w:eastAsiaTheme="minorEastAsia" w:cs="Arial"/>
+          <w:color w:val="000000" w:themeColor="text1"/>
           <w:sz w:val="22"/>
           <w:szCs w:val="22"/>
           <w:lang w:val="fr-CH" w:eastAsia="fr-CH"/>
@@ -1352,12 +1710,15 @@
         <w:r>
           <w:rPr>
             <w:rStyle w:val="Lienhypertexte"/>
+            <w:rFonts w:cs="Arial"/>
+            <w:color w:val="000000" w:themeColor="text1"/>
           </w:rPr>
           <w:t>3</w:t>
         </w:r>
         <w:r>
           <w:rPr>
-            <w:rFonts w:asciiTheme="minorHAnsi" w:eastAsiaTheme="minorEastAsia" w:hAnsiTheme="minorHAnsi" w:cstheme="minorBidi"/>
+            <w:rFonts w:eastAsiaTheme="minorEastAsia" w:cs="Arial"/>
+            <w:color w:val="000000" w:themeColor="text1"/>
             <w:sz w:val="22"/>
             <w:szCs w:val="22"/>
             <w:lang w:val="fr-CH" w:eastAsia="fr-CH"/>
@@ -1367,47 +1728,63 @@
         <w:r>
           <w:rPr>
             <w:rStyle w:val="Lienhypertexte"/>
+            <w:rFonts w:cs="Arial"/>
+            <w:color w:val="000000" w:themeColor="text1"/>
           </w:rPr>
           <w:t>Implémentation</w:t>
         </w:r>
         <w:r>
           <w:rPr>
-            <w:webHidden/>
+            <w:rFonts w:cs="Arial"/>
+            <w:webHidden/>
+            <w:color w:val="000000" w:themeColor="text1"/>
           </w:rPr>
           <w:tab/>
         </w:r>
         <w:r>
           <w:rPr>
-            <w:webHidden/>
+            <w:rFonts w:cs="Arial"/>
+            <w:webHidden/>
+            <w:color w:val="000000" w:themeColor="text1"/>
           </w:rPr>
           <w:fldChar w:fldCharType="begin"/>
         </w:r>
         <w:r>
           <w:rPr>
-            <w:webHidden/>
+            <w:rFonts w:cs="Arial"/>
+            <w:webHidden/>
+            <w:color w:val="000000" w:themeColor="text1"/>
           </w:rPr>
           <w:instrText xml:space="preserve"> PAGEREF _Toc37757331 \h </w:instrText>
         </w:r>
         <w:r>
           <w:rPr>
-            <w:webHidden/>
-          </w:rPr>
-        </w:r>
-        <w:r>
-          <w:rPr>
-            <w:webHidden/>
+            <w:rFonts w:cs="Arial"/>
+            <w:webHidden/>
+            <w:color w:val="000000" w:themeColor="text1"/>
+          </w:rPr>
+        </w:r>
+        <w:r>
+          <w:rPr>
+            <w:rFonts w:cs="Arial"/>
+            <w:webHidden/>
+            <w:color w:val="000000" w:themeColor="text1"/>
           </w:rPr>
           <w:fldChar w:fldCharType="separate"/>
         </w:r>
         <w:r>
           <w:rPr>
-            <w:webHidden/>
+            <w:rFonts w:cs="Arial"/>
+            <w:webHidden/>
+            <w:color w:val="000000" w:themeColor="text1"/>
           </w:rPr>
           <w:t>3</w:t>
         </w:r>
         <w:r>
           <w:rPr>
-            <w:webHidden/>
+            <w:rFonts w:cs="Arial"/>
+            <w:webHidden/>
+            <w:color w:val="000000" w:themeColor="text1"/>
           </w:rPr>
           <w:fldChar w:fldCharType="end"/>
         </w:r>
@@ -1421,8 +1798,9 @@
           <w:tab w:val="right" w:leader="dot" w:pos="9060"/>
         </w:tabs>
         <w:rPr>
-          <w:rFonts w:asciiTheme="minorHAnsi" w:eastAsiaTheme="minorEastAsia" w:hAnsiTheme="minorHAnsi" w:cstheme="minorBidi"/>
+          <w:rFonts w:eastAsiaTheme="minorEastAsia" w:cs="Arial"/>
           <w:noProof/>
+          <w:color w:val="000000" w:themeColor="text1"/>
           <w:sz w:val="22"/>
           <w:szCs w:val="22"/>
           <w:lang w:val="fr-CH" w:eastAsia="fr-CH"/>
@@ -1432,15 +1810,18 @@
         <w:r>
           <w:rPr>
             <w:rStyle w:val="Lienhypertexte"/>
+            <w:rFonts w:cs="Arial"/>
             <w:iCs/>
             <w:noProof/>
+            <w:color w:val="000000" w:themeColor="text1"/>
           </w:rPr>
           <w:t>3.1</w:t>
         </w:r>
         <w:r>
           <w:rPr>
-            <w:rFonts w:asciiTheme="minorHAnsi" w:eastAsiaTheme="minorEastAsia" w:hAnsiTheme="minorHAnsi" w:cstheme="minorBidi"/>
-            <w:noProof/>
+            <w:rFonts w:eastAsiaTheme="minorEastAsia" w:cs="Arial"/>
+            <w:noProof/>
+            <w:color w:val="000000" w:themeColor="text1"/>
             <w:sz w:val="22"/>
             <w:szCs w:val="22"/>
             <w:lang w:val="fr-CH" w:eastAsia="fr-CH"/>
@@ -1450,56 +1831,72 @@
         <w:r>
           <w:rPr>
             <w:rStyle w:val="Lienhypertexte"/>
+            <w:rFonts w:cs="Arial"/>
             <w:iCs/>
             <w:noProof/>
+            <w:color w:val="000000" w:themeColor="text1"/>
           </w:rPr>
           <w:t>Vue d’ensemble</w:t>
         </w:r>
         <w:r>
           <w:rPr>
-            <w:noProof/>
-            <w:webHidden/>
+            <w:rFonts w:cs="Arial"/>
+            <w:noProof/>
+            <w:webHidden/>
+            <w:color w:val="000000" w:themeColor="text1"/>
           </w:rPr>
           <w:tab/>
         </w:r>
         <w:r>
           <w:rPr>
-            <w:noProof/>
-            <w:webHidden/>
+            <w:rFonts w:cs="Arial"/>
+            <w:noProof/>
+            <w:webHidden/>
+            <w:color w:val="000000" w:themeColor="text1"/>
           </w:rPr>
           <w:fldChar w:fldCharType="begin"/>
         </w:r>
         <w:r>
           <w:rPr>
-            <w:noProof/>
-            <w:webHidden/>
+            <w:rFonts w:cs="Arial"/>
+            <w:noProof/>
+            <w:webHidden/>
+            <w:color w:val="000000" w:themeColor="text1"/>
           </w:rPr>
           <w:instrText xml:space="preserve"> PAGEREF _Toc37757332 \h </w:instrText>
         </w:r>
         <w:r>
           <w:rPr>
-            <w:noProof/>
-            <w:webHidden/>
-          </w:rPr>
-        </w:r>
-        <w:r>
-          <w:rPr>
-            <w:noProof/>
-            <w:webHidden/>
+            <w:rFonts w:cs="Arial"/>
+            <w:noProof/>
+            <w:webHidden/>
+            <w:color w:val="000000" w:themeColor="text1"/>
+          </w:rPr>
+        </w:r>
+        <w:r>
+          <w:rPr>
+            <w:rFonts w:cs="Arial"/>
+            <w:noProof/>
+            <w:webHidden/>
+            <w:color w:val="000000" w:themeColor="text1"/>
           </w:rPr>
           <w:fldChar w:fldCharType="separate"/>
         </w:r>
         <w:r>
           <w:rPr>
-            <w:noProof/>
-            <w:webHidden/>
+            <w:rFonts w:cs="Arial"/>
+            <w:noProof/>
+            <w:webHidden/>
+            <w:color w:val="000000" w:themeColor="text1"/>
           </w:rPr>
           <w:t>3</w:t>
         </w:r>
         <w:r>
           <w:rPr>
-            <w:noProof/>
-            <w:webHidden/>
+            <w:rFonts w:cs="Arial"/>
+            <w:noProof/>
+            <w:webHidden/>
+            <w:color w:val="000000" w:themeColor="text1"/>
           </w:rPr>
           <w:fldChar w:fldCharType="end"/>
         </w:r>
@@ -1513,8 +1910,9 @@
           <w:tab w:val="right" w:leader="dot" w:pos="9060"/>
         </w:tabs>
         <w:rPr>
-          <w:rFonts w:asciiTheme="minorHAnsi" w:eastAsiaTheme="minorEastAsia" w:hAnsiTheme="minorHAnsi" w:cstheme="minorBidi"/>
+          <w:rFonts w:eastAsiaTheme="minorEastAsia" w:cs="Arial"/>
           <w:noProof/>
+          <w:color w:val="000000" w:themeColor="text1"/>
           <w:sz w:val="22"/>
           <w:szCs w:val="22"/>
           <w:lang w:val="fr-CH" w:eastAsia="fr-CH"/>
@@ -1524,15 +1922,18 @@
         <w:r>
           <w:rPr>
             <w:rStyle w:val="Lienhypertexte"/>
+            <w:rFonts w:cs="Arial"/>
             <w:iCs/>
             <w:noProof/>
+            <w:color w:val="000000" w:themeColor="text1"/>
           </w:rPr>
           <w:t>3.2</w:t>
         </w:r>
         <w:r>
           <w:rPr>
-            <w:rFonts w:asciiTheme="minorHAnsi" w:eastAsiaTheme="minorEastAsia" w:hAnsiTheme="minorHAnsi" w:cstheme="minorBidi"/>
-            <w:noProof/>
+            <w:rFonts w:eastAsiaTheme="minorEastAsia" w:cs="Arial"/>
+            <w:noProof/>
+            <w:color w:val="000000" w:themeColor="text1"/>
             <w:sz w:val="22"/>
             <w:szCs w:val="22"/>
             <w:lang w:val="fr-CH" w:eastAsia="fr-CH"/>
@@ -1542,56 +1943,72 @@
         <w:r>
           <w:rPr>
             <w:rStyle w:val="Lienhypertexte"/>
+            <w:rFonts w:cs="Arial"/>
             <w:iCs/>
             <w:noProof/>
+            <w:color w:val="000000" w:themeColor="text1"/>
           </w:rPr>
           <w:t>Points techniques spécifiques</w:t>
         </w:r>
         <w:r>
           <w:rPr>
-            <w:noProof/>
-            <w:webHidden/>
+            <w:rFonts w:cs="Arial"/>
+            <w:noProof/>
+            <w:webHidden/>
+            <w:color w:val="000000" w:themeColor="text1"/>
           </w:rPr>
           <w:tab/>
         </w:r>
         <w:r>
           <w:rPr>
-            <w:noProof/>
-            <w:webHidden/>
+            <w:rFonts w:cs="Arial"/>
+            <w:noProof/>
+            <w:webHidden/>
+            <w:color w:val="000000" w:themeColor="text1"/>
           </w:rPr>
           <w:fldChar w:fldCharType="begin"/>
         </w:r>
         <w:r>
           <w:rPr>
-            <w:noProof/>
-            <w:webHidden/>
+            <w:rFonts w:cs="Arial"/>
+            <w:noProof/>
+            <w:webHidden/>
+            <w:color w:val="000000" w:themeColor="text1"/>
           </w:rPr>
           <w:instrText xml:space="preserve"> PAGEREF _Toc37757333 \h </w:instrText>
         </w:r>
         <w:r>
           <w:rPr>
-            <w:noProof/>
-            <w:webHidden/>
-          </w:rPr>
-        </w:r>
-        <w:r>
-          <w:rPr>
-            <w:noProof/>
-            <w:webHidden/>
+            <w:rFonts w:cs="Arial"/>
+            <w:noProof/>
+            <w:webHidden/>
+            <w:color w:val="000000" w:themeColor="text1"/>
+          </w:rPr>
+        </w:r>
+        <w:r>
+          <w:rPr>
+            <w:rFonts w:cs="Arial"/>
+            <w:noProof/>
+            <w:webHidden/>
+            <w:color w:val="000000" w:themeColor="text1"/>
           </w:rPr>
           <w:fldChar w:fldCharType="separate"/>
         </w:r>
         <w:r>
           <w:rPr>
-            <w:noProof/>
-            <w:webHidden/>
+            <w:rFonts w:cs="Arial"/>
+            <w:noProof/>
+            <w:webHidden/>
+            <w:color w:val="000000" w:themeColor="text1"/>
           </w:rPr>
           <w:t>4</w:t>
         </w:r>
         <w:r>
           <w:rPr>
-            <w:noProof/>
-            <w:webHidden/>
+            <w:rFonts w:cs="Arial"/>
+            <w:noProof/>
+            <w:webHidden/>
+            <w:color w:val="000000" w:themeColor="text1"/>
           </w:rPr>
           <w:fldChar w:fldCharType="end"/>
         </w:r>
@@ -1605,8 +2022,9 @@
           <w:tab w:val="right" w:leader="dot" w:pos="9060"/>
         </w:tabs>
         <w:rPr>
-          <w:rFonts w:asciiTheme="minorHAnsi" w:eastAsiaTheme="minorEastAsia" w:hAnsiTheme="minorHAnsi" w:cstheme="minorBidi"/>
+          <w:rFonts w:eastAsiaTheme="minorEastAsia" w:cs="Arial"/>
           <w:noProof/>
+          <w:color w:val="000000" w:themeColor="text1"/>
           <w:sz w:val="22"/>
           <w:szCs w:val="22"/>
           <w:lang w:val="fr-CH" w:eastAsia="fr-CH"/>
@@ -1616,14 +2034,17 @@
         <w:r>
           <w:rPr>
             <w:rStyle w:val="Lienhypertexte"/>
-            <w:noProof/>
+            <w:rFonts w:cs="Arial"/>
+            <w:noProof/>
+            <w:color w:val="000000" w:themeColor="text1"/>
           </w:rPr>
           <w:t>3.2.1</w:t>
         </w:r>
         <w:r>
           <w:rPr>
-            <w:rFonts w:asciiTheme="minorHAnsi" w:eastAsiaTheme="minorEastAsia" w:hAnsiTheme="minorHAnsi" w:cstheme="minorBidi"/>
-            <w:noProof/>
+            <w:rFonts w:eastAsiaTheme="minorEastAsia" w:cs="Arial"/>
+            <w:noProof/>
+            <w:color w:val="000000" w:themeColor="text1"/>
             <w:sz w:val="22"/>
             <w:szCs w:val="22"/>
             <w:lang w:val="fr-CH" w:eastAsia="fr-CH"/>
@@ -1633,55 +2054,71 @@
         <w:r>
           <w:rPr>
             <w:rStyle w:val="Lienhypertexte"/>
-            <w:noProof/>
+            <w:rFonts w:cs="Arial"/>
+            <w:noProof/>
+            <w:color w:val="000000" w:themeColor="text1"/>
           </w:rPr>
           <w:t>Point 1</w:t>
         </w:r>
         <w:r>
           <w:rPr>
-            <w:noProof/>
-            <w:webHidden/>
+            <w:rFonts w:cs="Arial"/>
+            <w:noProof/>
+            <w:webHidden/>
+            <w:color w:val="000000" w:themeColor="text1"/>
           </w:rPr>
           <w:tab/>
         </w:r>
         <w:r>
           <w:rPr>
-            <w:noProof/>
-            <w:webHidden/>
+            <w:rFonts w:cs="Arial"/>
+            <w:noProof/>
+            <w:webHidden/>
+            <w:color w:val="000000" w:themeColor="text1"/>
           </w:rPr>
           <w:fldChar w:fldCharType="begin"/>
         </w:r>
         <w:r>
           <w:rPr>
-            <w:noProof/>
-            <w:webHidden/>
+            <w:rFonts w:cs="Arial"/>
+            <w:noProof/>
+            <w:webHidden/>
+            <w:color w:val="000000" w:themeColor="text1"/>
           </w:rPr>
           <w:instrText xml:space="preserve"> PAGEREF _Toc37757334 \h </w:instrText>
         </w:r>
         <w:r>
           <w:rPr>
-            <w:noProof/>
-            <w:webHidden/>
-          </w:rPr>
-        </w:r>
-        <w:r>
-          <w:rPr>
-            <w:noProof/>
-            <w:webHidden/>
+            <w:rFonts w:cs="Arial"/>
+            <w:noProof/>
+            <w:webHidden/>
+            <w:color w:val="000000" w:themeColor="text1"/>
+          </w:rPr>
+        </w:r>
+        <w:r>
+          <w:rPr>
+            <w:rFonts w:cs="Arial"/>
+            <w:noProof/>
+            <w:webHidden/>
+            <w:color w:val="000000" w:themeColor="text1"/>
           </w:rPr>
           <w:fldChar w:fldCharType="separate"/>
         </w:r>
         <w:r>
           <w:rPr>
-            <w:noProof/>
-            <w:webHidden/>
+            <w:rFonts w:cs="Arial"/>
+            <w:noProof/>
+            <w:webHidden/>
+            <w:color w:val="000000" w:themeColor="text1"/>
           </w:rPr>
           <w:t>4</w:t>
         </w:r>
         <w:r>
           <w:rPr>
-            <w:noProof/>
-            <w:webHidden/>
+            <w:rFonts w:cs="Arial"/>
+            <w:noProof/>
+            <w:webHidden/>
+            <w:color w:val="000000" w:themeColor="text1"/>
           </w:rPr>
           <w:fldChar w:fldCharType="end"/>
         </w:r>
@@ -1695,8 +2132,9 @@
           <w:tab w:val="right" w:leader="dot" w:pos="9060"/>
         </w:tabs>
         <w:rPr>
-          <w:rFonts w:asciiTheme="minorHAnsi" w:eastAsiaTheme="minorEastAsia" w:hAnsiTheme="minorHAnsi" w:cstheme="minorBidi"/>
+          <w:rFonts w:eastAsiaTheme="minorEastAsia" w:cs="Arial"/>
           <w:noProof/>
+          <w:color w:val="000000" w:themeColor="text1"/>
           <w:sz w:val="22"/>
           <w:szCs w:val="22"/>
           <w:lang w:val="fr-CH" w:eastAsia="fr-CH"/>
@@ -1706,15 +2144,18 @@
         <w:r>
           <w:rPr>
             <w:rStyle w:val="Lienhypertexte"/>
+            <w:rFonts w:cs="Arial"/>
             <w:iCs/>
             <w:noProof/>
+            <w:color w:val="000000" w:themeColor="text1"/>
           </w:rPr>
           <w:t>3.3</w:t>
         </w:r>
         <w:r>
           <w:rPr>
-            <w:rFonts w:asciiTheme="minorHAnsi" w:eastAsiaTheme="minorEastAsia" w:hAnsiTheme="minorHAnsi" w:cstheme="minorBidi"/>
-            <w:noProof/>
+            <w:rFonts w:eastAsiaTheme="minorEastAsia" w:cs="Arial"/>
+            <w:noProof/>
+            <w:color w:val="000000" w:themeColor="text1"/>
             <w:sz w:val="22"/>
             <w:szCs w:val="22"/>
             <w:lang w:val="fr-CH" w:eastAsia="fr-CH"/>
@@ -1724,56 +2165,72 @@
         <w:r>
           <w:rPr>
             <w:rStyle w:val="Lienhypertexte"/>
+            <w:rFonts w:cs="Arial"/>
             <w:iCs/>
             <w:noProof/>
+            <w:color w:val="000000" w:themeColor="text1"/>
           </w:rPr>
           <w:t>Livraisons</w:t>
         </w:r>
         <w:r>
           <w:rPr>
-            <w:noProof/>
-            <w:webHidden/>
+            <w:rFonts w:cs="Arial"/>
+            <w:noProof/>
+            <w:webHidden/>
+            <w:color w:val="000000" w:themeColor="text1"/>
           </w:rPr>
           <w:tab/>
         </w:r>
         <w:r>
           <w:rPr>
-            <w:noProof/>
-            <w:webHidden/>
+            <w:rFonts w:cs="Arial"/>
+            <w:noProof/>
+            <w:webHidden/>
+            <w:color w:val="000000" w:themeColor="text1"/>
           </w:rPr>
           <w:fldChar w:fldCharType="begin"/>
         </w:r>
         <w:r>
           <w:rPr>
-            <w:noProof/>
-            <w:webHidden/>
+            <w:rFonts w:cs="Arial"/>
+            <w:noProof/>
+            <w:webHidden/>
+            <w:color w:val="000000" w:themeColor="text1"/>
           </w:rPr>
           <w:instrText xml:space="preserve"> PAGEREF _Toc37757335 \h </w:instrText>
         </w:r>
         <w:r>
           <w:rPr>
-            <w:noProof/>
-            <w:webHidden/>
-          </w:rPr>
-        </w:r>
-        <w:r>
-          <w:rPr>
-            <w:noProof/>
-            <w:webHidden/>
+            <w:rFonts w:cs="Arial"/>
+            <w:noProof/>
+            <w:webHidden/>
+            <w:color w:val="000000" w:themeColor="text1"/>
+          </w:rPr>
+        </w:r>
+        <w:r>
+          <w:rPr>
+            <w:rFonts w:cs="Arial"/>
+            <w:noProof/>
+            <w:webHidden/>
+            <w:color w:val="000000" w:themeColor="text1"/>
           </w:rPr>
           <w:fldChar w:fldCharType="separate"/>
         </w:r>
         <w:r>
           <w:rPr>
-            <w:noProof/>
-            <w:webHidden/>
+            <w:rFonts w:cs="Arial"/>
+            <w:noProof/>
+            <w:webHidden/>
+            <w:color w:val="000000" w:themeColor="text1"/>
           </w:rPr>
           <w:t>4</w:t>
         </w:r>
         <w:r>
           <w:rPr>
-            <w:noProof/>
-            <w:webHidden/>
+            <w:rFonts w:cs="Arial"/>
+            <w:noProof/>
+            <w:webHidden/>
+            <w:color w:val="000000" w:themeColor="text1"/>
           </w:rPr>
           <w:fldChar w:fldCharType="end"/>
         </w:r>
@@ -1787,8 +2244,9 @@
           <w:tab w:val="right" w:leader="dot" w:pos="9060"/>
         </w:tabs>
         <w:rPr>
-          <w:rFonts w:asciiTheme="minorHAnsi" w:eastAsiaTheme="minorEastAsia" w:hAnsiTheme="minorHAnsi" w:cstheme="minorBidi"/>
+          <w:rFonts w:eastAsiaTheme="minorEastAsia" w:cs="Arial"/>
           <w:noProof/>
+          <w:color w:val="000000" w:themeColor="text1"/>
           <w:sz w:val="22"/>
           <w:szCs w:val="22"/>
           <w:lang w:val="fr-CH" w:eastAsia="fr-CH"/>
@@ -1798,15 +2256,18 @@
         <w:r>
           <w:rPr>
             <w:rStyle w:val="Lienhypertexte"/>
+            <w:rFonts w:cs="Arial"/>
             <w:iCs/>
             <w:noProof/>
+            <w:color w:val="000000" w:themeColor="text1"/>
           </w:rPr>
           <w:t>3.4</w:t>
         </w:r>
         <w:r>
           <w:rPr>
-            <w:rFonts w:asciiTheme="minorHAnsi" w:eastAsiaTheme="minorEastAsia" w:hAnsiTheme="minorHAnsi" w:cstheme="minorBidi"/>
-            <w:noProof/>
+            <w:rFonts w:eastAsiaTheme="minorEastAsia" w:cs="Arial"/>
+            <w:noProof/>
+            <w:color w:val="000000" w:themeColor="text1"/>
             <w:sz w:val="22"/>
             <w:szCs w:val="22"/>
             <w:lang w:val="fr-CH" w:eastAsia="fr-CH"/>
@@ -1816,56 +2277,72 @@
         <w:r>
           <w:rPr>
             <w:rStyle w:val="Lienhypertexte"/>
+            <w:rFonts w:cs="Arial"/>
             <w:iCs/>
             <w:noProof/>
+            <w:color w:val="000000" w:themeColor="text1"/>
           </w:rPr>
           <w:t>Erreurs restantes</w:t>
         </w:r>
         <w:r>
           <w:rPr>
-            <w:noProof/>
-            <w:webHidden/>
+            <w:rFonts w:cs="Arial"/>
+            <w:noProof/>
+            <w:webHidden/>
+            <w:color w:val="000000" w:themeColor="text1"/>
           </w:rPr>
           <w:tab/>
         </w:r>
         <w:r>
           <w:rPr>
-            <w:noProof/>
-            <w:webHidden/>
+            <w:rFonts w:cs="Arial"/>
+            <w:noProof/>
+            <w:webHidden/>
+            <w:color w:val="000000" w:themeColor="text1"/>
           </w:rPr>
           <w:fldChar w:fldCharType="begin"/>
         </w:r>
         <w:r>
           <w:rPr>
-            <w:noProof/>
-            <w:webHidden/>
+            <w:rFonts w:cs="Arial"/>
+            <w:noProof/>
+            <w:webHidden/>
+            <w:color w:val="000000" w:themeColor="text1"/>
           </w:rPr>
           <w:instrText xml:space="preserve"> PAGEREF _Toc37757336 \h </w:instrText>
         </w:r>
         <w:r>
           <w:rPr>
-            <w:noProof/>
-            <w:webHidden/>
-          </w:rPr>
-        </w:r>
-        <w:r>
-          <w:rPr>
-            <w:noProof/>
-            <w:webHidden/>
+            <w:rFonts w:cs="Arial"/>
+            <w:noProof/>
+            <w:webHidden/>
+            <w:color w:val="000000" w:themeColor="text1"/>
+          </w:rPr>
+        </w:r>
+        <w:r>
+          <w:rPr>
+            <w:rFonts w:cs="Arial"/>
+            <w:noProof/>
+            <w:webHidden/>
+            <w:color w:val="000000" w:themeColor="text1"/>
           </w:rPr>
           <w:fldChar w:fldCharType="separate"/>
         </w:r>
         <w:r>
           <w:rPr>
-            <w:noProof/>
-            <w:webHidden/>
+            <w:rFonts w:cs="Arial"/>
+            <w:noProof/>
+            <w:webHidden/>
+            <w:color w:val="000000" w:themeColor="text1"/>
           </w:rPr>
           <w:t>4</w:t>
         </w:r>
         <w:r>
           <w:rPr>
-            <w:noProof/>
-            <w:webHidden/>
+            <w:rFonts w:cs="Arial"/>
+            <w:noProof/>
+            <w:webHidden/>
+            <w:color w:val="000000" w:themeColor="text1"/>
           </w:rPr>
           <w:fldChar w:fldCharType="end"/>
         </w:r>
@@ -1875,7 +2352,8 @@
       <w:pPr>
         <w:pStyle w:val="TM1"/>
         <w:rPr>
-          <w:rFonts w:asciiTheme="minorHAnsi" w:eastAsiaTheme="minorEastAsia" w:hAnsiTheme="minorHAnsi" w:cstheme="minorBidi"/>
+          <w:rFonts w:eastAsiaTheme="minorEastAsia" w:cs="Arial"/>
+          <w:color w:val="000000" w:themeColor="text1"/>
           <w:sz w:val="22"/>
           <w:szCs w:val="22"/>
           <w:lang w:val="fr-CH" w:eastAsia="fr-CH"/>
@@ -1885,12 +2363,15 @@
         <w:r>
           <w:rPr>
             <w:rStyle w:val="Lienhypertexte"/>
+            <w:rFonts w:cs="Arial"/>
+            <w:color w:val="000000" w:themeColor="text1"/>
           </w:rPr>
           <w:t>4</w:t>
         </w:r>
         <w:r>
           <w:rPr>
-            <w:rFonts w:asciiTheme="minorHAnsi" w:eastAsiaTheme="minorEastAsia" w:hAnsiTheme="minorHAnsi" w:cstheme="minorBidi"/>
+            <w:rFonts w:eastAsiaTheme="minorEastAsia" w:cs="Arial"/>
+            <w:color w:val="000000" w:themeColor="text1"/>
             <w:sz w:val="22"/>
             <w:szCs w:val="22"/>
             <w:lang w:val="fr-CH" w:eastAsia="fr-CH"/>
@@ -1900,47 +2381,63 @@
         <w:r>
           <w:rPr>
             <w:rStyle w:val="Lienhypertexte"/>
+            <w:rFonts w:cs="Arial"/>
+            <w:color w:val="000000" w:themeColor="text1"/>
           </w:rPr>
           <w:t>Conclusions</w:t>
         </w:r>
         <w:r>
           <w:rPr>
-            <w:webHidden/>
+            <w:rFonts w:cs="Arial"/>
+            <w:webHidden/>
+            <w:color w:val="000000" w:themeColor="text1"/>
           </w:rPr>
           <w:tab/>
         </w:r>
         <w:r>
           <w:rPr>
-            <w:webHidden/>
+            <w:rFonts w:cs="Arial"/>
+            <w:webHidden/>
+            <w:color w:val="000000" w:themeColor="text1"/>
           </w:rPr>
           <w:fldChar w:fldCharType="begin"/>
         </w:r>
         <w:r>
           <w:rPr>
-            <w:webHidden/>
+            <w:rFonts w:cs="Arial"/>
+            <w:webHidden/>
+            <w:color w:val="000000" w:themeColor="text1"/>
           </w:rPr>
           <w:instrText xml:space="preserve"> PAGEREF _Toc37757337 \h </w:instrText>
         </w:r>
         <w:r>
           <w:rPr>
-            <w:webHidden/>
-          </w:rPr>
-        </w:r>
-        <w:r>
-          <w:rPr>
-            <w:webHidden/>
+            <w:rFonts w:cs="Arial"/>
+            <w:webHidden/>
+            <w:color w:val="000000" w:themeColor="text1"/>
+          </w:rPr>
+        </w:r>
+        <w:r>
+          <w:rPr>
+            <w:rFonts w:cs="Arial"/>
+            <w:webHidden/>
+            <w:color w:val="000000" w:themeColor="text1"/>
           </w:rPr>
           <w:fldChar w:fldCharType="separate"/>
         </w:r>
         <w:r>
           <w:rPr>
-            <w:webHidden/>
+            <w:rFonts w:cs="Arial"/>
+            <w:webHidden/>
+            <w:color w:val="000000" w:themeColor="text1"/>
           </w:rPr>
           <w:t>4</w:t>
         </w:r>
         <w:r>
           <w:rPr>
-            <w:webHidden/>
+            <w:rFonts w:cs="Arial"/>
+            <w:webHidden/>
+            <w:color w:val="000000" w:themeColor="text1"/>
           </w:rPr>
           <w:fldChar w:fldCharType="end"/>
         </w:r>
@@ -1950,7 +2447,8 @@
       <w:pPr>
         <w:pStyle w:val="TM1"/>
         <w:rPr>
-          <w:rFonts w:asciiTheme="minorHAnsi" w:eastAsiaTheme="minorEastAsia" w:hAnsiTheme="minorHAnsi" w:cstheme="minorBidi"/>
+          <w:rFonts w:eastAsiaTheme="minorEastAsia" w:cs="Arial"/>
+          <w:color w:val="000000" w:themeColor="text1"/>
           <w:sz w:val="22"/>
           <w:szCs w:val="22"/>
           <w:lang w:val="fr-CH" w:eastAsia="fr-CH"/>
@@ -1960,12 +2458,15 @@
         <w:r>
           <w:rPr>
             <w:rStyle w:val="Lienhypertexte"/>
+            <w:rFonts w:cs="Arial"/>
+            <w:color w:val="000000" w:themeColor="text1"/>
           </w:rPr>
           <w:t>5</w:t>
         </w:r>
         <w:r>
           <w:rPr>
-            <w:rFonts w:asciiTheme="minorHAnsi" w:eastAsiaTheme="minorEastAsia" w:hAnsiTheme="minorHAnsi" w:cstheme="minorBidi"/>
+            <w:rFonts w:eastAsiaTheme="minorEastAsia" w:cs="Arial"/>
+            <w:color w:val="000000" w:themeColor="text1"/>
             <w:sz w:val="22"/>
             <w:szCs w:val="22"/>
             <w:lang w:val="fr-CH" w:eastAsia="fr-CH"/>
@@ -1975,47 +2476,63 @@
         <w:r>
           <w:rPr>
             <w:rStyle w:val="Lienhypertexte"/>
+            <w:rFonts w:cs="Arial"/>
+            <w:color w:val="000000" w:themeColor="text1"/>
           </w:rPr>
           <w:t>Annexes</w:t>
         </w:r>
         <w:r>
           <w:rPr>
-            <w:webHidden/>
+            <w:rFonts w:cs="Arial"/>
+            <w:webHidden/>
+            <w:color w:val="000000" w:themeColor="text1"/>
           </w:rPr>
           <w:tab/>
         </w:r>
         <w:r>
           <w:rPr>
-            <w:webHidden/>
+            <w:rFonts w:cs="Arial"/>
+            <w:webHidden/>
+            <w:color w:val="000000" w:themeColor="text1"/>
           </w:rPr>
           <w:fldChar w:fldCharType="begin"/>
         </w:r>
         <w:r>
           <w:rPr>
-            <w:webHidden/>
+            <w:rFonts w:cs="Arial"/>
+            <w:webHidden/>
+            <w:color w:val="000000" w:themeColor="text1"/>
           </w:rPr>
           <w:instrText xml:space="preserve"> PAGEREF _Toc37757338 \h </w:instrText>
         </w:r>
         <w:r>
           <w:rPr>
-            <w:webHidden/>
-          </w:rPr>
-        </w:r>
-        <w:r>
-          <w:rPr>
-            <w:webHidden/>
+            <w:rFonts w:cs="Arial"/>
+            <w:webHidden/>
+            <w:color w:val="000000" w:themeColor="text1"/>
+          </w:rPr>
+        </w:r>
+        <w:r>
+          <w:rPr>
+            <w:rFonts w:cs="Arial"/>
+            <w:webHidden/>
+            <w:color w:val="000000" w:themeColor="text1"/>
           </w:rPr>
           <w:fldChar w:fldCharType="separate"/>
         </w:r>
         <w:r>
           <w:rPr>
-            <w:webHidden/>
+            <w:rFonts w:cs="Arial"/>
+            <w:webHidden/>
+            <w:color w:val="000000" w:themeColor="text1"/>
           </w:rPr>
           <w:t>4</w:t>
         </w:r>
         <w:r>
           <w:rPr>
-            <w:webHidden/>
+            <w:rFonts w:cs="Arial"/>
+            <w:webHidden/>
+            <w:color w:val="000000" w:themeColor="text1"/>
           </w:rPr>
           <w:fldChar w:fldCharType="end"/>
         </w:r>
@@ -2029,8 +2546,9 @@
           <w:tab w:val="right" w:leader="dot" w:pos="9060"/>
         </w:tabs>
         <w:rPr>
-          <w:rFonts w:asciiTheme="minorHAnsi" w:eastAsiaTheme="minorEastAsia" w:hAnsiTheme="minorHAnsi" w:cstheme="minorBidi"/>
+          <w:rFonts w:eastAsiaTheme="minorEastAsia" w:cs="Arial"/>
           <w:noProof/>
+          <w:color w:val="000000" w:themeColor="text1"/>
           <w:sz w:val="22"/>
           <w:szCs w:val="22"/>
           <w:lang w:val="fr-CH" w:eastAsia="fr-CH"/>
@@ -2040,15 +2558,18 @@
         <w:r>
           <w:rPr>
             <w:rStyle w:val="Lienhypertexte"/>
+            <w:rFonts w:cs="Arial"/>
             <w:iCs/>
             <w:noProof/>
+            <w:color w:val="000000" w:themeColor="text1"/>
           </w:rPr>
           <w:t>5.1</w:t>
         </w:r>
         <w:r>
           <w:rPr>
-            <w:rFonts w:asciiTheme="minorHAnsi" w:eastAsiaTheme="minorEastAsia" w:hAnsiTheme="minorHAnsi" w:cstheme="minorBidi"/>
-            <w:noProof/>
+            <w:rFonts w:eastAsiaTheme="minorEastAsia" w:cs="Arial"/>
+            <w:noProof/>
+            <w:color w:val="000000" w:themeColor="text1"/>
             <w:sz w:val="22"/>
             <w:szCs w:val="22"/>
             <w:lang w:val="fr-CH" w:eastAsia="fr-CH"/>
@@ -2058,56 +2579,72 @@
         <w:r>
           <w:rPr>
             <w:rStyle w:val="Lienhypertexte"/>
+            <w:rFonts w:cs="Arial"/>
             <w:iCs/>
             <w:noProof/>
+            <w:color w:val="000000" w:themeColor="text1"/>
           </w:rPr>
           <w:t>Sources – Bibliographie</w:t>
         </w:r>
         <w:r>
           <w:rPr>
-            <w:noProof/>
-            <w:webHidden/>
+            <w:rFonts w:cs="Arial"/>
+            <w:noProof/>
+            <w:webHidden/>
+            <w:color w:val="000000" w:themeColor="text1"/>
           </w:rPr>
           <w:tab/>
         </w:r>
         <w:r>
           <w:rPr>
-            <w:noProof/>
-            <w:webHidden/>
+            <w:rFonts w:cs="Arial"/>
+            <w:noProof/>
+            <w:webHidden/>
+            <w:color w:val="000000" w:themeColor="text1"/>
           </w:rPr>
           <w:fldChar w:fldCharType="begin"/>
         </w:r>
         <w:r>
           <w:rPr>
-            <w:noProof/>
-            <w:webHidden/>
+            <w:rFonts w:cs="Arial"/>
+            <w:noProof/>
+            <w:webHidden/>
+            <w:color w:val="000000" w:themeColor="text1"/>
           </w:rPr>
           <w:instrText xml:space="preserve"> PAGEREF _Toc37757339 \h </w:instrText>
         </w:r>
         <w:r>
           <w:rPr>
-            <w:noProof/>
-            <w:webHidden/>
-          </w:rPr>
-        </w:r>
-        <w:r>
-          <w:rPr>
-            <w:noProof/>
-            <w:webHidden/>
+            <w:rFonts w:cs="Arial"/>
+            <w:noProof/>
+            <w:webHidden/>
+            <w:color w:val="000000" w:themeColor="text1"/>
+          </w:rPr>
+        </w:r>
+        <w:r>
+          <w:rPr>
+            <w:rFonts w:cs="Arial"/>
+            <w:noProof/>
+            <w:webHidden/>
+            <w:color w:val="000000" w:themeColor="text1"/>
           </w:rPr>
           <w:fldChar w:fldCharType="separate"/>
         </w:r>
         <w:r>
           <w:rPr>
-            <w:noProof/>
-            <w:webHidden/>
+            <w:rFonts w:cs="Arial"/>
+            <w:noProof/>
+            <w:webHidden/>
+            <w:color w:val="000000" w:themeColor="text1"/>
           </w:rPr>
           <w:t>4</w:t>
         </w:r>
         <w:r>
           <w:rPr>
-            <w:noProof/>
-            <w:webHidden/>
+            <w:rFonts w:cs="Arial"/>
+            <w:noProof/>
+            <w:webHidden/>
+            <w:color w:val="000000" w:themeColor="text1"/>
           </w:rPr>
           <w:fldChar w:fldCharType="end"/>
         </w:r>
@@ -2121,8 +2658,9 @@
           <w:tab w:val="right" w:leader="dot" w:pos="9060"/>
         </w:tabs>
         <w:rPr>
-          <w:rFonts w:asciiTheme="minorHAnsi" w:eastAsiaTheme="minorEastAsia" w:hAnsiTheme="minorHAnsi" w:cstheme="minorBidi"/>
+          <w:rFonts w:eastAsiaTheme="minorEastAsia" w:cs="Arial"/>
           <w:noProof/>
+          <w:color w:val="000000" w:themeColor="text1"/>
           <w:sz w:val="22"/>
           <w:szCs w:val="22"/>
           <w:lang w:val="fr-CH" w:eastAsia="fr-CH"/>
@@ -2132,15 +2670,18 @@
         <w:r>
           <w:rPr>
             <w:rStyle w:val="Lienhypertexte"/>
+            <w:rFonts w:cs="Arial"/>
             <w:iCs/>
             <w:noProof/>
+            <w:color w:val="000000" w:themeColor="text1"/>
           </w:rPr>
           <w:t>5.2</w:t>
         </w:r>
         <w:r>
           <w:rPr>
-            <w:rFonts w:asciiTheme="minorHAnsi" w:eastAsiaTheme="minorEastAsia" w:hAnsiTheme="minorHAnsi" w:cstheme="minorBidi"/>
-            <w:noProof/>
+            <w:rFonts w:eastAsiaTheme="minorEastAsia" w:cs="Arial"/>
+            <w:noProof/>
+            <w:color w:val="000000" w:themeColor="text1"/>
             <w:sz w:val="22"/>
             <w:szCs w:val="22"/>
             <w:lang w:val="fr-CH" w:eastAsia="fr-CH"/>
@@ -2150,63 +2691,89 @@
         <w:r>
           <w:rPr>
             <w:rStyle w:val="Lienhypertexte"/>
+            <w:rFonts w:cs="Arial"/>
             <w:iCs/>
             <w:noProof/>
+            <w:color w:val="000000" w:themeColor="text1"/>
           </w:rPr>
           <w:t>Journal de bord du projet</w:t>
         </w:r>
         <w:r>
           <w:rPr>
-            <w:noProof/>
-            <w:webHidden/>
+            <w:rFonts w:cs="Arial"/>
+            <w:noProof/>
+            <w:webHidden/>
+            <w:color w:val="000000" w:themeColor="text1"/>
           </w:rPr>
           <w:tab/>
         </w:r>
         <w:r>
           <w:rPr>
-            <w:noProof/>
-            <w:webHidden/>
+            <w:rFonts w:cs="Arial"/>
+            <w:noProof/>
+            <w:webHidden/>
+            <w:color w:val="000000" w:themeColor="text1"/>
           </w:rPr>
           <w:fldChar w:fldCharType="begin"/>
         </w:r>
         <w:r>
           <w:rPr>
-            <w:noProof/>
-            <w:webHidden/>
+            <w:rFonts w:cs="Arial"/>
+            <w:noProof/>
+            <w:webHidden/>
+            <w:color w:val="000000" w:themeColor="text1"/>
           </w:rPr>
           <w:instrText xml:space="preserve"> PAGEREF _Toc37757340 \h </w:instrText>
         </w:r>
         <w:r>
           <w:rPr>
-            <w:noProof/>
-            <w:webHidden/>
-          </w:rPr>
-        </w:r>
-        <w:r>
-          <w:rPr>
-            <w:noProof/>
-            <w:webHidden/>
+            <w:rFonts w:cs="Arial"/>
+            <w:noProof/>
+            <w:webHidden/>
+            <w:color w:val="000000" w:themeColor="text1"/>
+          </w:rPr>
+        </w:r>
+        <w:r>
+          <w:rPr>
+            <w:rFonts w:cs="Arial"/>
+            <w:noProof/>
+            <w:webHidden/>
+            <w:color w:val="000000" w:themeColor="text1"/>
           </w:rPr>
           <w:fldChar w:fldCharType="separate"/>
         </w:r>
         <w:r>
           <w:rPr>
-            <w:noProof/>
-            <w:webHidden/>
+            <w:rFonts w:cs="Arial"/>
+            <w:noProof/>
+            <w:webHidden/>
+            <w:color w:val="000000" w:themeColor="text1"/>
           </w:rPr>
           <w:t>4</w:t>
         </w:r>
         <w:r>
           <w:rPr>
-            <w:noProof/>
-            <w:webHidden/>
+            <w:rFonts w:cs="Arial"/>
+            <w:noProof/>
+            <w:webHidden/>
+            <w:color w:val="000000" w:themeColor="text1"/>
           </w:rPr>
           <w:fldChar w:fldCharType="end"/>
         </w:r>
       </w:hyperlink>
     </w:p>
     <w:p>
-      <w:r>
+      <w:pPr>
+        <w:rPr>
+          <w:rFonts w:cs="Arial"/>
+          <w:color w:val="000000" w:themeColor="text1"/>
+        </w:rPr>
+      </w:pPr>
+      <w:r>
+        <w:rPr>
+          <w:rFonts w:cs="Arial"/>
+          <w:color w:val="000000" w:themeColor="text1"/>
+        </w:rPr>
         <w:fldChar w:fldCharType="end"/>
       </w:r>
     </w:p>
@@ -2214,12 +2781,16 @@
       <w:pPr>
         <w:pStyle w:val="Help"/>
         <w:rPr>
+          <w:rFonts w:cs="Arial"/>
           <w:b/>
-        </w:rPr>
-      </w:pPr>
-      <w:r>
-        <w:rPr>
+          <w:color w:val="000000" w:themeColor="text1"/>
+        </w:rPr>
+      </w:pPr>
+      <w:r>
+        <w:rPr>
+          <w:rFonts w:cs="Arial"/>
           <w:b/>
+          <w:color w:val="000000" w:themeColor="text1"/>
         </w:rPr>
         <w:br w:type="page"/>
       </w:r>
@@ -2227,9 +2798,17 @@
     <w:p>
       <w:pPr>
         <w:pStyle w:val="Titre1"/>
+        <w:rPr>
+          <w:rFonts w:cs="Arial"/>
+          <w:color w:val="000000" w:themeColor="text1"/>
+        </w:rPr>
       </w:pPr>
       <w:bookmarkStart w:id="0" w:name="_Toc37757325"/>
       <w:r>
+        <w:rPr>
+          <w:rFonts w:cs="Arial"/>
+          <w:color w:val="000000" w:themeColor="text1"/>
+        </w:rPr>
         <w:lastRenderedPageBreak/>
         <w:t>Introduction</w:t>
       </w:r>
@@ -2239,15 +2818,19 @@
       <w:pPr>
         <w:pStyle w:val="Titre2"/>
         <w:rPr>
+          <w:rFonts w:cs="Arial"/>
           <w:i w:val="0"/>
           <w:iCs/>
+          <w:color w:val="000000" w:themeColor="text1"/>
         </w:rPr>
       </w:pPr>
       <w:bookmarkStart w:id="1" w:name="_Toc37757326"/>
       <w:r>
         <w:rPr>
+          <w:rFonts w:cs="Arial"/>
           <w:i w:val="0"/>
           <w:iCs/>
+          <w:color w:val="000000" w:themeColor="text1"/>
         </w:rPr>
         <w:t>Cadre, description et motivation</w:t>
       </w:r>
@@ -2257,60 +2840,70 @@
       <w:pPr>
         <w:pStyle w:val="Help"/>
         <w:rPr>
-          <w:color w:val="auto"/>
-        </w:rPr>
-      </w:pPr>
-      <w:r>
-        <w:rPr>
-          <w:color w:val="auto"/>
+          <w:rFonts w:cs="Arial"/>
+          <w:color w:val="000000" w:themeColor="text1"/>
+        </w:rPr>
+      </w:pPr>
+      <w:r>
+        <w:rPr>
+          <w:rFonts w:cs="Arial"/>
+          <w:color w:val="000000" w:themeColor="text1"/>
         </w:rPr>
         <w:t xml:space="preserve">Ce projet est une forme </w:t>
       </w:r>
       <w:r>
         <w:rPr>
-          <w:color w:val="auto"/>
+          <w:rFonts w:cs="Arial"/>
+          <w:color w:val="000000" w:themeColor="text1"/>
         </w:rPr>
         <w:t>d’interface</w:t>
       </w:r>
       <w:r>
         <w:rPr>
-          <w:color w:val="auto"/>
+          <w:rFonts w:cs="Arial"/>
+          <w:color w:val="000000" w:themeColor="text1"/>
         </w:rPr>
         <w:t xml:space="preserve"> informatique qui remplacera les papier</w:t>
       </w:r>
       <w:r>
         <w:rPr>
-          <w:color w:val="auto"/>
+          <w:rFonts w:cs="Arial"/>
+          <w:color w:val="000000" w:themeColor="text1"/>
         </w:rPr>
         <w:t>s</w:t>
       </w:r>
       <w:r>
         <w:rPr>
-          <w:color w:val="auto"/>
+          <w:rFonts w:cs="Arial"/>
+          <w:color w:val="000000" w:themeColor="text1"/>
         </w:rPr>
         <w:t xml:space="preserve"> que les ambulanciers</w:t>
       </w:r>
       <w:r>
         <w:rPr>
-          <w:color w:val="auto"/>
+          <w:rFonts w:cs="Arial"/>
+          <w:color w:val="000000" w:themeColor="text1"/>
         </w:rPr>
         <w:t xml:space="preserve"> utilisaient</w:t>
       </w:r>
       <w:r>
         <w:rPr>
-          <w:color w:val="auto"/>
+          <w:rFonts w:cs="Arial"/>
+          <w:color w:val="000000" w:themeColor="text1"/>
         </w:rPr>
         <w:t xml:space="preserve">, </w:t>
       </w:r>
       <w:r>
         <w:rPr>
-          <w:color w:val="auto"/>
+          <w:rFonts w:cs="Arial"/>
+          <w:color w:val="000000" w:themeColor="text1"/>
         </w:rPr>
         <w:t>cel</w:t>
       </w:r>
       <w:r>
         <w:rPr>
-          <w:color w:val="auto"/>
+          <w:rFonts w:cs="Arial"/>
+          <w:color w:val="000000" w:themeColor="text1"/>
         </w:rPr>
         <w:t>a leur prendra moins de temps, l’envoi des informations sera plus rapide et efficace, ce projet est aussi écologique car sa remplace les feuilles de papier, ce projet est utilisé pour l’apprentissage pour les élèves car ce sont eux qui l’ont construit (la partie html était fournie de base)</w:t>
       </w:r>
@@ -2319,15 +2912,19 @@
       <w:pPr>
         <w:pStyle w:val="Titre2"/>
         <w:rPr>
+          <w:rFonts w:cs="Arial"/>
           <w:i w:val="0"/>
           <w:iCs/>
+          <w:color w:val="000000" w:themeColor="text1"/>
         </w:rPr>
       </w:pPr>
       <w:bookmarkStart w:id="2" w:name="_Toc37757327"/>
       <w:r>
         <w:rPr>
+          <w:rFonts w:cs="Arial"/>
           <w:i w:val="0"/>
           <w:iCs/>
+          <w:color w:val="000000" w:themeColor="text1"/>
         </w:rPr>
         <w:t>Organisation</w:t>
       </w:r>
@@ -2337,76 +2934,87 @@
       <w:pPr>
         <w:pStyle w:val="Help"/>
         <w:rPr>
-          <w:color w:val="auto"/>
+          <w:rFonts w:cs="Arial"/>
+          <w:color w:val="000000" w:themeColor="text1"/>
           <w:lang w:val="fr-CH"/>
         </w:rPr>
       </w:pPr>
       <w:r>
         <w:rPr>
-          <w:color w:val="auto"/>
+          <w:rFonts w:cs="Arial"/>
+          <w:color w:val="000000" w:themeColor="text1"/>
           <w:lang w:val="fr-CH"/>
         </w:rPr>
         <w:t>El</w:t>
       </w:r>
       <w:r>
         <w:rPr>
-          <w:color w:val="auto"/>
+          <w:rFonts w:cs="Arial"/>
+          <w:color w:val="000000" w:themeColor="text1"/>
           <w:lang w:val="fr-CH"/>
         </w:rPr>
         <w:t>è</w:t>
       </w:r>
       <w:r>
         <w:rPr>
-          <w:color w:val="auto"/>
+          <w:rFonts w:cs="Arial"/>
+          <w:color w:val="000000" w:themeColor="text1"/>
           <w:lang w:val="fr-CH"/>
         </w:rPr>
         <w:t xml:space="preserve">ve </w:t>
       </w:r>
       <w:r>
         <w:rPr>
-          <w:color w:val="auto"/>
+          <w:rFonts w:cs="Arial"/>
+          <w:color w:val="000000" w:themeColor="text1"/>
           <w:lang w:val="fr-CH"/>
         </w:rPr>
         <w:t>1 :</w:t>
       </w:r>
       <w:r>
         <w:rPr>
-          <w:color w:val="auto"/>
+          <w:rFonts w:cs="Arial"/>
+          <w:color w:val="000000" w:themeColor="text1"/>
           <w:lang w:val="fr-CH"/>
         </w:rPr>
         <w:t xml:space="preserve"> </w:t>
       </w:r>
       <w:r>
         <w:rPr>
-          <w:color w:val="auto"/>
+          <w:rFonts w:cs="Arial"/>
+          <w:color w:val="000000" w:themeColor="text1"/>
           <w:lang w:val="fr-CH"/>
         </w:rPr>
         <w:t>Jayme</w:t>
       </w:r>
       <w:r>
         <w:rPr>
-          <w:color w:val="auto"/>
+          <w:rFonts w:cs="Arial"/>
+          <w:color w:val="000000" w:themeColor="text1"/>
           <w:lang w:val="fr-CH"/>
         </w:rPr>
         <w:t xml:space="preserve">, </w:t>
       </w:r>
       <w:r>
         <w:rPr>
-          <w:color w:val="auto"/>
+          <w:rFonts w:cs="Arial"/>
+          <w:color w:val="000000" w:themeColor="text1"/>
           <w:lang w:val="fr-CH"/>
         </w:rPr>
         <w:t>Gatien</w:t>
       </w:r>
       <w:r>
         <w:rPr>
-          <w:color w:val="auto"/>
+          <w:rFonts w:cs="Arial"/>
+          <w:color w:val="000000" w:themeColor="text1"/>
           <w:lang w:val="fr-CH"/>
         </w:rPr>
         <w:t xml:space="preserve">, </w:t>
       </w:r>
       <w:r>
         <w:rPr>
-          <w:color w:val="auto"/>
+          <w:rFonts w:cs="Arial"/>
+          <w:color w:val="000000" w:themeColor="text1"/>
           <w:lang w:val="fr-CH"/>
         </w:rPr>
         <w:t>gatien.jayme@cpnv.ch, 079 / 383 51 44</w:t>
@@ -2416,78 +3024,91 @@
       <w:pPr>
         <w:pStyle w:val="Help"/>
         <w:rPr>
-          <w:color w:val="auto"/>
-        </w:rPr>
-      </w:pPr>
-      <w:r>
-        <w:rPr>
-          <w:color w:val="auto"/>
+          <w:rFonts w:cs="Arial"/>
+          <w:color w:val="000000" w:themeColor="text1"/>
+        </w:rPr>
+      </w:pPr>
+      <w:r>
+        <w:rPr>
+          <w:rFonts w:cs="Arial"/>
+          <w:color w:val="000000" w:themeColor="text1"/>
         </w:rPr>
         <w:t>El</w:t>
       </w:r>
       <w:r>
         <w:rPr>
-          <w:color w:val="auto"/>
+          <w:rFonts w:cs="Arial"/>
+          <w:color w:val="000000" w:themeColor="text1"/>
         </w:rPr>
         <w:t>è</w:t>
       </w:r>
       <w:r>
         <w:rPr>
-          <w:color w:val="auto"/>
+          <w:rFonts w:cs="Arial"/>
+          <w:color w:val="000000" w:themeColor="text1"/>
         </w:rPr>
         <w:t xml:space="preserve">ve 2 : </w:t>
       </w:r>
       <w:r>
         <w:rPr>
-          <w:color w:val="auto"/>
+          <w:rFonts w:cs="Arial"/>
+          <w:color w:val="000000" w:themeColor="text1"/>
         </w:rPr>
         <w:t>Soares</w:t>
       </w:r>
       <w:r>
         <w:rPr>
-          <w:color w:val="auto"/>
+          <w:rFonts w:cs="Arial"/>
+          <w:color w:val="000000" w:themeColor="text1"/>
         </w:rPr>
         <w:t xml:space="preserve">, </w:t>
       </w:r>
       <w:r>
         <w:rPr>
-          <w:color w:val="auto"/>
+          <w:rFonts w:cs="Arial"/>
+          <w:color w:val="000000" w:themeColor="text1"/>
         </w:rPr>
         <w:t>Miguel</w:t>
       </w:r>
       <w:r>
         <w:rPr>
-          <w:color w:val="auto"/>
+          <w:rFonts w:cs="Arial"/>
+          <w:color w:val="000000" w:themeColor="text1"/>
         </w:rPr>
         <w:t>,</w:t>
       </w:r>
       <w:r>
         <w:rPr>
-          <w:color w:val="auto"/>
+          <w:rFonts w:cs="Arial"/>
+          <w:color w:val="000000" w:themeColor="text1"/>
         </w:rPr>
         <w:t xml:space="preserve"> </w:t>
       </w:r>
       <w:r>
         <w:rPr>
-          <w:color w:val="auto"/>
+          <w:rFonts w:cs="Arial"/>
+          <w:color w:val="000000" w:themeColor="text1"/>
         </w:rPr>
         <w:t>miguel.soares@cpnv.ch</w:t>
       </w:r>
       <w:r>
         <w:rPr>
-          <w:color w:val="auto"/>
+          <w:rFonts w:cs="Arial"/>
+          <w:color w:val="000000" w:themeColor="text1"/>
         </w:rPr>
         <w:t>,</w:t>
       </w:r>
       <w:r>
         <w:rPr>
-          <w:color w:val="auto"/>
+          <w:rFonts w:cs="Arial"/>
+          <w:color w:val="000000" w:themeColor="text1"/>
         </w:rPr>
         <w:t xml:space="preserve"> </w:t>
       </w:r>
       <w:r>
         <w:rPr>
-          <w:color w:val="auto"/>
+          <w:rFonts w:cs="Arial"/>
+          <w:color w:val="000000" w:themeColor="text1"/>
         </w:rPr>
         <w:t>078 / 778 35 92</w:t>
       </w:r>
@@ -2496,49 +3117,56 @@
       <w:pPr>
         <w:pStyle w:val="Help"/>
         <w:rPr>
-          <w:color w:val="auto"/>
-        </w:rPr>
-      </w:pPr>
-      <w:r>
-        <w:rPr>
-          <w:color w:val="auto"/>
+          <w:rFonts w:cs="Arial"/>
+          <w:color w:val="000000" w:themeColor="text1"/>
+        </w:rPr>
+      </w:pPr>
+      <w:r>
+        <w:rPr>
+          <w:rFonts w:cs="Arial"/>
+          <w:color w:val="000000" w:themeColor="text1"/>
         </w:rPr>
         <w:t xml:space="preserve">Responsable de projet : </w:t>
       </w:r>
       <w:r>
         <w:rPr>
-          <w:color w:val="auto"/>
+          <w:rFonts w:cs="Arial"/>
+          <w:color w:val="000000" w:themeColor="text1"/>
         </w:rPr>
         <w:t>Carrel</w:t>
       </w:r>
       <w:r>
         <w:rPr>
-          <w:color w:val="auto"/>
+          <w:rFonts w:cs="Arial"/>
+          <w:color w:val="000000" w:themeColor="text1"/>
         </w:rPr>
         <w:t xml:space="preserve">, </w:t>
       </w:r>
       <w:r>
         <w:rPr>
-          <w:color w:val="auto"/>
+          <w:rFonts w:cs="Arial"/>
+          <w:color w:val="000000" w:themeColor="text1"/>
         </w:rPr>
         <w:t>Xavier</w:t>
       </w:r>
       <w:r>
         <w:rPr>
-          <w:color w:val="auto"/>
+          <w:rFonts w:cs="Arial"/>
+          <w:color w:val="000000" w:themeColor="text1"/>
         </w:rPr>
         <w:t xml:space="preserve">, </w:t>
       </w:r>
       <w:r>
         <w:rPr>
-          <w:color w:val="auto"/>
+          <w:rFonts w:cs="Arial"/>
+          <w:color w:val="000000" w:themeColor="text1"/>
         </w:rPr>
         <w:t xml:space="preserve">xavier.carrel@cpnv.ch, </w:t>
       </w:r>
       <w:r>
         <w:rPr>
           <w:rFonts w:cs="Arial"/>
-          <w:color w:val="auto"/>
+          <w:color w:val="000000" w:themeColor="text1"/>
           <w:szCs w:val="24"/>
           <w:shd w:val="clear" w:color="auto" w:fill="FFFFFF"/>
         </w:rPr>
@@ -2572,7 +3200,8 @@
             <w:pPr>
               <w:pStyle w:val="Help"/>
               <w:rPr>
-                <w:color w:val="auto"/>
+                <w:rFonts w:cs="Arial"/>
+                <w:color w:val="000000" w:themeColor="text1"/>
               </w:rPr>
             </w:pPr>
           </w:p>
@@ -2585,12 +3214,14 @@
             <w:pPr>
               <w:pStyle w:val="Help"/>
               <w:rPr>
-                <w:color w:val="auto"/>
+                <w:rFonts w:cs="Arial"/>
+                <w:color w:val="000000" w:themeColor="text1"/>
               </w:rPr>
             </w:pPr>
             <w:r>
               <w:rPr>
-                <w:color w:val="auto"/>
+                <w:rFonts w:cs="Arial"/>
+                <w:color w:val="000000" w:themeColor="text1"/>
               </w:rPr>
               <w:t>Gatien Jayme</w:t>
             </w:r>
@@ -2604,12 +3235,14 @@
             <w:pPr>
               <w:pStyle w:val="Help"/>
               <w:rPr>
-                <w:color w:val="auto"/>
+                <w:rFonts w:cs="Arial"/>
+                <w:color w:val="000000" w:themeColor="text1"/>
               </w:rPr>
             </w:pPr>
             <w:r>
               <w:rPr>
-                <w:color w:val="auto"/>
+                <w:rFonts w:cs="Arial"/>
+                <w:color w:val="000000" w:themeColor="text1"/>
               </w:rPr>
               <w:t>Miguel Soares</w:t>
             </w:r>
@@ -2625,19 +3258,22 @@
             <w:pPr>
               <w:pStyle w:val="Help"/>
               <w:rPr>
-                <w:color w:val="auto"/>
+                <w:rFonts w:cs="Arial"/>
+                <w:color w:val="000000" w:themeColor="text1"/>
               </w:rPr>
             </w:pPr>
             <w:r>
               <w:rPr>
-                <w:color w:val="auto"/>
+                <w:rFonts w:cs="Arial"/>
+                <w:color w:val="000000" w:themeColor="text1"/>
               </w:rPr>
               <w:t xml:space="preserve">Pages </w:t>
             </w:r>
             <w:proofErr w:type="spellStart"/>
             <w:r>
               <w:rPr>
-                <w:color w:val="auto"/>
+                <w:rFonts w:cs="Arial"/>
+                <w:color w:val="000000" w:themeColor="text1"/>
               </w:rPr>
               <w:t>Todos</w:t>
             </w:r>
@@ -2652,12 +3288,14 @@
             <w:pPr>
               <w:pStyle w:val="Help"/>
               <w:rPr>
-                <w:color w:val="auto"/>
+                <w:rFonts w:cs="Arial"/>
+                <w:color w:val="000000" w:themeColor="text1"/>
               </w:rPr>
             </w:pPr>
             <w:r>
               <w:rPr>
-                <w:color w:val="auto"/>
+                <w:rFonts w:cs="Arial"/>
+                <w:color w:val="000000" w:themeColor="text1"/>
               </w:rPr>
               <w:t>(X)</w:t>
             </w:r>
@@ -2671,12 +3309,14 @@
             <w:pPr>
               <w:pStyle w:val="Help"/>
               <w:rPr>
-                <w:color w:val="auto"/>
+                <w:rFonts w:cs="Arial"/>
+                <w:color w:val="000000" w:themeColor="text1"/>
               </w:rPr>
             </w:pPr>
             <w:r>
               <w:rPr>
-                <w:color w:val="auto"/>
+                <w:rFonts w:cs="Arial"/>
+                <w:color w:val="000000" w:themeColor="text1"/>
               </w:rPr>
               <w:t>X</w:t>
             </w:r>
@@ -2692,19 +3332,22 @@
             <w:pPr>
               <w:pStyle w:val="Help"/>
               <w:rPr>
-                <w:color w:val="auto"/>
+                <w:rFonts w:cs="Arial"/>
+                <w:color w:val="000000" w:themeColor="text1"/>
               </w:rPr>
             </w:pPr>
             <w:r>
               <w:rPr>
-                <w:color w:val="auto"/>
+                <w:rFonts w:cs="Arial"/>
+                <w:color w:val="000000" w:themeColor="text1"/>
               </w:rPr>
               <w:t xml:space="preserve">Listes de </w:t>
             </w:r>
             <w:proofErr w:type="spellStart"/>
             <w:r>
               <w:rPr>
-                <w:color w:val="auto"/>
+                <w:rFonts w:cs="Arial"/>
+                <w:color w:val="000000" w:themeColor="text1"/>
               </w:rPr>
               <w:t>Todos</w:t>
             </w:r>
@@ -2719,12 +3362,14 @@
             <w:pPr>
               <w:pStyle w:val="Help"/>
               <w:rPr>
-                <w:color w:val="auto"/>
+                <w:rFonts w:cs="Arial"/>
+                <w:color w:val="000000" w:themeColor="text1"/>
               </w:rPr>
             </w:pPr>
             <w:r>
               <w:rPr>
-                <w:color w:val="auto"/>
+                <w:rFonts w:cs="Arial"/>
+                <w:color w:val="000000" w:themeColor="text1"/>
               </w:rPr>
               <w:t>(X)</w:t>
             </w:r>
@@ -2738,12 +3383,14 @@
             <w:pPr>
               <w:pStyle w:val="Help"/>
               <w:rPr>
-                <w:color w:val="auto"/>
+                <w:rFonts w:cs="Arial"/>
+                <w:color w:val="000000" w:themeColor="text1"/>
               </w:rPr>
             </w:pPr>
             <w:r>
               <w:rPr>
-                <w:color w:val="auto"/>
+                <w:rFonts w:cs="Arial"/>
+                <w:color w:val="000000" w:themeColor="text1"/>
               </w:rPr>
               <w:t>X</w:t>
             </w:r>
@@ -2759,19 +3406,22 @@
             <w:pPr>
               <w:pStyle w:val="Help"/>
               <w:rPr>
-                <w:color w:val="auto"/>
+                <w:rFonts w:cs="Arial"/>
+                <w:color w:val="000000" w:themeColor="text1"/>
               </w:rPr>
             </w:pPr>
             <w:r>
               <w:rPr>
-                <w:color w:val="auto"/>
+                <w:rFonts w:cs="Arial"/>
+                <w:color w:val="000000" w:themeColor="text1"/>
               </w:rPr>
               <w:t xml:space="preserve">Model </w:t>
             </w:r>
             <w:proofErr w:type="spellStart"/>
             <w:r>
               <w:rPr>
-                <w:color w:val="auto"/>
+                <w:rFonts w:cs="Arial"/>
+                <w:color w:val="000000" w:themeColor="text1"/>
               </w:rPr>
               <w:t>Todos</w:t>
             </w:r>
@@ -2786,12 +3436,14 @@
             <w:pPr>
               <w:pStyle w:val="Help"/>
               <w:rPr>
-                <w:color w:val="auto"/>
+                <w:rFonts w:cs="Arial"/>
+                <w:color w:val="000000" w:themeColor="text1"/>
               </w:rPr>
             </w:pPr>
             <w:r>
               <w:rPr>
-                <w:color w:val="auto"/>
+                <w:rFonts w:cs="Arial"/>
+                <w:color w:val="000000" w:themeColor="text1"/>
               </w:rPr>
               <w:t>X</w:t>
             </w:r>
@@ -2805,12 +3457,14 @@
             <w:pPr>
               <w:pStyle w:val="Help"/>
               <w:rPr>
-                <w:color w:val="auto"/>
+                <w:rFonts w:cs="Arial"/>
+                <w:color w:val="000000" w:themeColor="text1"/>
               </w:rPr>
             </w:pPr>
             <w:r>
               <w:rPr>
-                <w:color w:val="auto"/>
+                <w:rFonts w:cs="Arial"/>
+                <w:color w:val="000000" w:themeColor="text1"/>
               </w:rPr>
               <w:t>(X)</w:t>
             </w:r>
@@ -2826,27 +3480,31 @@
             <w:pPr>
               <w:pStyle w:val="Help"/>
               <w:rPr>
-                <w:color w:val="auto"/>
+                <w:rFonts w:cs="Arial"/>
+                <w:color w:val="000000" w:themeColor="text1"/>
               </w:rPr>
             </w:pPr>
             <w:proofErr w:type="spellStart"/>
             <w:r>
               <w:rPr>
-                <w:color w:val="auto"/>
+                <w:rFonts w:cs="Arial"/>
+                <w:color w:val="000000" w:themeColor="text1"/>
               </w:rPr>
               <w:t>Controler</w:t>
             </w:r>
             <w:proofErr w:type="spellEnd"/>
             <w:r>
               <w:rPr>
-                <w:color w:val="auto"/>
+                <w:rFonts w:cs="Arial"/>
+                <w:color w:val="000000" w:themeColor="text1"/>
               </w:rPr>
               <w:t xml:space="preserve"> </w:t>
             </w:r>
             <w:proofErr w:type="spellStart"/>
             <w:r>
               <w:rPr>
-                <w:color w:val="auto"/>
+                <w:rFonts w:cs="Arial"/>
+                <w:color w:val="000000" w:themeColor="text1"/>
               </w:rPr>
               <w:t>Todos</w:t>
             </w:r>
@@ -2861,12 +3519,14 @@
             <w:pPr>
               <w:pStyle w:val="Help"/>
               <w:rPr>
-                <w:color w:val="auto"/>
+                <w:rFonts w:cs="Arial"/>
+                <w:color w:val="000000" w:themeColor="text1"/>
               </w:rPr>
             </w:pPr>
             <w:r>
               <w:rPr>
-                <w:color w:val="auto"/>
+                <w:rFonts w:cs="Arial"/>
+                <w:color w:val="000000" w:themeColor="text1"/>
               </w:rPr>
               <w:t>X</w:t>
             </w:r>
@@ -2880,12 +3540,14 @@
             <w:pPr>
               <w:pStyle w:val="Help"/>
               <w:rPr>
-                <w:color w:val="auto"/>
+                <w:rFonts w:cs="Arial"/>
+                <w:color w:val="000000" w:themeColor="text1"/>
               </w:rPr>
             </w:pPr>
             <w:r>
               <w:rPr>
-                <w:color w:val="auto"/>
+                <w:rFonts w:cs="Arial"/>
+                <w:color w:val="000000" w:themeColor="text1"/>
               </w:rPr>
               <w:t>(X)</w:t>
             </w:r>
@@ -2901,12 +3563,14 @@
             <w:pPr>
               <w:pStyle w:val="Help"/>
               <w:rPr>
-                <w:color w:val="auto"/>
+                <w:rFonts w:cs="Arial"/>
+                <w:color w:val="000000" w:themeColor="text1"/>
               </w:rPr>
             </w:pPr>
             <w:r>
               <w:rPr>
-                <w:color w:val="auto"/>
+                <w:rFonts w:cs="Arial"/>
+                <w:color w:val="000000" w:themeColor="text1"/>
               </w:rPr>
               <w:t>Faire les tests</w:t>
             </w:r>
@@ -2920,12 +3584,14 @@
             <w:pPr>
               <w:pStyle w:val="Help"/>
               <w:rPr>
-                <w:color w:val="auto"/>
+                <w:rFonts w:cs="Arial"/>
+                <w:color w:val="000000" w:themeColor="text1"/>
               </w:rPr>
             </w:pPr>
             <w:r>
               <w:rPr>
-                <w:color w:val="auto"/>
+                <w:rFonts w:cs="Arial"/>
+                <w:color w:val="000000" w:themeColor="text1"/>
               </w:rPr>
               <w:t>X</w:t>
             </w:r>
@@ -2939,7 +3605,8 @@
             <w:pPr>
               <w:pStyle w:val="Help"/>
               <w:rPr>
-                <w:color w:val="auto"/>
+                <w:rFonts w:cs="Arial"/>
+                <w:color w:val="000000" w:themeColor="text1"/>
               </w:rPr>
             </w:pPr>
           </w:p>
@@ -2949,21 +3616,29 @@
     <w:p>
       <w:pPr>
         <w:pStyle w:val="Help"/>
+        <w:rPr>
+          <w:rFonts w:cs="Arial"/>
+          <w:color w:val="000000" w:themeColor="text1"/>
+        </w:rPr>
       </w:pPr>
     </w:p>
     <w:p>
       <w:pPr>
         <w:pStyle w:val="Titre2"/>
         <w:rPr>
+          <w:rFonts w:cs="Arial"/>
           <w:i w:val="0"/>
           <w:iCs/>
+          <w:color w:val="000000" w:themeColor="text1"/>
         </w:rPr>
       </w:pPr>
       <w:bookmarkStart w:id="3" w:name="_Toc37757328"/>
       <w:r>
         <w:rPr>
+          <w:rFonts w:cs="Arial"/>
           <w:i w:val="0"/>
           <w:iCs/>
+          <w:color w:val="000000" w:themeColor="text1"/>
         </w:rPr>
         <w:t>Objectifs</w:t>
       </w:r>
@@ -2973,48 +3648,56 @@
       <w:pPr>
         <w:pStyle w:val="Help"/>
         <w:rPr>
-          <w:color w:val="auto"/>
-        </w:rPr>
-      </w:pPr>
-      <w:r>
-        <w:rPr>
-          <w:color w:val="auto"/>
+          <w:rFonts w:cs="Arial"/>
+          <w:color w:val="000000" w:themeColor="text1"/>
+        </w:rPr>
+      </w:pPr>
+      <w:r>
+        <w:rPr>
+          <w:rFonts w:cs="Arial"/>
+          <w:color w:val="000000" w:themeColor="text1"/>
         </w:rPr>
         <w:t xml:space="preserve">Simplifier la vie </w:t>
       </w:r>
       <w:r>
         <w:rPr>
-          <w:color w:val="auto"/>
+          <w:rFonts w:cs="Arial"/>
+          <w:color w:val="000000" w:themeColor="text1"/>
         </w:rPr>
         <w:t>aux</w:t>
       </w:r>
       <w:r>
         <w:rPr>
-          <w:color w:val="auto"/>
+          <w:rFonts w:cs="Arial"/>
+          <w:color w:val="000000" w:themeColor="text1"/>
         </w:rPr>
         <w:t xml:space="preserve"> ambulancier</w:t>
       </w:r>
       <w:r>
         <w:rPr>
-          <w:color w:val="auto"/>
+          <w:rFonts w:cs="Arial"/>
+          <w:color w:val="000000" w:themeColor="text1"/>
         </w:rPr>
         <w:t>s</w:t>
       </w:r>
       <w:r>
         <w:rPr>
-          <w:color w:val="auto"/>
+          <w:rFonts w:cs="Arial"/>
+          <w:color w:val="000000" w:themeColor="text1"/>
         </w:rPr>
         <w:t xml:space="preserve">, pour qu’il puisse avoir plus de facilité et faire le plus rapidement </w:t>
       </w:r>
       <w:r>
         <w:rPr>
-          <w:color w:val="auto"/>
+          <w:rFonts w:cs="Arial"/>
+          <w:color w:val="000000" w:themeColor="text1"/>
         </w:rPr>
         <w:t>leur tâche journalière</w:t>
       </w:r>
       <w:r>
         <w:rPr>
-          <w:color w:val="auto"/>
+          <w:rFonts w:cs="Arial"/>
+          <w:color w:val="000000" w:themeColor="text1"/>
         </w:rPr>
         <w:t>.</w:t>
       </w:r>
@@ -3022,14 +3705,26 @@
     <w:p>
       <w:pPr>
         <w:pStyle w:val="Help"/>
+        <w:rPr>
+          <w:rFonts w:cs="Arial"/>
+          <w:color w:val="000000" w:themeColor="text1"/>
+        </w:rPr>
       </w:pPr>
     </w:p>
     <w:p>
       <w:pPr>
         <w:pStyle w:val="Titre1"/>
+        <w:rPr>
+          <w:rFonts w:cs="Arial"/>
+          <w:color w:val="000000" w:themeColor="text1"/>
+        </w:rPr>
       </w:pPr>
       <w:bookmarkStart w:id="4" w:name="_Toc37757329"/>
       <w:r>
+        <w:rPr>
+          <w:rFonts w:cs="Arial"/>
+          <w:color w:val="000000" w:themeColor="text1"/>
+        </w:rPr>
         <w:t>Analyse</w:t>
       </w:r>
       <w:bookmarkEnd w:id="4"/>
@@ -3038,38 +3733,44 @@
       <w:pPr>
         <w:pStyle w:val="Help"/>
         <w:rPr>
-          <w:color w:val="auto"/>
+          <w:rFonts w:cs="Arial"/>
+          <w:color w:val="000000" w:themeColor="text1"/>
         </w:rPr>
       </w:pPr>
       <w:bookmarkStart w:id="5" w:name="_Toc25553307"/>
       <w:bookmarkStart w:id="6" w:name="_Toc71691011"/>
       <w:r>
         <w:rPr>
-          <w:color w:val="auto"/>
+          <w:rFonts w:cs="Arial"/>
+          <w:color w:val="000000" w:themeColor="text1"/>
         </w:rPr>
         <w:t xml:space="preserve">Les utilisateurs pourront choisir dans </w:t>
       </w:r>
       <w:r>
         <w:rPr>
-          <w:color w:val="auto"/>
+          <w:rFonts w:cs="Arial"/>
+          <w:color w:val="000000" w:themeColor="text1"/>
         </w:rPr>
         <w:t>quelle base</w:t>
       </w:r>
       <w:r>
         <w:rPr>
-          <w:color w:val="auto"/>
+          <w:rFonts w:cs="Arial"/>
+          <w:color w:val="000000" w:themeColor="text1"/>
         </w:rPr>
         <w:t xml:space="preserve"> il veule se loguer et pourront consulter </w:t>
       </w:r>
       <w:r>
         <w:rPr>
-          <w:color w:val="auto"/>
+          <w:rFonts w:cs="Arial"/>
+          <w:color w:val="000000" w:themeColor="text1"/>
         </w:rPr>
         <w:t>leurs horaires</w:t>
       </w:r>
       <w:r>
         <w:rPr>
-          <w:color w:val="auto"/>
+          <w:rFonts w:cs="Arial"/>
+          <w:color w:val="000000" w:themeColor="text1"/>
         </w:rPr>
         <w:t xml:space="preserve"> des semaine précédentes et actuel.</w:t>
       </w:r>
@@ -3078,8 +3779,10 @@
       <w:pPr>
         <w:pStyle w:val="Titre2"/>
         <w:rPr>
+          <w:rFonts w:cs="Arial"/>
           <w:i w:val="0"/>
           <w:iCs/>
+          <w:color w:val="000000" w:themeColor="text1"/>
         </w:rPr>
       </w:pPr>
       <w:bookmarkStart w:id="7" w:name="_Toc71691012"/>
@@ -3088,8 +3791,10 @@
       <w:bookmarkEnd w:id="6"/>
       <w:r>
         <w:rPr>
+          <w:rFonts w:cs="Arial"/>
           <w:i w:val="0"/>
           <w:iCs/>
+          <w:color w:val="000000" w:themeColor="text1"/>
         </w:rPr>
         <w:t>Stratégie de test</w:t>
       </w:r>
@@ -3104,18 +3809,21 @@
           <w:numId w:val="16"/>
         </w:numPr>
         <w:rPr>
-          <w:color w:val="auto"/>
-        </w:rPr>
-      </w:pPr>
-      <w:r>
-        <w:rPr>
-          <w:color w:val="auto"/>
+          <w:rFonts w:cs="Arial"/>
+          <w:color w:val="000000" w:themeColor="text1"/>
+        </w:rPr>
+      </w:pPr>
+      <w:r>
+        <w:rPr>
+          <w:rFonts w:cs="Arial"/>
+          <w:color w:val="000000" w:themeColor="text1"/>
         </w:rPr>
         <w:t xml:space="preserve">Types de </w:t>
       </w:r>
       <w:r>
         <w:rPr>
-          <w:color w:val="auto"/>
+          <w:rFonts w:cs="Arial"/>
+          <w:color w:val="000000" w:themeColor="text1"/>
         </w:rPr>
         <w:t>tests et ordre dans lequel ils seront effectués.</w:t>
       </w:r>
@@ -3128,24 +3836,28 @@
           <w:numId w:val="16"/>
         </w:numPr>
         <w:rPr>
-          <w:color w:val="auto"/>
-        </w:rPr>
-      </w:pPr>
-      <w:r>
-        <w:rPr>
-          <w:color w:val="auto"/>
+          <w:rFonts w:cs="Arial"/>
+          <w:color w:val="000000" w:themeColor="text1"/>
+        </w:rPr>
+      </w:pPr>
+      <w:r>
+        <w:rPr>
+          <w:rFonts w:cs="Arial"/>
+          <w:color w:val="000000" w:themeColor="text1"/>
         </w:rPr>
         <w:t>Les</w:t>
       </w:r>
       <w:r>
         <w:rPr>
-          <w:color w:val="auto"/>
+          <w:rFonts w:cs="Arial"/>
+          <w:color w:val="000000" w:themeColor="text1"/>
         </w:rPr>
         <w:t xml:space="preserve"> moyens à mettre en œuvre</w:t>
       </w:r>
       <w:r>
         <w:rPr>
-          <w:color w:val="auto"/>
+          <w:rFonts w:cs="Arial"/>
+          <w:color w:val="000000" w:themeColor="text1"/>
         </w:rPr>
         <w:t>.</w:t>
       </w:r>
@@ -3158,36 +3870,42 @@
           <w:numId w:val="16"/>
         </w:numPr>
         <w:rPr>
-          <w:color w:val="auto"/>
-        </w:rPr>
-      </w:pPr>
-      <w:r>
-        <w:rPr>
-          <w:color w:val="auto"/>
+          <w:rFonts w:cs="Arial"/>
+          <w:color w:val="000000" w:themeColor="text1"/>
+        </w:rPr>
+      </w:pPr>
+      <w:r>
+        <w:rPr>
+          <w:rFonts w:cs="Arial"/>
+          <w:color w:val="000000" w:themeColor="text1"/>
         </w:rPr>
         <w:t>Données</w:t>
       </w:r>
       <w:r>
         <w:rPr>
-          <w:color w:val="auto"/>
+          <w:rFonts w:cs="Arial"/>
+          <w:color w:val="000000" w:themeColor="text1"/>
         </w:rPr>
         <w:t xml:space="preserve"> de test à prévoir (données réelles </w:t>
       </w:r>
       <w:r>
         <w:rPr>
-          <w:color w:val="auto"/>
+          <w:rFonts w:cs="Arial"/>
+          <w:color w:val="000000" w:themeColor="text1"/>
         </w:rPr>
         <w:t xml:space="preserve">fournies par le client </w:t>
       </w:r>
       <w:r>
         <w:rPr>
-          <w:color w:val="auto"/>
+          <w:rFonts w:cs="Arial"/>
+          <w:color w:val="000000" w:themeColor="text1"/>
         </w:rPr>
         <w:t>?)</w:t>
       </w:r>
       <w:r>
         <w:rPr>
-          <w:color w:val="auto"/>
+          <w:rFonts w:cs="Arial"/>
+          <w:color w:val="000000" w:themeColor="text1"/>
         </w:rPr>
         <w:t>.</w:t>
       </w:r>
@@ -3200,18 +3918,21 @@
           <w:numId w:val="16"/>
         </w:numPr>
         <w:rPr>
-          <w:color w:val="auto"/>
-        </w:rPr>
-      </w:pPr>
-      <w:r>
-        <w:rPr>
-          <w:color w:val="auto"/>
+          <w:rFonts w:cs="Arial"/>
+          <w:color w:val="000000" w:themeColor="text1"/>
+        </w:rPr>
+      </w:pPr>
+      <w:r>
+        <w:rPr>
+          <w:rFonts w:cs="Arial"/>
+          <w:color w:val="000000" w:themeColor="text1"/>
         </w:rPr>
         <w:t>Les tests unitaires</w:t>
       </w:r>
       <w:r>
         <w:rPr>
-          <w:color w:val="auto"/>
+          <w:rFonts w:cs="Arial"/>
+          <w:color w:val="000000" w:themeColor="text1"/>
         </w:rPr>
         <w:t xml:space="preserve"> ont été effectués pour les fonctions du model (tout fonctionne)</w:t>
       </w:r>
@@ -3222,9 +3943,17 @@
         <w:tabs>
           <w:tab w:val="num" w:pos="360"/>
         </w:tabs>
+        <w:rPr>
+          <w:rFonts w:cs="Arial"/>
+          <w:color w:val="000000" w:themeColor="text1"/>
+        </w:rPr>
       </w:pPr>
       <w:bookmarkStart w:id="9" w:name="_Toc37757331"/>
       <w:r>
+        <w:rPr>
+          <w:rFonts w:cs="Arial"/>
+          <w:color w:val="000000" w:themeColor="text1"/>
+        </w:rPr>
         <w:t>Implémentation</w:t>
       </w:r>
       <w:bookmarkEnd w:id="9"/>
@@ -3233,22 +3962,26 @@
       <w:pPr>
         <w:pStyle w:val="Titre2"/>
         <w:rPr>
+          <w:rFonts w:cs="Arial"/>
           <w:i w:val="0"/>
           <w:iCs/>
-        </w:rPr>
-      </w:pPr>
-      <w:bookmarkStart w:id="10" w:name="_Toc25553317"/>
-      <w:bookmarkStart w:id="11" w:name="_Toc71691022"/>
-      <w:bookmarkStart w:id="12" w:name="_Ref254352701"/>
-      <w:bookmarkStart w:id="13" w:name="_Toc37757332"/>
-      <w:r>
-        <w:rPr>
+          <w:color w:val="000000" w:themeColor="text1"/>
+        </w:rPr>
+      </w:pPr>
+      <w:bookmarkStart w:id="10" w:name="_Toc37757332"/>
+      <w:bookmarkStart w:id="11" w:name="_Toc25553317"/>
+      <w:bookmarkStart w:id="12" w:name="_Toc71691022"/>
+      <w:bookmarkStart w:id="13" w:name="_Ref254352701"/>
+      <w:r>
+        <w:rPr>
+          <w:rFonts w:cs="Arial"/>
           <w:i w:val="0"/>
           <w:iCs/>
+          <w:color w:val="000000" w:themeColor="text1"/>
         </w:rPr>
         <w:t>Vue d’ensemble</w:t>
       </w:r>
-      <w:bookmarkEnd w:id="13"/>
+      <w:bookmarkEnd w:id="10"/>
     </w:p>
     <w:p>
       <w:pPr>
@@ -3258,12 +3991,14 @@
           <w:numId w:val="29"/>
         </w:numPr>
         <w:rPr>
-          <w:color w:val="auto"/>
-        </w:rPr>
-      </w:pPr>
-      <w:r>
-        <w:rPr>
-          <w:color w:val="auto"/>
+          <w:rFonts w:cs="Arial"/>
+          <w:color w:val="000000" w:themeColor="text1"/>
+        </w:rPr>
+      </w:pPr>
+      <w:r>
+        <w:rPr>
+          <w:rFonts w:cs="Arial"/>
+          <w:color w:val="000000" w:themeColor="text1"/>
         </w:rPr>
         <w:t>L’utilisateur choisie sa base et clique sur la semaine désirée, donc le programme va lui afficher les données se la semaine choisie</w:t>
       </w:r>
@@ -3276,26 +4011,30 @@
           <w:numId w:val="29"/>
         </w:numPr>
         <w:rPr>
-          <w:color w:val="auto"/>
-        </w:rPr>
-      </w:pPr>
-      <w:r>
-        <w:rPr>
-          <w:color w:val="auto"/>
+          <w:rFonts w:cs="Arial"/>
+          <w:color w:val="000000" w:themeColor="text1"/>
+        </w:rPr>
+      </w:pPr>
+      <w:r>
+        <w:rPr>
+          <w:rFonts w:cs="Arial"/>
+          <w:color w:val="000000" w:themeColor="text1"/>
         </w:rPr>
         <w:t xml:space="preserve">Le programme va aller chercher les données dans un fichier </w:t>
       </w:r>
       <w:proofErr w:type="spellStart"/>
       <w:r>
         <w:rPr>
-          <w:color w:val="auto"/>
+          <w:rFonts w:cs="Arial"/>
+          <w:color w:val="000000" w:themeColor="text1"/>
         </w:rPr>
         <w:t>json</w:t>
       </w:r>
       <w:proofErr w:type="spellEnd"/>
       <w:r>
         <w:rPr>
-          <w:color w:val="auto"/>
+          <w:rFonts w:cs="Arial"/>
+          <w:color w:val="000000" w:themeColor="text1"/>
         </w:rPr>
         <w:t xml:space="preserve"> et l’affichera grâce au code PHP</w:t>
       </w:r>
@@ -3304,7 +4043,8 @@
       <w:pPr>
         <w:pStyle w:val="Help"/>
         <w:rPr>
-          <w:color w:val="auto"/>
+          <w:rFonts w:cs="Arial"/>
+          <w:color w:val="000000" w:themeColor="text1"/>
         </w:rPr>
       </w:pPr>
     </w:p>
@@ -3312,7 +4052,8 @@
       <w:pPr>
         <w:pStyle w:val="Help"/>
         <w:rPr>
-          <w:color w:val="auto"/>
+          <w:rFonts w:cs="Arial"/>
+          <w:color w:val="000000" w:themeColor="text1"/>
         </w:rPr>
       </w:pPr>
     </w:p>
@@ -3320,15 +4061,19 @@
       <w:pPr>
         <w:pStyle w:val="Titre2"/>
         <w:rPr>
+          <w:rFonts w:cs="Arial"/>
           <w:i w:val="0"/>
           <w:iCs/>
+          <w:color w:val="000000" w:themeColor="text1"/>
         </w:rPr>
       </w:pPr>
       <w:bookmarkStart w:id="14" w:name="_Toc37757333"/>
       <w:r>
         <w:rPr>
+          <w:rFonts w:cs="Arial"/>
           <w:i w:val="0"/>
           <w:iCs/>
+          <w:color w:val="000000" w:themeColor="text1"/>
         </w:rPr>
         <w:lastRenderedPageBreak/>
         <w:t>Points techniques spécifiques</w:t>
@@ -3338,56 +4083,108 @@
     <w:p>
       <w:pPr>
         <w:pStyle w:val="Help"/>
-      </w:pPr>
-      <w:r>
+        <w:rPr>
+          <w:rFonts w:cs="Arial"/>
+          <w:color w:val="000000" w:themeColor="text1"/>
+        </w:rPr>
+      </w:pPr>
+      <w:r>
+        <w:rPr>
+          <w:rFonts w:cs="Arial"/>
+          <w:color w:val="000000" w:themeColor="text1"/>
+        </w:rPr>
         <w:t>…</w:t>
       </w:r>
     </w:p>
     <w:p>
       <w:pPr>
         <w:pStyle w:val="Titre3"/>
+        <w:rPr>
+          <w:rFonts w:cs="Arial"/>
+          <w:color w:val="000000" w:themeColor="text1"/>
+        </w:rPr>
       </w:pPr>
       <w:bookmarkStart w:id="15" w:name="_Toc37757334"/>
       <w:r>
+        <w:rPr>
+          <w:rFonts w:cs="Arial"/>
+          <w:color w:val="000000" w:themeColor="text1"/>
+        </w:rPr>
         <w:t>Point 1</w:t>
       </w:r>
       <w:bookmarkEnd w:id="15"/>
     </w:p>
     <w:p>
+      <w:pPr>
+        <w:rPr>
+          <w:rFonts w:cs="Arial"/>
+          <w:color w:val="000000" w:themeColor="text1"/>
+        </w:rPr>
+      </w:pPr>
       <w:proofErr w:type="spellStart"/>
       <w:r>
+        <w:rPr>
+          <w:rFonts w:cs="Arial"/>
+          <w:color w:val="000000" w:themeColor="text1"/>
+        </w:rPr>
         <w:t>PageTo</w:t>
       </w:r>
       <w:r>
+        <w:rPr>
+          <w:rFonts w:cs="Arial"/>
+          <w:color w:val="000000" w:themeColor="text1"/>
+        </w:rPr>
         <w:t>DoHome</w:t>
       </w:r>
       <w:proofErr w:type="spellEnd"/>
       <w:r>
+        <w:rPr>
+          <w:rFonts w:cs="Arial"/>
+          <w:color w:val="000000" w:themeColor="text1"/>
+        </w:rPr>
         <w:t xml:space="preserve"> Choisir une Semaine </w:t>
       </w:r>
       <w:r>
+        <w:rPr>
+          <w:rFonts w:cs="Arial"/>
+          <w:color w:val="000000" w:themeColor="text1"/>
+        </w:rPr>
         <w:sym w:font="Wingdings" w:char="F0E0"/>
       </w:r>
       <w:r>
+        <w:rPr>
+          <w:rFonts w:cs="Arial"/>
+          <w:color w:val="000000" w:themeColor="text1"/>
+        </w:rPr>
         <w:t xml:space="preserve"> </w:t>
       </w:r>
       <w:proofErr w:type="spellStart"/>
       <w:r>
+        <w:rPr>
+          <w:rFonts w:cs="Arial"/>
+          <w:color w:val="000000" w:themeColor="text1"/>
+        </w:rPr>
         <w:t>PageToDo</w:t>
       </w:r>
       <w:proofErr w:type="spellEnd"/>
       <w:r>
+        <w:rPr>
+          <w:rFonts w:cs="Arial"/>
+          <w:color w:val="000000" w:themeColor="text1"/>
+        </w:rPr>
         <w:t xml:space="preserve"> avec la bonne semaine et base</w:t>
       </w:r>
     </w:p>
-    <w:bookmarkEnd w:id="10"/>
     <w:bookmarkEnd w:id="11"/>
     <w:bookmarkEnd w:id="12"/>
+    <w:bookmarkEnd w:id="13"/>
     <w:p>
       <w:pPr>
         <w:pStyle w:val="Help"/>
         <w:rPr>
+          <w:rFonts w:cs="Arial"/>
           <w:b/>
+          <w:color w:val="000000" w:themeColor="text1"/>
           <w:u w:val="single"/>
         </w:rPr>
       </w:pPr>
@@ -3396,48 +4193,58 @@
       <w:pPr>
         <w:pStyle w:val="Titre2"/>
         <w:rPr>
+          <w:rFonts w:cs="Arial"/>
           <w:i w:val="0"/>
           <w:iCs/>
-        </w:rPr>
-      </w:pPr>
-      <w:bookmarkStart w:id="16" w:name="_Toc25553322"/>
-      <w:bookmarkStart w:id="17" w:name="_Toc71691026"/>
-      <w:bookmarkStart w:id="18" w:name="_Toc37757335"/>
-      <w:r>
-        <w:rPr>
+          <w:color w:val="000000" w:themeColor="text1"/>
+        </w:rPr>
+      </w:pPr>
+      <w:bookmarkStart w:id="16" w:name="_Toc37757335"/>
+      <w:bookmarkStart w:id="17" w:name="_Toc25553322"/>
+      <w:bookmarkStart w:id="18" w:name="_Toc71691026"/>
+      <w:r>
+        <w:rPr>
+          <w:rFonts w:cs="Arial"/>
           <w:i w:val="0"/>
           <w:iCs/>
+          <w:color w:val="000000" w:themeColor="text1"/>
         </w:rPr>
         <w:t>Livraisons</w:t>
       </w:r>
-      <w:bookmarkEnd w:id="18"/>
+      <w:bookmarkEnd w:id="16"/>
     </w:p>
     <w:p>
       <w:pPr>
         <w:pStyle w:val="Titre2"/>
         <w:rPr>
+          <w:rFonts w:cs="Arial"/>
           <w:i w:val="0"/>
           <w:iCs/>
+          <w:color w:val="000000" w:themeColor="text1"/>
         </w:rPr>
       </w:pPr>
       <w:bookmarkStart w:id="19" w:name="_Toc37757336"/>
       <w:r>
         <w:rPr>
+          <w:rFonts w:cs="Arial"/>
           <w:i w:val="0"/>
           <w:iCs/>
+          <w:color w:val="000000" w:themeColor="text1"/>
         </w:rPr>
         <w:t xml:space="preserve">Erreurs </w:t>
       </w:r>
-      <w:bookmarkEnd w:id="16"/>
-      <w:r>
-        <w:rPr>
+      <w:bookmarkEnd w:id="17"/>
+      <w:r>
+        <w:rPr>
+          <w:rFonts w:cs="Arial"/>
           <w:i w:val="0"/>
           <w:iCs/>
+          <w:color w:val="000000" w:themeColor="text1"/>
         </w:rPr>
         <w:t>restantes</w:t>
       </w:r>
       <w:bookmarkStart w:id="20" w:name="_Toc25553323"/>
-      <w:bookmarkEnd w:id="17"/>
+      <w:bookmarkEnd w:id="18"/>
       <w:bookmarkEnd w:id="19"/>
     </w:p>
     <w:bookmarkEnd w:id="20"/>
@@ -3449,30 +4256,35 @@
           <w:numId w:val="21"/>
         </w:numPr>
         <w:rPr>
-          <w:color w:val="auto"/>
-        </w:rPr>
-      </w:pPr>
-      <w:r>
-        <w:rPr>
-          <w:color w:val="auto"/>
+          <w:rFonts w:cs="Arial"/>
+          <w:color w:val="000000" w:themeColor="text1"/>
+        </w:rPr>
+      </w:pPr>
+      <w:r>
+        <w:rPr>
+          <w:rFonts w:cs="Arial"/>
+          <w:color w:val="000000" w:themeColor="text1"/>
         </w:rPr>
         <w:t>Le seul problème restant c’est l’affichage des taches de chaque jour, avant on avait les mêmes taches tous les jours</w:t>
       </w:r>
       <w:r>
         <w:rPr>
-          <w:color w:val="auto"/>
+          <w:rFonts w:cs="Arial"/>
+          <w:color w:val="000000" w:themeColor="text1"/>
         </w:rPr>
         <w:t xml:space="preserve">, ce ci nous casse un peu le code car on arrive plus </w:t>
       </w:r>
       <w:r>
         <w:rPr>
-          <w:color w:val="auto"/>
+          <w:rFonts w:cs="Arial"/>
+          <w:color w:val="000000" w:themeColor="text1"/>
         </w:rPr>
         <w:t>à</w:t>
       </w:r>
       <w:r>
         <w:rPr>
-          <w:color w:val="auto"/>
+          <w:rFonts w:cs="Arial"/>
+          <w:color w:val="000000" w:themeColor="text1"/>
         </w:rPr>
         <w:t xml:space="preserve"> afficher les bonnes taches dans le bon jour ce problème est donc très important pour le bon fonctionnement du code.</w:t>
       </w:r>
@@ -3483,16 +4295,28 @@
         <w:tabs>
           <w:tab w:val="num" w:pos="360"/>
         </w:tabs>
+        <w:rPr>
+          <w:rFonts w:cs="Arial"/>
+          <w:color w:val="000000" w:themeColor="text1"/>
+        </w:rPr>
       </w:pPr>
       <w:bookmarkStart w:id="21" w:name="_Toc25553328"/>
       <w:bookmarkStart w:id="22" w:name="_Toc71703263"/>
       <w:bookmarkStart w:id="23" w:name="_Toc37757337"/>
       <w:r>
+        <w:rPr>
+          <w:rFonts w:cs="Arial"/>
+          <w:color w:val="000000" w:themeColor="text1"/>
+        </w:rPr>
         <w:t>C</w:t>
       </w:r>
       <w:bookmarkEnd w:id="21"/>
       <w:bookmarkEnd w:id="22"/>
       <w:r>
+        <w:rPr>
+          <w:rFonts w:cs="Arial"/>
+          <w:color w:val="000000" w:themeColor="text1"/>
+        </w:rPr>
         <w:t>onclusions</w:t>
       </w:r>
       <w:bookmarkEnd w:id="23"/>
@@ -3505,86 +4329,100 @@
           <w:numId w:val="25"/>
         </w:numPr>
         <w:rPr>
-          <w:color w:val="auto"/>
-        </w:rPr>
-      </w:pPr>
-      <w:r>
-        <w:rPr>
-          <w:color w:val="auto"/>
+          <w:rFonts w:cs="Arial"/>
+          <w:color w:val="000000" w:themeColor="text1"/>
+        </w:rPr>
+      </w:pPr>
+      <w:r>
+        <w:rPr>
+          <w:rFonts w:cs="Arial"/>
+          <w:color w:val="000000" w:themeColor="text1"/>
         </w:rPr>
         <w:t xml:space="preserve">Globalement les objectifs ont presque été atteints tout fonctionnait comme prévue </w:t>
       </w:r>
       <w:r>
         <w:rPr>
-          <w:color w:val="auto"/>
+          <w:rFonts w:cs="Arial"/>
+          <w:color w:val="000000" w:themeColor="text1"/>
         </w:rPr>
         <w:t>appart</w:t>
       </w:r>
       <w:r>
         <w:rPr>
-          <w:color w:val="auto"/>
+          <w:rFonts w:cs="Arial"/>
+          <w:color w:val="000000" w:themeColor="text1"/>
         </w:rPr>
         <w:t xml:space="preserve"> pour quelques détails, mais on a </w:t>
       </w:r>
       <w:r>
         <w:rPr>
-          <w:color w:val="auto"/>
+          <w:rFonts w:cs="Arial"/>
+          <w:color w:val="000000" w:themeColor="text1"/>
         </w:rPr>
         <w:t>dû</w:t>
       </w:r>
       <w:r>
         <w:rPr>
-          <w:color w:val="auto"/>
+          <w:rFonts w:cs="Arial"/>
+          <w:color w:val="000000" w:themeColor="text1"/>
         </w:rPr>
         <w:t xml:space="preserve"> faire un changement de la vue pour les tâches de jour et nuits et on n’a malheureusement pas réussi à réafficher correctement la vue. Mais pour </w:t>
       </w:r>
       <w:proofErr w:type="gramStart"/>
       <w:r>
         <w:rPr>
-          <w:color w:val="auto"/>
+          <w:rFonts w:cs="Arial"/>
+          <w:color w:val="000000" w:themeColor="text1"/>
         </w:rPr>
         <w:t xml:space="preserve">le </w:t>
       </w:r>
       <w:r>
         <w:rPr>
-          <w:color w:val="auto"/>
+          <w:rFonts w:cs="Arial"/>
+          <w:color w:val="000000" w:themeColor="text1"/>
         </w:rPr>
         <w:t>restes</w:t>
       </w:r>
       <w:proofErr w:type="gramEnd"/>
       <w:r>
         <w:rPr>
-          <w:color w:val="auto"/>
+          <w:rFonts w:cs="Arial"/>
+          <w:color w:val="000000" w:themeColor="text1"/>
         </w:rPr>
         <w:t xml:space="preserve"> </w:t>
       </w:r>
       <w:r>
         <w:rPr>
-          <w:color w:val="auto"/>
+          <w:rFonts w:cs="Arial"/>
+          <w:color w:val="000000" w:themeColor="text1"/>
         </w:rPr>
         <w:t xml:space="preserve">les fonctions du </w:t>
       </w:r>
       <w:r>
         <w:rPr>
-          <w:color w:val="auto"/>
+          <w:rFonts w:cs="Arial"/>
+          <w:color w:val="000000" w:themeColor="text1"/>
         </w:rPr>
         <w:t>contrôleur</w:t>
       </w:r>
       <w:r>
         <w:rPr>
-          <w:color w:val="auto"/>
+          <w:rFonts w:cs="Arial"/>
+          <w:color w:val="000000" w:themeColor="text1"/>
         </w:rPr>
         <w:t xml:space="preserve"> et model tout fonctionne bien et les tests sont aussi </w:t>
       </w:r>
       <w:r>
         <w:rPr>
-          <w:color w:val="auto"/>
+          <w:rFonts w:cs="Arial"/>
+          <w:color w:val="000000" w:themeColor="text1"/>
         </w:rPr>
         <w:t>bien</w:t>
       </w:r>
       <w:r>
         <w:rPr>
-          <w:color w:val="auto"/>
+          <w:rFonts w:cs="Arial"/>
+          <w:color w:val="000000" w:themeColor="text1"/>
         </w:rPr>
         <w:t>.</w:t>
       </w:r>
@@ -3597,36 +4435,42 @@
           <w:numId w:val="25"/>
         </w:numPr>
         <w:rPr>
-          <w:color w:val="auto"/>
-        </w:rPr>
-      </w:pPr>
-      <w:r>
-        <w:rPr>
-          <w:color w:val="auto"/>
+          <w:rFonts w:cs="Arial"/>
+          <w:color w:val="000000" w:themeColor="text1"/>
+        </w:rPr>
+      </w:pPr>
+      <w:r>
+        <w:rPr>
+          <w:rFonts w:cs="Arial"/>
+          <w:color w:val="000000" w:themeColor="text1"/>
         </w:rPr>
         <w:t xml:space="preserve">Le projet dans l’ensemble n’est pas complètement </w:t>
       </w:r>
       <w:r>
         <w:rPr>
-          <w:color w:val="auto"/>
+          <w:rFonts w:cs="Arial"/>
+          <w:color w:val="000000" w:themeColor="text1"/>
         </w:rPr>
         <w:t>fini</w:t>
       </w:r>
       <w:r>
         <w:rPr>
-          <w:color w:val="auto"/>
+          <w:rFonts w:cs="Arial"/>
+          <w:color w:val="000000" w:themeColor="text1"/>
         </w:rPr>
         <w:t xml:space="preserve"> mais il y a eu des améliorations pour le rendre plus optimale mais du coup </w:t>
       </w:r>
       <w:r>
         <w:rPr>
-          <w:color w:val="auto"/>
+          <w:rFonts w:cs="Arial"/>
+          <w:color w:val="000000" w:themeColor="text1"/>
         </w:rPr>
         <w:t>on n’a pas</w:t>
       </w:r>
       <w:r>
         <w:rPr>
-          <w:color w:val="auto"/>
+          <w:rFonts w:cs="Arial"/>
+          <w:color w:val="000000" w:themeColor="text1"/>
         </w:rPr>
         <w:t xml:space="preserve"> réussi à le finir complètement</w:t>
       </w:r>
@@ -3639,54 +4483,63 @@
           <w:numId w:val="25"/>
         </w:numPr>
         <w:rPr>
-          <w:color w:val="auto"/>
-        </w:rPr>
-      </w:pPr>
-      <w:r>
-        <w:rPr>
-          <w:color w:val="auto"/>
+          <w:rFonts w:cs="Arial"/>
+          <w:color w:val="000000" w:themeColor="text1"/>
+        </w:rPr>
+      </w:pPr>
+      <w:r>
+        <w:rPr>
+          <w:rFonts w:cs="Arial"/>
+          <w:color w:val="000000" w:themeColor="text1"/>
         </w:rPr>
         <w:t>Les points positifs du projet</w:t>
       </w:r>
       <w:r>
         <w:rPr>
-          <w:color w:val="auto"/>
+          <w:rFonts w:cs="Arial"/>
+          <w:color w:val="000000" w:themeColor="text1"/>
         </w:rPr>
         <w:t xml:space="preserve"> : hormis l’affichage de la vue qui ne fonctionne pas, le reste est fonctionnel donc </w:t>
       </w:r>
       <w:r>
         <w:rPr>
-          <w:color w:val="auto"/>
+          <w:rFonts w:cs="Arial"/>
+          <w:color w:val="000000" w:themeColor="text1"/>
         </w:rPr>
         <w:t>les fonctions</w:t>
       </w:r>
       <w:r>
         <w:rPr>
-          <w:color w:val="auto"/>
+          <w:rFonts w:cs="Arial"/>
+          <w:color w:val="000000" w:themeColor="text1"/>
         </w:rPr>
         <w:t xml:space="preserve"> du model</w:t>
       </w:r>
       <w:r>
         <w:rPr>
-          <w:color w:val="auto"/>
+          <w:rFonts w:cs="Arial"/>
+          <w:color w:val="000000" w:themeColor="text1"/>
         </w:rPr>
         <w:t xml:space="preserve">, </w:t>
       </w:r>
       <w:r>
         <w:rPr>
-          <w:color w:val="auto"/>
+          <w:rFonts w:cs="Arial"/>
+          <w:color w:val="000000" w:themeColor="text1"/>
         </w:rPr>
         <w:t xml:space="preserve">du </w:t>
       </w:r>
       <w:r>
         <w:rPr>
-          <w:color w:val="auto"/>
+          <w:rFonts w:cs="Arial"/>
+          <w:color w:val="000000" w:themeColor="text1"/>
         </w:rPr>
         <w:t>contrôleur</w:t>
       </w:r>
       <w:r>
         <w:rPr>
-          <w:color w:val="auto"/>
+          <w:rFonts w:cs="Arial"/>
+          <w:color w:val="000000" w:themeColor="text1"/>
         </w:rPr>
         <w:t xml:space="preserve"> et les tests</w:t>
       </w:r>
@@ -3699,12 +4552,14 @@
           <w:numId w:val="25"/>
         </w:numPr>
         <w:rPr>
-          <w:color w:val="auto"/>
-        </w:rPr>
-      </w:pPr>
-      <w:r>
-        <w:rPr>
-          <w:color w:val="auto"/>
+          <w:rFonts w:cs="Arial"/>
+          <w:color w:val="000000" w:themeColor="text1"/>
+        </w:rPr>
+      </w:pPr>
+      <w:r>
+        <w:rPr>
+          <w:rFonts w:cs="Arial"/>
+          <w:color w:val="000000" w:themeColor="text1"/>
         </w:rPr>
         <w:t>Affichage de la vue et quelques fonctions nous ont posées problèmes.</w:t>
       </w:r>
@@ -3717,24 +4572,28 @@
           <w:numId w:val="25"/>
         </w:numPr>
         <w:rPr>
-          <w:color w:val="auto"/>
-        </w:rPr>
-      </w:pPr>
-      <w:r>
-        <w:rPr>
-          <w:color w:val="auto"/>
+          <w:rFonts w:cs="Arial"/>
+          <w:color w:val="000000" w:themeColor="text1"/>
+        </w:rPr>
+      </w:pPr>
+      <w:r>
+        <w:rPr>
+          <w:rFonts w:cs="Arial"/>
+          <w:color w:val="000000" w:themeColor="text1"/>
         </w:rPr>
         <w:t xml:space="preserve">Le projet aura une suite : l’affichage de la vue sera corrigé, les boutons pour les admins seront actifs et </w:t>
       </w:r>
       <w:r>
         <w:rPr>
-          <w:color w:val="auto"/>
+          <w:rFonts w:cs="Arial"/>
+          <w:color w:val="000000" w:themeColor="text1"/>
         </w:rPr>
         <w:t xml:space="preserve">le rendu final sera </w:t>
       </w:r>
       <w:r>
         <w:rPr>
-          <w:color w:val="auto"/>
+          <w:rFonts w:cs="Arial"/>
+          <w:color w:val="000000" w:themeColor="text1"/>
         </w:rPr>
         <w:t>le rendu convenu</w:t>
       </w:r>
@@ -3745,14 +4604,26 @@
         <w:tabs>
           <w:tab w:val="num" w:pos="360"/>
         </w:tabs>
+        <w:rPr>
+          <w:rFonts w:cs="Arial"/>
+          <w:color w:val="000000" w:themeColor="text1"/>
+        </w:rPr>
       </w:pPr>
       <w:bookmarkStart w:id="24" w:name="_Toc71703264"/>
       <w:bookmarkStart w:id="25" w:name="_Toc37757338"/>
       <w:r>
+        <w:rPr>
+          <w:rFonts w:cs="Arial"/>
+          <w:color w:val="000000" w:themeColor="text1"/>
+        </w:rPr>
         <w:t>A</w:t>
       </w:r>
       <w:bookmarkEnd w:id="24"/>
       <w:r>
+        <w:rPr>
+          <w:rFonts w:cs="Arial"/>
+          <w:color w:val="000000" w:themeColor="text1"/>
+        </w:rPr>
         <w:t>nnexes</w:t>
       </w:r>
       <w:bookmarkEnd w:id="25"/>
@@ -3761,16 +4632,20 @@
       <w:pPr>
         <w:pStyle w:val="Titre2"/>
         <w:rPr>
+          <w:rFonts w:cs="Arial"/>
           <w:i w:val="0"/>
           <w:iCs/>
+          <w:color w:val="000000" w:themeColor="text1"/>
         </w:rPr>
       </w:pPr>
       <w:bookmarkStart w:id="26" w:name="_Toc71703265"/>
       <w:bookmarkStart w:id="27" w:name="_Toc37757339"/>
       <w:r>
         <w:rPr>
+          <w:rFonts w:cs="Arial"/>
           <w:i w:val="0"/>
           <w:iCs/>
+          <w:color w:val="000000" w:themeColor="text1"/>
         </w:rPr>
         <w:t>Sources – Bibliographie</w:t>
       </w:r>
@@ -3781,24 +4656,28 @@
       <w:pPr>
         <w:pStyle w:val="Help"/>
         <w:rPr>
-          <w:color w:val="auto"/>
-        </w:rPr>
-      </w:pPr>
-      <w:r>
-        <w:rPr>
-          <w:color w:val="auto"/>
+          <w:rFonts w:cs="Arial"/>
+          <w:color w:val="000000" w:themeColor="text1"/>
+        </w:rPr>
+      </w:pPr>
+      <w:r>
+        <w:rPr>
+          <w:rFonts w:cs="Arial"/>
+          <w:color w:val="000000" w:themeColor="text1"/>
         </w:rPr>
         <w:t>Xavier Carrel, Samuel Roland</w:t>
       </w:r>
       <w:r>
         <w:rPr>
-          <w:color w:val="auto"/>
+          <w:rFonts w:cs="Arial"/>
+          <w:color w:val="000000" w:themeColor="text1"/>
         </w:rPr>
         <w:t>, Gatien Jayme, Miguel Soares</w:t>
       </w:r>
       <w:r>
         <w:rPr>
-          <w:color w:val="auto"/>
+          <w:rFonts w:cs="Arial"/>
+          <w:color w:val="000000" w:themeColor="text1"/>
         </w:rPr>
         <w:t xml:space="preserve">   </w:t>
       </w:r>
@@ -3807,8 +4686,10 @@
       <w:pPr>
         <w:pStyle w:val="Titre2"/>
         <w:rPr>
+          <w:rFonts w:cs="Arial"/>
           <w:i w:val="0"/>
           <w:iCs/>
+          <w:color w:val="000000" w:themeColor="text1"/>
         </w:rPr>
       </w:pPr>
       <w:bookmarkStart w:id="28" w:name="_Toc25553330"/>
@@ -3816,8 +4697,10 @@
       <w:bookmarkStart w:id="30" w:name="_Toc37757340"/>
       <w:r>
         <w:rPr>
+          <w:rFonts w:cs="Arial"/>
           <w:i w:val="0"/>
           <w:iCs/>
+          <w:color w:val="000000" w:themeColor="text1"/>
         </w:rPr>
         <w:t xml:space="preserve">Journal de bord </w:t>
       </w:r>
@@ -3825,8 +4708,10 @@
       <w:bookmarkEnd w:id="29"/>
       <w:r>
         <w:rPr>
+          <w:rFonts w:cs="Arial"/>
           <w:i w:val="0"/>
           <w:iCs/>
+          <w:color w:val="000000" w:themeColor="text1"/>
         </w:rPr>
         <w:t>du projet</w:t>
       </w:r>
@@ -3835,11 +4720,17 @@
     <w:p>
       <w:pPr>
         <w:pStyle w:val="Help"/>
+        <w:rPr>
+          <w:rFonts w:cs="Arial"/>
+          <w:color w:val="000000" w:themeColor="text1"/>
+        </w:rPr>
       </w:pPr>
       <w:hyperlink r:id="rId10" w:history="1">
         <w:r>
           <w:rPr>
             <w:rStyle w:val="Lienhypertexte"/>
+            <w:rFonts w:cs="Arial"/>
+            <w:color w:val="000000" w:themeColor="text1"/>
           </w:rPr>
           <w:t>https://github.com/samuelroland/CSUNVBA2/blob/master/Journal.md</w:t>
         </w:r>
@@ -3858,7 +4749,7 @@
 </file>
 
 <file path=word/endnotes.xml><?xml version="1.0" encoding="utf-8"?>
-<w:endnotes xmlns:wpc="http://schemas.microsoft.com/office/word/2010/wordprocessingCanvas" xmlns:cx="http://schemas.microsoft.com/office/drawing/2014/chartex" xmlns:cx1="http://schemas.microsoft.com/office/drawing/2015/9/8/chartex" xmlns:cx2="http://schemas.microsoft.com/office/drawing/2015/10/21/chartex" xmlns:cx3="http://schemas.microsoft.com/office/drawing/2016/5/9/chartex" xmlns:cx4="http://schemas.microsoft.com/office/drawing/2016/5/10/chartex" xmlns:cx5="http://schemas.microsoft.com/office/drawing/2016/5/11/chartex" xmlns:cx6="http://schemas.microsoft.com/office/drawing/2016/5/12/chartex" xmlns:cx7="http://schemas.microsoft.com/office/drawing/2016/5/13/chartex" xmlns:cx8="http://schemas.microsoft.com/office/drawing/2016/5/14/chartex" xmlns:mc="http://schemas.openxmlformats.org/markup-compatibility/2006" xmlns:aink="http://schemas.microsoft.com/office/drawing/2016/ink" xmlns:am3d="http://schemas.microsoft.com/office/drawing/2017/model3d" xmlns:o="urn:schemas-microsoft-com:office:office" xmlns:r="http://schemas.openxmlformats.org/officeDocument/2006/relationships" xmlns:m="http://schemas.openxmlformats.org/officeDocument/2006/math" xmlns:v="urn:schemas-microsoft-com:vml" xmlns:wp14="http://schemas.microsoft.com/office/word/2010/wordprocessingDrawing" xmlns:wp="http://schemas.openxmlformats.org/drawingml/2006/wordprocessingDrawing" xmlns:w10="urn:schemas-microsoft-com:office:word" xmlns:w="http://schemas.openxmlformats.org/wordprocessingml/2006/main" xmlns:w14="http://schemas.microsoft.com/office/word/2010/wordml" xmlns:w15="http://schemas.microsoft.com/office/word/2012/wordml" xmlns:w16cid="http://schemas.microsoft.com/office/word/2016/wordml/cid" xmlns:w16se="http://schemas.microsoft.com/office/word/2015/wordml/symex" xmlns:wpg="http://schemas.microsoft.com/office/word/2010/wordprocessingGroup" xmlns:wpi="http://schemas.microsoft.com/office/word/2010/wordprocessingInk" xmlns:wne="http://schemas.microsoft.com/office/word/2006/wordml" xmlns:wps="http://schemas.microsoft.com/office/word/2010/wordprocessingShape" mc:Ignorable="w14 w15 w16se w16cid wp14">
+<w:endnotes xmlns:wpc="http://schemas.microsoft.com/office/word/2010/wordprocessingCanvas" xmlns:cx="http://schemas.microsoft.com/office/drawing/2014/chartex" xmlns:cx1="http://schemas.microsoft.com/office/drawing/2015/9/8/chartex" xmlns:cx2="http://schemas.microsoft.com/office/drawing/2015/10/21/chartex" xmlns:cx3="http://schemas.microsoft.com/office/drawing/2016/5/9/chartex" xmlns:cx4="http://schemas.microsoft.com/office/drawing/2016/5/10/chartex" xmlns:cx5="http://schemas.microsoft.com/office/drawing/2016/5/11/chartex" xmlns:cx6="http://schemas.microsoft.com/office/drawing/2016/5/12/chartex" xmlns:cx7="http://schemas.microsoft.com/office/drawing/2016/5/13/chartex" xmlns:cx8="http://schemas.microsoft.com/office/drawing/2016/5/14/chartex" xmlns:mc="http://schemas.openxmlformats.org/markup-compatibility/2006" xmlns:aink="http://schemas.microsoft.com/office/drawing/2016/ink" xmlns:am3d="http://schemas.microsoft.com/office/drawing/2017/model3d" xmlns:o="urn:schemas-microsoft-com:office:office" xmlns:r="http://schemas.openxmlformats.org/officeDocument/2006/relationships" xmlns:m="http://schemas.openxmlformats.org/officeDocument/2006/math" xmlns:v="urn:schemas-microsoft-com:vml" xmlns:wp14="http://schemas.microsoft.com/office/word/2010/wordprocessingDrawing" xmlns:wp="http://schemas.openxmlformats.org/drawingml/2006/wordprocessingDrawing" xmlns:w10="urn:schemas-microsoft-com:office:word" xmlns:w="http://schemas.openxmlformats.org/wordprocessingml/2006/main" xmlns:w14="http://schemas.microsoft.com/office/word/2010/wordml" xmlns:w15="http://schemas.microsoft.com/office/word/2012/wordml" xmlns:w16cex="http://schemas.microsoft.com/office/word/2018/wordml/cex" xmlns:w16cid="http://schemas.microsoft.com/office/word/2016/wordml/cid" xmlns:w16="http://schemas.microsoft.com/office/word/2018/wordml" xmlns:w16se="http://schemas.microsoft.com/office/word/2015/wordml/symex" xmlns:wpg="http://schemas.microsoft.com/office/word/2010/wordprocessingGroup" xmlns:wpi="http://schemas.microsoft.com/office/word/2010/wordprocessingInk" xmlns:wne="http://schemas.microsoft.com/office/word/2006/wordml" xmlns:wps="http://schemas.microsoft.com/office/word/2010/wordprocessingShape" mc:Ignorable="w14 w15 w16se w16cid w16 w16cex wp14">
   <w:endnote w:type="separator" w:id="-1">
     <w:p>
       <w:r>
@@ -3877,7 +4768,7 @@
 </file>
 
 <file path=word/footer1.xml><?xml version="1.0" encoding="utf-8"?>
-<w:ftr xmlns:wpc="http://schemas.microsoft.com/office/word/2010/wordprocessingCanvas" xmlns:cx="http://schemas.microsoft.com/office/drawing/2014/chartex" xmlns:cx1="http://schemas.microsoft.com/office/drawing/2015/9/8/chartex" xmlns:cx2="http://schemas.microsoft.com/office/drawing/2015/10/21/chartex" xmlns:cx3="http://schemas.microsoft.com/office/drawing/2016/5/9/chartex" xmlns:cx4="http://schemas.microsoft.com/office/drawing/2016/5/10/chartex" xmlns:cx5="http://schemas.microsoft.com/office/drawing/2016/5/11/chartex" xmlns:cx6="http://schemas.microsoft.com/office/drawing/2016/5/12/chartex" xmlns:cx7="http://schemas.microsoft.com/office/drawing/2016/5/13/chartex" xmlns:cx8="http://schemas.microsoft.com/office/drawing/2016/5/14/chartex" xmlns:mc="http://schemas.openxmlformats.org/markup-compatibility/2006" xmlns:aink="http://schemas.microsoft.com/office/drawing/2016/ink" xmlns:am3d="http://schemas.microsoft.com/office/drawing/2017/model3d" xmlns:o="urn:schemas-microsoft-com:office:office" xmlns:r="http://schemas.openxmlformats.org/officeDocument/2006/relationships" xmlns:m="http://schemas.openxmlformats.org/officeDocument/2006/math" xmlns:v="urn:schemas-microsoft-com:vml" xmlns:wp14="http://schemas.microsoft.com/office/word/2010/wordprocessingDrawing" xmlns:wp="http://schemas.openxmlformats.org/drawingml/2006/wordprocessingDrawing" xmlns:w10="urn:schemas-microsoft-com:office:word" xmlns:w="http://schemas.openxmlformats.org/wordprocessingml/2006/main" xmlns:w14="http://schemas.microsoft.com/office/word/2010/wordml" xmlns:w15="http://schemas.microsoft.com/office/word/2012/wordml" xmlns:w16cid="http://schemas.microsoft.com/office/word/2016/wordml/cid" xmlns:w16se="http://schemas.microsoft.com/office/word/2015/wordml/symex" xmlns:wpg="http://schemas.microsoft.com/office/word/2010/wordprocessingGroup" xmlns:wpi="http://schemas.microsoft.com/office/word/2010/wordprocessingInk" xmlns:wne="http://schemas.microsoft.com/office/word/2006/wordml" xmlns:wps="http://schemas.microsoft.com/office/word/2010/wordprocessingShape" mc:Ignorable="w14 w15 w16se w16cid wp14">
+<w:ftr xmlns:wpc="http://schemas.microsoft.com/office/word/2010/wordprocessingCanvas" xmlns:cx="http://schemas.microsoft.com/office/drawing/2014/chartex" xmlns:cx1="http://schemas.microsoft.com/office/drawing/2015/9/8/chartex" xmlns:cx2="http://schemas.microsoft.com/office/drawing/2015/10/21/chartex" xmlns:cx3="http://schemas.microsoft.com/office/drawing/2016/5/9/chartex" xmlns:cx4="http://schemas.microsoft.com/office/drawing/2016/5/10/chartex" xmlns:cx5="http://schemas.microsoft.com/office/drawing/2016/5/11/chartex" xmlns:cx6="http://schemas.microsoft.com/office/drawing/2016/5/12/chartex" xmlns:cx7="http://schemas.microsoft.com/office/drawing/2016/5/13/chartex" xmlns:cx8="http://schemas.microsoft.com/office/drawing/2016/5/14/chartex" xmlns:mc="http://schemas.openxmlformats.org/markup-compatibility/2006" xmlns:aink="http://schemas.microsoft.com/office/drawing/2016/ink" xmlns:am3d="http://schemas.microsoft.com/office/drawing/2017/model3d" xmlns:o="urn:schemas-microsoft-com:office:office" xmlns:r="http://schemas.openxmlformats.org/officeDocument/2006/relationships" xmlns:m="http://schemas.openxmlformats.org/officeDocument/2006/math" xmlns:v="urn:schemas-microsoft-com:vml" xmlns:wp14="http://schemas.microsoft.com/office/word/2010/wordprocessingDrawing" xmlns:wp="http://schemas.openxmlformats.org/drawingml/2006/wordprocessingDrawing" xmlns:w10="urn:schemas-microsoft-com:office:word" xmlns:w="http://schemas.openxmlformats.org/wordprocessingml/2006/main" xmlns:w14="http://schemas.microsoft.com/office/word/2010/wordml" xmlns:w15="http://schemas.microsoft.com/office/word/2012/wordml" xmlns:w16cex="http://schemas.microsoft.com/office/word/2018/wordml/cex" xmlns:w16cid="http://schemas.microsoft.com/office/word/2016/wordml/cid" xmlns:w16="http://schemas.microsoft.com/office/word/2018/wordml" xmlns:w16se="http://schemas.microsoft.com/office/word/2015/wordml/symex" xmlns:wpg="http://schemas.microsoft.com/office/word/2010/wordprocessingGroup" xmlns:wpi="http://schemas.microsoft.com/office/word/2010/wordprocessingInk" xmlns:wne="http://schemas.microsoft.com/office/word/2006/wordml" xmlns:wps="http://schemas.microsoft.com/office/word/2010/wordprocessingShape" mc:Ignorable="w14 w15 w16se w16cid w16 w16cex wp14">
   <w:p>
     <w:pPr>
       <w:pStyle w:val="Pieddepage"/>
@@ -3953,7 +4844,7 @@
       <w:rPr>
         <w:noProof/>
       </w:rPr>
-      <w:t>14/04/2020 13:04:46</w:t>
+      <w:t>14/04/2020 13:54:51</w:t>
     </w:r>
     <w:r>
       <w:fldChar w:fldCharType="end"/>
@@ -3969,7 +4860,7 @@
 </file>
 
 <file path=word/footnotes.xml><?xml version="1.0" encoding="utf-8"?>
-<w:footnotes xmlns:wpc="http://schemas.microsoft.com/office/word/2010/wordprocessingCanvas" xmlns:cx="http://schemas.microsoft.com/office/drawing/2014/chartex" xmlns:cx1="http://schemas.microsoft.com/office/drawing/2015/9/8/chartex" xmlns:cx2="http://schemas.microsoft.com/office/drawing/2015/10/21/chartex" xmlns:cx3="http://schemas.microsoft.com/office/drawing/2016/5/9/chartex" xmlns:cx4="http://schemas.microsoft.com/office/drawing/2016/5/10/chartex" xmlns:cx5="http://schemas.microsoft.com/office/drawing/2016/5/11/chartex" xmlns:cx6="http://schemas.microsoft.com/office/drawing/2016/5/12/chartex" xmlns:cx7="http://schemas.microsoft.com/office/drawing/2016/5/13/chartex" xmlns:cx8="http://schemas.microsoft.com/office/drawing/2016/5/14/chartex" xmlns:mc="http://schemas.openxmlformats.org/markup-compatibility/2006" xmlns:aink="http://schemas.microsoft.com/office/drawing/2016/ink" xmlns:am3d="http://schemas.microsoft.com/office/drawing/2017/model3d" xmlns:o="urn:schemas-microsoft-com:office:office" xmlns:r="http://schemas.openxmlformats.org/officeDocument/2006/relationships" xmlns:m="http://schemas.openxmlformats.org/officeDocument/2006/math" xmlns:v="urn:schemas-microsoft-com:vml" xmlns:wp14="http://schemas.microsoft.com/office/word/2010/wordprocessingDrawing" xmlns:wp="http://schemas.openxmlformats.org/drawingml/2006/wordprocessingDrawing" xmlns:w10="urn:schemas-microsoft-com:office:word" xmlns:w="http://schemas.openxmlformats.org/wordprocessingml/2006/main" xmlns:w14="http://schemas.microsoft.com/office/word/2010/wordml" xmlns:w15="http://schemas.microsoft.com/office/word/2012/wordml" xmlns:w16cid="http://schemas.microsoft.com/office/word/2016/wordml/cid" xmlns:w16se="http://schemas.microsoft.com/office/word/2015/wordml/symex" xmlns:wpg="http://schemas.microsoft.com/office/word/2010/wordprocessingGroup" xmlns:wpi="http://schemas.microsoft.com/office/word/2010/wordprocessingInk" xmlns:wne="http://schemas.microsoft.com/office/word/2006/wordml" xmlns:wps="http://schemas.microsoft.com/office/word/2010/wordprocessingShape" mc:Ignorable="w14 w15 w16se w16cid wp14">
+<w:footnotes xmlns:wpc="http://schemas.microsoft.com/office/word/2010/wordprocessingCanvas" xmlns:cx="http://schemas.microsoft.com/office/drawing/2014/chartex" xmlns:cx1="http://schemas.microsoft.com/office/drawing/2015/9/8/chartex" xmlns:cx2="http://schemas.microsoft.com/office/drawing/2015/10/21/chartex" xmlns:cx3="http://schemas.microsoft.com/office/drawing/2016/5/9/chartex" xmlns:cx4="http://schemas.microsoft.com/office/drawing/2016/5/10/chartex" xmlns:cx5="http://schemas.microsoft.com/office/drawing/2016/5/11/chartex" xmlns:cx6="http://schemas.microsoft.com/office/drawing/2016/5/12/chartex" xmlns:cx7="http://schemas.microsoft.com/office/drawing/2016/5/13/chartex" xmlns:cx8="http://schemas.microsoft.com/office/drawing/2016/5/14/chartex" xmlns:mc="http://schemas.openxmlformats.org/markup-compatibility/2006" xmlns:aink="http://schemas.microsoft.com/office/drawing/2016/ink" xmlns:am3d="http://schemas.microsoft.com/office/drawing/2017/model3d" xmlns:o="urn:schemas-microsoft-com:office:office" xmlns:r="http://schemas.openxmlformats.org/officeDocument/2006/relationships" xmlns:m="http://schemas.openxmlformats.org/officeDocument/2006/math" xmlns:v="urn:schemas-microsoft-com:vml" xmlns:wp14="http://schemas.microsoft.com/office/word/2010/wordprocessingDrawing" xmlns:wp="http://schemas.openxmlformats.org/drawingml/2006/wordprocessingDrawing" xmlns:w10="urn:schemas-microsoft-com:office:word" xmlns:w="http://schemas.openxmlformats.org/wordprocessingml/2006/main" xmlns:w14="http://schemas.microsoft.com/office/word/2010/wordml" xmlns:w15="http://schemas.microsoft.com/office/word/2012/wordml" xmlns:w16cex="http://schemas.microsoft.com/office/word/2018/wordml/cex" xmlns:w16cid="http://schemas.microsoft.com/office/word/2016/wordml/cid" xmlns:w16="http://schemas.microsoft.com/office/word/2018/wordml" xmlns:w16se="http://schemas.microsoft.com/office/word/2015/wordml/symex" xmlns:wpg="http://schemas.microsoft.com/office/word/2010/wordprocessingGroup" xmlns:wpi="http://schemas.microsoft.com/office/word/2010/wordprocessingInk" xmlns:wne="http://schemas.microsoft.com/office/word/2006/wordml" xmlns:wps="http://schemas.microsoft.com/office/word/2010/wordprocessingShape" mc:Ignorable="w14 w15 w16se w16cid w16 w16cex wp14">
   <w:footnote w:type="separator" w:id="-1">
     <w:p>
       <w:r>
@@ -3988,7 +4879,7 @@
 </file>
 
 <file path=word/header1.xml><?xml version="1.0" encoding="utf-8"?>
-<w:hdr xmlns:wpc="http://schemas.microsoft.com/office/word/2010/wordprocessingCanvas" xmlns:cx="http://schemas.microsoft.com/office/drawing/2014/chartex" xmlns:cx1="http://schemas.microsoft.com/office/drawing/2015/9/8/chartex" xmlns:cx2="http://schemas.microsoft.com/office/drawing/2015/10/21/chartex" xmlns:cx3="http://schemas.microsoft.com/office/drawing/2016/5/9/chartex" xmlns:cx4="http://schemas.microsoft.com/office/drawing/2016/5/10/chartex" xmlns:cx5="http://schemas.microsoft.com/office/drawing/2016/5/11/chartex" xmlns:cx6="http://schemas.microsoft.com/office/drawing/2016/5/12/chartex" xmlns:cx7="http://schemas.microsoft.com/office/drawing/2016/5/13/chartex" xmlns:cx8="http://schemas.microsoft.com/office/drawing/2016/5/14/chartex" xmlns:mc="http://schemas.openxmlformats.org/markup-compatibility/2006" xmlns:aink="http://schemas.microsoft.com/office/drawing/2016/ink" xmlns:am3d="http://schemas.microsoft.com/office/drawing/2017/model3d" xmlns:o="urn:schemas-microsoft-com:office:office" xmlns:r="http://schemas.openxmlformats.org/officeDocument/2006/relationships" xmlns:m="http://schemas.openxmlformats.org/officeDocument/2006/math" xmlns:v="urn:schemas-microsoft-com:vml" xmlns:wp14="http://schemas.microsoft.com/office/word/2010/wordprocessingDrawing" xmlns:wp="http://schemas.openxmlformats.org/drawingml/2006/wordprocessingDrawing" xmlns:w10="urn:schemas-microsoft-com:office:word" xmlns:w="http://schemas.openxmlformats.org/wordprocessingml/2006/main" xmlns:w14="http://schemas.microsoft.com/office/word/2010/wordml" xmlns:w15="http://schemas.microsoft.com/office/word/2012/wordml" xmlns:w16cid="http://schemas.microsoft.com/office/word/2016/wordml/cid" xmlns:w16se="http://schemas.microsoft.com/office/word/2015/wordml/symex" xmlns:wpg="http://schemas.microsoft.com/office/word/2010/wordprocessingGroup" xmlns:wpi="http://schemas.microsoft.com/office/word/2010/wordprocessingInk" xmlns:wne="http://schemas.microsoft.com/office/word/2006/wordml" xmlns:wps="http://schemas.microsoft.com/office/word/2010/wordprocessingShape" mc:Ignorable="w14 w15 w16se w16cid wp14">
+<w:hdr xmlns:wpc="http://schemas.microsoft.com/office/word/2010/wordprocessingCanvas" xmlns:cx="http://schemas.microsoft.com/office/drawing/2014/chartex" xmlns:cx1="http://schemas.microsoft.com/office/drawing/2015/9/8/chartex" xmlns:cx2="http://schemas.microsoft.com/office/drawing/2015/10/21/chartex" xmlns:cx3="http://schemas.microsoft.com/office/drawing/2016/5/9/chartex" xmlns:cx4="http://schemas.microsoft.com/office/drawing/2016/5/10/chartex" xmlns:cx5="http://schemas.microsoft.com/office/drawing/2016/5/11/chartex" xmlns:cx6="http://schemas.microsoft.com/office/drawing/2016/5/12/chartex" xmlns:cx7="http://schemas.microsoft.com/office/drawing/2016/5/13/chartex" xmlns:cx8="http://schemas.microsoft.com/office/drawing/2016/5/14/chartex" xmlns:mc="http://schemas.openxmlformats.org/markup-compatibility/2006" xmlns:aink="http://schemas.microsoft.com/office/drawing/2016/ink" xmlns:am3d="http://schemas.microsoft.com/office/drawing/2017/model3d" xmlns:o="urn:schemas-microsoft-com:office:office" xmlns:r="http://schemas.openxmlformats.org/officeDocument/2006/relationships" xmlns:m="http://schemas.openxmlformats.org/officeDocument/2006/math" xmlns:v="urn:schemas-microsoft-com:vml" xmlns:wp14="http://schemas.microsoft.com/office/word/2010/wordprocessingDrawing" xmlns:wp="http://schemas.openxmlformats.org/drawingml/2006/wordprocessingDrawing" xmlns:w10="urn:schemas-microsoft-com:office:word" xmlns:w="http://schemas.openxmlformats.org/wordprocessingml/2006/main" xmlns:w14="http://schemas.microsoft.com/office/word/2010/wordml" xmlns:w15="http://schemas.microsoft.com/office/word/2012/wordml" xmlns:w16cex="http://schemas.microsoft.com/office/word/2018/wordml/cex" xmlns:w16cid="http://schemas.microsoft.com/office/word/2016/wordml/cid" xmlns:w16="http://schemas.microsoft.com/office/word/2018/wordml" xmlns:w16se="http://schemas.microsoft.com/office/word/2015/wordml/symex" xmlns:wpg="http://schemas.microsoft.com/office/word/2010/wordprocessingGroup" xmlns:wpi="http://schemas.microsoft.com/office/word/2010/wordprocessingInk" xmlns:wne="http://schemas.microsoft.com/office/word/2006/wordml" xmlns:wps="http://schemas.microsoft.com/office/word/2010/wordprocessingShape" mc:Ignorable="w14 w15 w16se w16cid w16 w16cex wp14">
   <w:p>
     <w:pPr>
       <w:pStyle w:val="En-tte"/>
@@ -4085,7 +4976,7 @@
 </file>
 
 <file path=word/numbering.xml><?xml version="1.0" encoding="utf-8"?>
-<w:numbering xmlns:wpc="http://schemas.microsoft.com/office/word/2010/wordprocessingCanvas" xmlns:cx="http://schemas.microsoft.com/office/drawing/2014/chartex" xmlns:cx1="http://schemas.microsoft.com/office/drawing/2015/9/8/chartex" xmlns:cx2="http://schemas.microsoft.com/office/drawing/2015/10/21/chartex" xmlns:cx3="http://schemas.microsoft.com/office/drawing/2016/5/9/chartex" xmlns:cx4="http://schemas.microsoft.com/office/drawing/2016/5/10/chartex" xmlns:cx5="http://schemas.microsoft.com/office/drawing/2016/5/11/chartex" xmlns:cx6="http://schemas.microsoft.com/office/drawing/2016/5/12/chartex" xmlns:cx7="http://schemas.microsoft.com/office/drawing/2016/5/13/chartex" xmlns:cx8="http://schemas.microsoft.com/office/drawing/2016/5/14/chartex" xmlns:mc="http://schemas.openxmlformats.org/markup-compatibility/2006" xmlns:aink="http://schemas.microsoft.com/office/drawing/2016/ink" xmlns:am3d="http://schemas.microsoft.com/office/drawing/2017/model3d" xmlns:o="urn:schemas-microsoft-com:office:office" xmlns:r="http://schemas.openxmlformats.org/officeDocument/2006/relationships" xmlns:m="http://schemas.openxmlformats.org/officeDocument/2006/math" xmlns:v="urn:schemas-microsoft-com:vml" xmlns:wp14="http://schemas.microsoft.com/office/word/2010/wordprocessingDrawing" xmlns:wp="http://schemas.openxmlformats.org/drawingml/2006/wordprocessingDrawing" xmlns:w10="urn:schemas-microsoft-com:office:word" xmlns:w="http://schemas.openxmlformats.org/wordprocessingml/2006/main" xmlns:w14="http://schemas.microsoft.com/office/word/2010/wordml" xmlns:w15="http://schemas.microsoft.com/office/word/2012/wordml" xmlns:w16cid="http://schemas.microsoft.com/office/word/2016/wordml/cid" xmlns:w16se="http://schemas.microsoft.com/office/word/2015/wordml/symex" xmlns:wpg="http://schemas.microsoft.com/office/word/2010/wordprocessingGroup" xmlns:wpi="http://schemas.microsoft.com/office/word/2010/wordprocessingInk" xmlns:wne="http://schemas.microsoft.com/office/word/2006/wordml" xmlns:wps="http://schemas.microsoft.com/office/word/2010/wordprocessingShape" mc:Ignorable="w14 w15 w16se w16cid wp14">
+<w:numbering xmlns:wpc="http://schemas.microsoft.com/office/word/2010/wordprocessingCanvas" xmlns:cx="http://schemas.microsoft.com/office/drawing/2014/chartex" xmlns:cx1="http://schemas.microsoft.com/office/drawing/2015/9/8/chartex" xmlns:cx2="http://schemas.microsoft.com/office/drawing/2015/10/21/chartex" xmlns:cx3="http://schemas.microsoft.com/office/drawing/2016/5/9/chartex" xmlns:cx4="http://schemas.microsoft.com/office/drawing/2016/5/10/chartex" xmlns:cx5="http://schemas.microsoft.com/office/drawing/2016/5/11/chartex" xmlns:cx6="http://schemas.microsoft.com/office/drawing/2016/5/12/chartex" xmlns:cx7="http://schemas.microsoft.com/office/drawing/2016/5/13/chartex" xmlns:cx8="http://schemas.microsoft.com/office/drawing/2016/5/14/chartex" xmlns:mc="http://schemas.openxmlformats.org/markup-compatibility/2006" xmlns:aink="http://schemas.microsoft.com/office/drawing/2016/ink" xmlns:am3d="http://schemas.microsoft.com/office/drawing/2017/model3d" xmlns:o="urn:schemas-microsoft-com:office:office" xmlns:r="http://schemas.openxmlformats.org/officeDocument/2006/relationships" xmlns:m="http://schemas.openxmlformats.org/officeDocument/2006/math" xmlns:v="urn:schemas-microsoft-com:vml" xmlns:wp14="http://schemas.microsoft.com/office/word/2010/wordprocessingDrawing" xmlns:wp="http://schemas.openxmlformats.org/drawingml/2006/wordprocessingDrawing" xmlns:w10="urn:schemas-microsoft-com:office:word" xmlns:w="http://schemas.openxmlformats.org/wordprocessingml/2006/main" xmlns:w14="http://schemas.microsoft.com/office/word/2010/wordml" xmlns:w15="http://schemas.microsoft.com/office/word/2012/wordml" xmlns:w16cex="http://schemas.microsoft.com/office/word/2018/wordml/cex" xmlns:w16cid="http://schemas.microsoft.com/office/word/2016/wordml/cid" xmlns:w16="http://schemas.microsoft.com/office/word/2018/wordml" xmlns:w16se="http://schemas.microsoft.com/office/word/2015/wordml/symex" xmlns:wpg="http://schemas.microsoft.com/office/word/2010/wordprocessingGroup" xmlns:wpi="http://schemas.microsoft.com/office/word/2010/wordprocessingInk" xmlns:wne="http://schemas.microsoft.com/office/word/2006/wordml" xmlns:wps="http://schemas.microsoft.com/office/word/2010/wordprocessingShape" mc:Ignorable="w14 w15 w16se w16cid w16 w16cex wp14">
   <w:abstractNum w:abstractNumId="0" w15:restartNumberingAfterBreak="0">
     <w:nsid w:val="FFFFFF1D"/>
     <w:multiLevelType w:val="multilevel"/>
@@ -7692,7 +8583,7 @@
 </file>
 
 <file path=word/styles.xml><?xml version="1.0" encoding="utf-8"?>
-<w:styles xmlns:mc="http://schemas.openxmlformats.org/markup-compatibility/2006" xmlns:r="http://schemas.openxmlformats.org/officeDocument/2006/relationships" xmlns:w="http://schemas.openxmlformats.org/wordprocessingml/2006/main" xmlns:w14="http://schemas.microsoft.com/office/word/2010/wordml" xmlns:w15="http://schemas.microsoft.com/office/word/2012/wordml" xmlns:w16cid="http://schemas.microsoft.com/office/word/2016/wordml/cid" xmlns:w16se="http://schemas.microsoft.com/office/word/2015/wordml/symex" mc:Ignorable="w14 w15 w16se w16cid">
+<w:styles xmlns:mc="http://schemas.openxmlformats.org/markup-compatibility/2006" xmlns:r="http://schemas.openxmlformats.org/officeDocument/2006/relationships" xmlns:w="http://schemas.openxmlformats.org/wordprocessingml/2006/main" xmlns:w14="http://schemas.microsoft.com/office/word/2010/wordml" xmlns:w15="http://schemas.microsoft.com/office/word/2012/wordml" xmlns:w16cex="http://schemas.microsoft.com/office/word/2018/wordml/cex" xmlns:w16cid="http://schemas.microsoft.com/office/word/2016/wordml/cid" xmlns:w16="http://schemas.microsoft.com/office/word/2018/wordml" xmlns:w16se="http://schemas.microsoft.com/office/word/2015/wordml/symex" mc:Ignorable="w14 w15 w16se w16cid w16 w16cex">
   <w:docDefaults>
     <w:rPrDefault>
       <w:rPr>
@@ -8531,7 +9422,7 @@
 </file>
 
 <file path=word/glossary/document.xml><?xml version="1.0" encoding="utf-8"?>
-<w:glossaryDocument xmlns:wpc="http://schemas.microsoft.com/office/word/2010/wordprocessingCanvas" xmlns:cx="http://schemas.microsoft.com/office/drawing/2014/chartex" xmlns:cx1="http://schemas.microsoft.com/office/drawing/2015/9/8/chartex" xmlns:cx2="http://schemas.microsoft.com/office/drawing/2015/10/21/chartex" xmlns:cx3="http://schemas.microsoft.com/office/drawing/2016/5/9/chartex" xmlns:cx4="http://schemas.microsoft.com/office/drawing/2016/5/10/chartex" xmlns:cx5="http://schemas.microsoft.com/office/drawing/2016/5/11/chartex" xmlns:cx6="http://schemas.microsoft.com/office/drawing/2016/5/12/chartex" xmlns:cx7="http://schemas.microsoft.com/office/drawing/2016/5/13/chartex" xmlns:cx8="http://schemas.microsoft.com/office/drawing/2016/5/14/chartex" xmlns:mc="http://schemas.openxmlformats.org/markup-compatibility/2006" xmlns:aink="http://schemas.microsoft.com/office/drawing/2016/ink" xmlns:am3d="http://schemas.microsoft.com/office/drawing/2017/model3d" xmlns:o="urn:schemas-microsoft-com:office:office" xmlns:r="http://schemas.openxmlformats.org/officeDocument/2006/relationships" xmlns:m="http://schemas.openxmlformats.org/officeDocument/2006/math" xmlns:v="urn:schemas-microsoft-com:vml" xmlns:wp14="http://schemas.microsoft.com/office/word/2010/wordprocessingDrawing" xmlns:wp="http://schemas.openxmlformats.org/drawingml/2006/wordprocessingDrawing" xmlns:w10="urn:schemas-microsoft-com:office:word" xmlns:w="http://schemas.openxmlformats.org/wordprocessingml/2006/main" xmlns:w14="http://schemas.microsoft.com/office/word/2010/wordml" xmlns:w15="http://schemas.microsoft.com/office/word/2012/wordml" xmlns:w16cid="http://schemas.microsoft.com/office/word/2016/wordml/cid" xmlns:w16se="http://schemas.microsoft.com/office/word/2015/wordml/symex" xmlns:wpg="http://schemas.microsoft.com/office/word/2010/wordprocessingGroup" xmlns:wpi="http://schemas.microsoft.com/office/word/2010/wordprocessingInk" xmlns:wne="http://schemas.microsoft.com/office/word/2006/wordml" xmlns:wps="http://schemas.microsoft.com/office/word/2010/wordprocessingShape" mc:Ignorable="w14 w15 w16se w16cid wp14">
+<w:glossaryDocument xmlns:wpc="http://schemas.microsoft.com/office/word/2010/wordprocessingCanvas" xmlns:cx="http://schemas.microsoft.com/office/drawing/2014/chartex" xmlns:cx1="http://schemas.microsoft.com/office/drawing/2015/9/8/chartex" xmlns:cx2="http://schemas.microsoft.com/office/drawing/2015/10/21/chartex" xmlns:cx3="http://schemas.microsoft.com/office/drawing/2016/5/9/chartex" xmlns:cx4="http://schemas.microsoft.com/office/drawing/2016/5/10/chartex" xmlns:cx5="http://schemas.microsoft.com/office/drawing/2016/5/11/chartex" xmlns:cx6="http://schemas.microsoft.com/office/drawing/2016/5/12/chartex" xmlns:cx7="http://schemas.microsoft.com/office/drawing/2016/5/13/chartex" xmlns:cx8="http://schemas.microsoft.com/office/drawing/2016/5/14/chartex" xmlns:mc="http://schemas.openxmlformats.org/markup-compatibility/2006" xmlns:aink="http://schemas.microsoft.com/office/drawing/2016/ink" xmlns:am3d="http://schemas.microsoft.com/office/drawing/2017/model3d" xmlns:o="urn:schemas-microsoft-com:office:office" xmlns:r="http://schemas.openxmlformats.org/officeDocument/2006/relationships" xmlns:m="http://schemas.openxmlformats.org/officeDocument/2006/math" xmlns:v="urn:schemas-microsoft-com:vml" xmlns:wp14="http://schemas.microsoft.com/office/word/2010/wordprocessingDrawing" xmlns:wp="http://schemas.openxmlformats.org/drawingml/2006/wordprocessingDrawing" xmlns:w10="urn:schemas-microsoft-com:office:word" xmlns:w="http://schemas.openxmlformats.org/wordprocessingml/2006/main" xmlns:w14="http://schemas.microsoft.com/office/word/2010/wordml" xmlns:w15="http://schemas.microsoft.com/office/word/2012/wordml" xmlns:w16cex="http://schemas.microsoft.com/office/word/2018/wordml/cex" xmlns:w16cid="http://schemas.microsoft.com/office/word/2016/wordml/cid" xmlns:w16="http://schemas.microsoft.com/office/word/2018/wordml" xmlns:w16se="http://schemas.microsoft.com/office/word/2015/wordml/symex" xmlns:wpg="http://schemas.microsoft.com/office/word/2010/wordprocessingGroup" xmlns:wpi="http://schemas.microsoft.com/office/word/2010/wordprocessingInk" xmlns:wne="http://schemas.microsoft.com/office/word/2006/wordml" xmlns:wps="http://schemas.microsoft.com/office/word/2010/wordprocessingShape" mc:Ignorable="w14 w15 w16se w16cid w16 w16cex wp14">
   <w:docParts>
     <w:docPart>
       <w:docPartPr>
@@ -8564,7 +9455,7 @@
 </file>
 
 <file path=word/glossary/fontTable.xml><?xml version="1.0" encoding="utf-8"?>
-<w:fonts xmlns:mc="http://schemas.openxmlformats.org/markup-compatibility/2006" xmlns:r="http://schemas.openxmlformats.org/officeDocument/2006/relationships" xmlns:w="http://schemas.openxmlformats.org/wordprocessingml/2006/main" xmlns:w14="http://schemas.microsoft.com/office/word/2010/wordml" xmlns:w15="http://schemas.microsoft.com/office/word/2012/wordml" xmlns:w16cid="http://schemas.microsoft.com/office/word/2016/wordml/cid" xmlns:w16se="http://schemas.microsoft.com/office/word/2015/wordml/symex" mc:Ignorable="w14 w15 w16se w16cid">
+<w:fonts xmlns:mc="http://schemas.openxmlformats.org/markup-compatibility/2006" xmlns:r="http://schemas.openxmlformats.org/officeDocument/2006/relationships" xmlns:w="http://schemas.openxmlformats.org/wordprocessingml/2006/main" xmlns:w14="http://schemas.microsoft.com/office/word/2010/wordml" xmlns:w15="http://schemas.microsoft.com/office/word/2012/wordml" xmlns:w16cex="http://schemas.microsoft.com/office/word/2018/wordml/cex" xmlns:w16cid="http://schemas.microsoft.com/office/word/2016/wordml/cid" xmlns:w16="http://schemas.microsoft.com/office/word/2018/wordml" xmlns:w16se="http://schemas.microsoft.com/office/word/2015/wordml/symex" mc:Ignorable="w14 w15 w16se w16cid w16 w16cex">
   <w:font w:name="Symbol">
     <w:panose1 w:val="05050102010706020507"/>
     <w:charset w:val="02"/>
@@ -8614,13 +9505,6 @@
     <w:pitch w:val="variable"/>
     <w:sig w:usb0="E1002EFF" w:usb1="C000605B" w:usb2="00000029" w:usb3="00000000" w:csb0="000101FF" w:csb1="00000000"/>
   </w:font>
-  <w:font w:name="Calibri">
-    <w:panose1 w:val="020F0502020204030204"/>
-    <w:charset w:val="00"/>
-    <w:family w:val="swiss"/>
-    <w:pitch w:val="variable"/>
-    <w:sig w:usb0="E4002EFF" w:usb1="C000247B" w:usb2="00000009" w:usb3="00000000" w:csb0="000001FF" w:csb1="00000000"/>
-  </w:font>
   <w:font w:name="Impact">
     <w:panose1 w:val="020B0806030902050204"/>
     <w:charset w:val="00"/>
@@ -8635,11 +9519,18 @@
     <w:pitch w:val="variable"/>
     <w:sig w:usb0="E4002EFF" w:usb1="C000247B" w:usb2="00000009" w:usb3="00000000" w:csb0="000001FF" w:csb1="00000000"/>
   </w:font>
+  <w:font w:name="Calibri">
+    <w:panose1 w:val="020F0502020204030204"/>
+    <w:charset w:val="00"/>
+    <w:family w:val="swiss"/>
+    <w:pitch w:val="variable"/>
+    <w:sig w:usb0="E4002EFF" w:usb1="C000247B" w:usb2="00000009" w:usb3="00000000" w:csb0="000001FF" w:csb1="00000000"/>
+  </w:font>
 </w:fonts>
 </file>
 
 <file path=word/glossary/settings.xml><?xml version="1.0" encoding="utf-8"?>
-<w:settings xmlns:mc="http://schemas.openxmlformats.org/markup-compatibility/2006" xmlns:o="urn:schemas-microsoft-com:office:office" xmlns:r="http://schemas.openxmlformats.org/officeDocument/2006/relationships" xmlns:m="http://schemas.openxmlformats.org/officeDocument/2006/math" xmlns:v="urn:schemas-microsoft-com:vml" xmlns:w10="urn:schemas-microsoft-com:office:word" xmlns:w="http://schemas.openxmlformats.org/wordprocessingml/2006/main" xmlns:w14="http://schemas.microsoft.com/office/word/2010/wordml" xmlns:w15="http://schemas.microsoft.com/office/word/2012/wordml" xmlns:w16cid="http://schemas.microsoft.com/office/word/2016/wordml/cid" xmlns:w16se="http://schemas.microsoft.com/office/word/2015/wordml/symex" xmlns:sl="http://schemas.openxmlformats.org/schemaLibrary/2006/main" mc:Ignorable="w14 w15 w16se w16cid">
+<w:settings xmlns:mc="http://schemas.openxmlformats.org/markup-compatibility/2006" xmlns:o="urn:schemas-microsoft-com:office:office" xmlns:r="http://schemas.openxmlformats.org/officeDocument/2006/relationships" xmlns:m="http://schemas.openxmlformats.org/officeDocument/2006/math" xmlns:v="urn:schemas-microsoft-com:vml" xmlns:w10="urn:schemas-microsoft-com:office:word" xmlns:w="http://schemas.openxmlformats.org/wordprocessingml/2006/main" xmlns:w14="http://schemas.microsoft.com/office/word/2010/wordml" xmlns:w15="http://schemas.microsoft.com/office/word/2012/wordml" xmlns:w16cex="http://schemas.microsoft.com/office/word/2018/wordml/cex" xmlns:w16cid="http://schemas.microsoft.com/office/word/2016/wordml/cid" xmlns:w16="http://schemas.microsoft.com/office/word/2018/wordml" xmlns:w16se="http://schemas.microsoft.com/office/word/2015/wordml/symex" xmlns:sl="http://schemas.openxmlformats.org/schemaLibrary/2006/main" mc:Ignorable="w14 w15 w16se w16cid w16 w16cex">
   <w:view w:val="normal"/>
   <w:defaultTabStop w:val="708"/>
   <w:hyphenationZone w:val="425"/>
@@ -8655,6 +9546,7 @@
   </w:compat>
   <w:rsids>
     <w:rsidRoot w:val="00C71A7D"/>
+    <w:rsid w:val="0031099D"/>
     <w:rsid w:val="004951DF"/>
     <w:rsid w:val="008E446A"/>
     <w:rsid w:val="00971336"/>
@@ -8684,7 +9576,7 @@
 </file>
 
 <file path=word/glossary/styles.xml><?xml version="1.0" encoding="utf-8"?>
-<w:styles xmlns:mc="http://schemas.openxmlformats.org/markup-compatibility/2006" xmlns:r="http://schemas.openxmlformats.org/officeDocument/2006/relationships" xmlns:w="http://schemas.openxmlformats.org/wordprocessingml/2006/main" xmlns:w14="http://schemas.microsoft.com/office/word/2010/wordml" xmlns:w15="http://schemas.microsoft.com/office/word/2012/wordml" xmlns:w16cid="http://schemas.microsoft.com/office/word/2016/wordml/cid" xmlns:w16se="http://schemas.microsoft.com/office/word/2015/wordml/symex" mc:Ignorable="w14 w15 w16se w16cid">
+<w:styles xmlns:mc="http://schemas.openxmlformats.org/markup-compatibility/2006" xmlns:r="http://schemas.openxmlformats.org/officeDocument/2006/relationships" xmlns:w="http://schemas.openxmlformats.org/wordprocessingml/2006/main" xmlns:w14="http://schemas.microsoft.com/office/word/2010/wordml" xmlns:w15="http://schemas.microsoft.com/office/word/2012/wordml" xmlns:w16cex="http://schemas.microsoft.com/office/word/2018/wordml/cex" xmlns:w16cid="http://schemas.microsoft.com/office/word/2016/wordml/cid" xmlns:w16="http://schemas.microsoft.com/office/word/2018/wordml" xmlns:w16se="http://schemas.microsoft.com/office/word/2015/wordml/symex" mc:Ignorable="w14 w15 w16se w16cid w16 w16cex">
   <w:docDefaults>
     <w:rPrDefault>
       <w:rPr>
@@ -9128,7 +10020,7 @@
 </file>
 
 <file path=word/glossary/webSettings.xml><?xml version="1.0" encoding="utf-8"?>
-<w:webSettings xmlns:mc="http://schemas.openxmlformats.org/markup-compatibility/2006" xmlns:r="http://schemas.openxmlformats.org/officeDocument/2006/relationships" xmlns:w="http://schemas.openxmlformats.org/wordprocessingml/2006/main" xmlns:w14="http://schemas.microsoft.com/office/word/2010/wordml" xmlns:w15="http://schemas.microsoft.com/office/word/2012/wordml" xmlns:w16cid="http://schemas.microsoft.com/office/word/2016/wordml/cid" xmlns:w16se="http://schemas.microsoft.com/office/word/2015/wordml/symex" mc:Ignorable="w14 w15 w16se w16cid">
+<w:webSettings xmlns:mc="http://schemas.openxmlformats.org/markup-compatibility/2006" xmlns:r="http://schemas.openxmlformats.org/officeDocument/2006/relationships" xmlns:w="http://schemas.openxmlformats.org/wordprocessingml/2006/main" xmlns:w14="http://schemas.microsoft.com/office/word/2010/wordml" xmlns:w15="http://schemas.microsoft.com/office/word/2012/wordml" xmlns:w16cex="http://schemas.microsoft.com/office/word/2018/wordml/cex" xmlns:w16cid="http://schemas.microsoft.com/office/word/2016/wordml/cid" xmlns:w16="http://schemas.microsoft.com/office/word/2018/wordml" xmlns:w16se="http://schemas.microsoft.com/office/word/2015/wordml/symex" mc:Ignorable="w14 w15 w16se w16cid w16 w16cex">
   <w:optimizeForBrowser/>
   <w:allowPNG/>
 </w:webSettings>
@@ -9400,7 +10292,7 @@
 </file>
 
 <file path=customXml/itemProps1.xml><?xml version="1.0" encoding="utf-8"?>
-<ds:datastoreItem xmlns:ds="http://schemas.openxmlformats.org/officeDocument/2006/customXml" ds:itemID="{A3B02586-E8D0-4A31-85ED-23AF877A4B69}">
+<ds:datastoreItem xmlns:ds="http://schemas.openxmlformats.org/officeDocument/2006/customXml" ds:itemID="{E60C0963-57E9-466D-BFE1-9B15E7B28C71}">
   <ds:schemaRefs>
     <ds:schemaRef ds:uri="http://schemas.openxmlformats.org/officeDocument/2006/bibliography"/>
   </ds:schemaRefs>

</xml_diff>

<commit_message>
update de la doc projet
</commit_message>
<xml_diff>
--- a/Documentation/doc_GJE_MSS_todo.docx
+++ b/Documentation/doc_GJE_MSS_todo.docx
@@ -4214,6 +4214,16 @@
       <w:bookmarkEnd w:id="16"/>
     </w:p>
     <w:p>
+      <w:hyperlink r:id="rId10" w:history="1">
+        <w:r>
+          <w:rPr>
+            <w:rStyle w:val="Lienhypertexte"/>
+          </w:rPr>
+          <w:t>https://github.com/samuelroland/CSUNVBA2/tree/master/Documentation</w:t>
+        </w:r>
+      </w:hyperlink>
+    </w:p>
+    <w:p>
       <w:pPr>
         <w:pStyle w:val="Titre2"/>
         <w:rPr>
@@ -4725,7 +4735,7 @@
           <w:color w:val="000000" w:themeColor="text1"/>
         </w:rPr>
       </w:pPr>
-      <w:hyperlink r:id="rId10" w:history="1">
+      <w:hyperlink r:id="rId11" w:history="1">
         <w:r>
           <w:rPr>
             <w:rStyle w:val="Lienhypertexte"/>
@@ -4737,8 +4747,8 @@
       </w:hyperlink>
     </w:p>
     <w:sectPr>
-      <w:headerReference w:type="default" r:id="rId11"/>
-      <w:footerReference w:type="default" r:id="rId12"/>
+      <w:headerReference w:type="default" r:id="rId12"/>
+      <w:footerReference w:type="default" r:id="rId13"/>
       <w:pgSz w:w="11906" w:h="16838" w:code="9"/>
       <w:pgMar w:top="1418" w:right="1418" w:bottom="1418" w:left="1418" w:header="720" w:footer="720" w:gutter="0"/>
       <w:cols w:space="720"/>
@@ -4844,7 +4854,7 @@
       <w:rPr>
         <w:noProof/>
       </w:rPr>
-      <w:t>14/04/2020 13:54:51</w:t>
+      <w:t>14/04/2020 14:01:08</w:t>
     </w:r>
     <w:r>
       <w:fldChar w:fldCharType="end"/>
@@ -9548,6 +9558,7 @@
     <w:rsidRoot w:val="00C71A7D"/>
     <w:rsid w:val="0031099D"/>
     <w:rsid w:val="004951DF"/>
+    <w:rsid w:val="00526AC0"/>
     <w:rsid w:val="008E446A"/>
     <w:rsid w:val="00971336"/>
     <w:rsid w:val="00BF6F20"/>
@@ -10292,7 +10303,7 @@
 </file>
 
 <file path=customXml/itemProps1.xml><?xml version="1.0" encoding="utf-8"?>
-<ds:datastoreItem xmlns:ds="http://schemas.openxmlformats.org/officeDocument/2006/customXml" ds:itemID="{E60C0963-57E9-466D-BFE1-9B15E7B28C71}">
+<ds:datastoreItem xmlns:ds="http://schemas.openxmlformats.org/officeDocument/2006/customXml" ds:itemID="{2FC733DB-C3ED-4AA5-9045-840E40294F14}">
   <ds:schemaRefs>
     <ds:schemaRef ds:uri="http://schemas.openxmlformats.org/officeDocument/2006/bibliography"/>
   </ds:schemaRefs>

</xml_diff>